<commit_message>
Mais parte de confinamento
</commit_message>
<xml_diff>
--- a/Projeto 4_Relatório.docx
+++ b/Projeto 4_Relatório.docx
@@ -4,13 +4,66 @@
   <w:body>
     <w:p>
       <w:r>
+        <w:t>SIO FORENSICS</w:t>
+      </w:r>
+    </w:p>
+    <w:p/>
+    <w:p>
+      <w:r>
         <w:t>Mecanismos de confinamento encontrados</w:t>
       </w:r>
     </w:p>
     <w:p>
+      <w:pPr>
+        <w:pStyle w:val="PargrafodaLista"/>
+        <w:numPr>
+          <w:ilvl w:val="0"/>
+          <w:numId w:val="2"/>
+        </w:numPr>
+      </w:pPr>
+      <w:r>
+        <w:t>Uso de máquina virtual</w:t>
+      </w:r>
+    </w:p>
+    <w:p>
       <w:r>
         <w:tab/>
-        <w:t>No ficheiro header.php aparece o seguinte código PHP:</w:t>
+        <w:t>Por si só, o recurso a uma máquina virtual para alocação de um servidor já pode ser considerado um mecanismo de confinamento, tendo em conta promover a independência relativamente ao hardware, maior facilidade na execução de backups e, sobretudo, criando uma sensação de isolamento relativamente a outros ambientes (sejam virtualizados ou físicos), criando assim um domínio de segurança apenas para um conjunto restrito de aplicações independente de uma máquina física.</w:t>
+      </w:r>
+    </w:p>
+    <w:p/>
+    <w:p>
+      <w:pPr>
+        <w:pStyle w:val="PargrafodaLista"/>
+        <w:numPr>
+          <w:ilvl w:val="0"/>
+          <w:numId w:val="2"/>
+        </w:numPr>
+      </w:pPr>
+      <w:r>
+        <w:t>Código “</w:t>
+      </w:r>
+      <w:proofErr w:type="spellStart"/>
+      <w:r>
+        <w:t>anti-penetração</w:t>
+      </w:r>
+      <w:proofErr w:type="spellEnd"/>
+      <w:r>
+        <w:t>”</w:t>
+      </w:r>
+    </w:p>
+    <w:p>
+      <w:r>
+        <w:tab/>
+        <w:t xml:space="preserve">No ficheiro </w:t>
+      </w:r>
+      <w:proofErr w:type="spellStart"/>
+      <w:r>
+        <w:t>header.php</w:t>
+      </w:r>
+      <w:proofErr w:type="spellEnd"/>
+      <w:r>
+        <w:t xml:space="preserve"> aparece o seguinte código PHP:</w:t>
       </w:r>
     </w:p>
     <w:p>
@@ -80,7 +133,113 @@
         <w:t xml:space="preserve"> de penetração</w:t>
       </w:r>
       <w:r>
-        <w:t xml:space="preserve"> e exposição de vulnerabilidades for utilizada, o sistema dá “exit”, impossibilitando essa mesma análise. Assim, diria-se que este é um dos métodos de confinamento utilizados.</w:t>
+        <w:t xml:space="preserve"> e exposição de vulnerabilidades for utilizada, o sistema dá “exit”, impossibilitando essa mesma análise. Assim, </w:t>
+      </w:r>
+      <w:r>
+        <w:t>dir-se-ia</w:t>
+      </w:r>
+      <w:r>
+        <w:t xml:space="preserve"> que este é um dos métodos de confinamento utilizados.</w:t>
+      </w:r>
+    </w:p>
+    <w:p/>
+    <w:p>
+      <w:pPr>
+        <w:pStyle w:val="PargrafodaLista"/>
+        <w:numPr>
+          <w:ilvl w:val="0"/>
+          <w:numId w:val="2"/>
+        </w:numPr>
+      </w:pPr>
+      <w:r>
+        <w:t>Imple</w:t>
+      </w:r>
+      <w:r>
+        <w:t xml:space="preserve">mentação de </w:t>
+      </w:r>
+      <w:proofErr w:type="spellStart"/>
+      <w:r>
+        <w:t>Apparmor</w:t>
+      </w:r>
+      <w:proofErr w:type="spellEnd"/>
+    </w:p>
+    <w:p>
+      <w:r>
+        <w:t xml:space="preserve">Outro mecanismo de confinamento é o recurso ao </w:t>
+      </w:r>
+      <w:proofErr w:type="spellStart"/>
+      <w:r>
+        <w:t>Apparmor</w:t>
+      </w:r>
+      <w:proofErr w:type="spellEnd"/>
+      <w:r>
+        <w:t xml:space="preserve">, um sistema de controlo de acessos </w:t>
+      </w:r>
+      <w:r>
+        <w:t>com limitações das</w:t>
+      </w:r>
+      <w:r>
+        <w:t xml:space="preserve"> </w:t>
+      </w:r>
+      <w:r>
+        <w:t>aplicações</w:t>
+      </w:r>
+      <w:r>
+        <w:t xml:space="preserve">; podemos verificar a sua existência ao executar o comando </w:t>
+      </w:r>
+      <w:proofErr w:type="spellStart"/>
+      <w:r>
+        <w:rPr>
+          <w:b/>
+          <w:bCs/>
+        </w:rPr>
+        <w:t>find</w:t>
+      </w:r>
+      <w:proofErr w:type="spellEnd"/>
+      <w:r>
+        <w:t>:</w:t>
+      </w:r>
+    </w:p>
+    <w:p>
+      <w:r>
+        <w:rPr>
+          <w:noProof/>
+        </w:rPr>
+        <w:drawing>
+          <wp:inline distT="0" distB="0" distL="0" distR="0" wp14:anchorId="562443FC" wp14:editId="48510219">
+            <wp:extent cx="2895600" cy="590550"/>
+            <wp:effectExtent l="0" t="0" r="0" b="0"/>
+            <wp:docPr id="2" name="Imagem 2"/>
+            <wp:cNvGraphicFramePr>
+              <a:graphicFrameLocks xmlns:a="http://schemas.openxmlformats.org/drawingml/2006/main" noChangeAspect="1"/>
+            </wp:cNvGraphicFramePr>
+            <a:graphic xmlns:a="http://schemas.openxmlformats.org/drawingml/2006/main">
+              <a:graphicData uri="http://schemas.openxmlformats.org/drawingml/2006/picture">
+                <pic:pic xmlns:pic="http://schemas.openxmlformats.org/drawingml/2006/picture">
+                  <pic:nvPicPr>
+                    <pic:cNvPr id="1" name=""/>
+                    <pic:cNvPicPr/>
+                  </pic:nvPicPr>
+                  <pic:blipFill>
+                    <a:blip r:embed="rId6"/>
+                    <a:stretch>
+                      <a:fillRect/>
+                    </a:stretch>
+                  </pic:blipFill>
+                  <pic:spPr>
+                    <a:xfrm>
+                      <a:off x="0" y="0"/>
+                      <a:ext cx="2895600" cy="590550"/>
+                    </a:xfrm>
+                    <a:prstGeom prst="rect">
+                      <a:avLst/>
+                    </a:prstGeom>
+                  </pic:spPr>
+                </pic:pic>
+              </a:graphicData>
+            </a:graphic>
+          </wp:inline>
+        </w:drawing>
       </w:r>
     </w:p>
     <w:p>
@@ -97,8 +256,13 @@
         </w:numPr>
       </w:pPr>
       <w:r>
-        <w:t>Campos de login vulneráveis a SQL Injection</w:t>
-      </w:r>
+        <w:t xml:space="preserve">Campos de login vulneráveis a SQL </w:t>
+      </w:r>
+      <w:proofErr w:type="spellStart"/>
+      <w:r>
+        <w:t>Injection</w:t>
+      </w:r>
+      <w:proofErr w:type="spellEnd"/>
       <w:r>
         <w:t xml:space="preserve"> e falta de verificações</w:t>
       </w:r>
@@ -121,26 +285,218 @@
         <w:ind w:left="360" w:firstLine="348"/>
       </w:pPr>
       <w:r>
-        <w:t>Em primeiro lugar, o atacante</w:t>
-      </w:r>
-      <w:r>
-        <w:t xml:space="preserve"> tentou colocar uma pelica no campo de usermail do login, e apareceu o seguinte erro:</w:t>
-      </w:r>
-    </w:p>
-    <w:p>
-      <w:pPr>
-        <w:ind w:left="360"/>
-      </w:pPr>
-      <w:r>
-        <w:t>DB Error, could not query the database</w:t>
-      </w:r>
-    </w:p>
-    <w:p>
-      <w:pPr>
-        <w:ind w:left="360"/>
-      </w:pPr>
-      <w:r>
-        <w:t>MySQL Error: You have an error in your SQL syntax; check the manual that corresponds to your MariaDB server version for the right syntax to use near ''''' at line 1</w:t>
+        <w:t xml:space="preserve">Em primeiro lugar, o atacante tentou colocar uma pelica no campo de </w:t>
+      </w:r>
+      <w:proofErr w:type="spellStart"/>
+      <w:r>
+        <w:t>usermail</w:t>
+      </w:r>
+      <w:proofErr w:type="spellEnd"/>
+      <w:r>
+        <w:t xml:space="preserve"> do login, e apareceu o seguinte erro:</w:t>
+      </w:r>
+    </w:p>
+    <w:p>
+      <w:pPr>
+        <w:ind w:left="360"/>
+      </w:pPr>
+      <w:r>
+        <w:lastRenderedPageBreak/>
+        <w:t xml:space="preserve">DB Error, </w:t>
+      </w:r>
+      <w:proofErr w:type="spellStart"/>
+      <w:r>
+        <w:t>could</w:t>
+      </w:r>
+      <w:proofErr w:type="spellEnd"/>
+      <w:r>
+        <w:t xml:space="preserve"> </w:t>
+      </w:r>
+      <w:proofErr w:type="spellStart"/>
+      <w:r>
+        <w:t>not</w:t>
+      </w:r>
+      <w:proofErr w:type="spellEnd"/>
+      <w:r>
+        <w:t xml:space="preserve"> </w:t>
+      </w:r>
+      <w:proofErr w:type="spellStart"/>
+      <w:r>
+        <w:t>query</w:t>
+      </w:r>
+      <w:proofErr w:type="spellEnd"/>
+      <w:r>
+        <w:t xml:space="preserve"> </w:t>
+      </w:r>
+      <w:proofErr w:type="spellStart"/>
+      <w:r>
+        <w:t>the</w:t>
+      </w:r>
+      <w:proofErr w:type="spellEnd"/>
+      <w:r>
+        <w:t xml:space="preserve"> </w:t>
+      </w:r>
+      <w:proofErr w:type="spellStart"/>
+      <w:r>
+        <w:t>database</w:t>
+      </w:r>
+      <w:proofErr w:type="spellEnd"/>
+    </w:p>
+    <w:p>
+      <w:pPr>
+        <w:ind w:left="360"/>
+      </w:pPr>
+      <w:proofErr w:type="spellStart"/>
+      <w:r>
+        <w:t>MySQL</w:t>
+      </w:r>
+      <w:proofErr w:type="spellEnd"/>
+      <w:r>
+        <w:t xml:space="preserve"> Error: </w:t>
+      </w:r>
+      <w:proofErr w:type="spellStart"/>
+      <w:r>
+        <w:t>You</w:t>
+      </w:r>
+      <w:proofErr w:type="spellEnd"/>
+      <w:r>
+        <w:t xml:space="preserve"> </w:t>
+      </w:r>
+      <w:proofErr w:type="spellStart"/>
+      <w:r>
+        <w:t>have</w:t>
+      </w:r>
+      <w:proofErr w:type="spellEnd"/>
+      <w:r>
+        <w:t xml:space="preserve"> </w:t>
+      </w:r>
+      <w:proofErr w:type="spellStart"/>
+      <w:r>
+        <w:t>an</w:t>
+      </w:r>
+      <w:proofErr w:type="spellEnd"/>
+      <w:r>
+        <w:t xml:space="preserve"> error in </w:t>
+      </w:r>
+      <w:proofErr w:type="spellStart"/>
+      <w:r>
+        <w:t>your</w:t>
+      </w:r>
+      <w:proofErr w:type="spellEnd"/>
+      <w:r>
+        <w:t xml:space="preserve"> SQL </w:t>
+      </w:r>
+      <w:proofErr w:type="spellStart"/>
+      <w:r>
+        <w:t>syntax</w:t>
+      </w:r>
+      <w:proofErr w:type="spellEnd"/>
+      <w:r>
+        <w:t xml:space="preserve">; </w:t>
+      </w:r>
+      <w:proofErr w:type="spellStart"/>
+      <w:r>
+        <w:t>check</w:t>
+      </w:r>
+      <w:proofErr w:type="spellEnd"/>
+      <w:r>
+        <w:t xml:space="preserve"> </w:t>
+      </w:r>
+      <w:proofErr w:type="spellStart"/>
+      <w:r>
+        <w:t>the</w:t>
+      </w:r>
+      <w:proofErr w:type="spellEnd"/>
+      <w:r>
+        <w:t xml:space="preserve"> manual </w:t>
+      </w:r>
+      <w:proofErr w:type="spellStart"/>
+      <w:r>
+        <w:t>that</w:t>
+      </w:r>
+      <w:proofErr w:type="spellEnd"/>
+      <w:r>
+        <w:t xml:space="preserve"> </w:t>
+      </w:r>
+      <w:proofErr w:type="spellStart"/>
+      <w:r>
+        <w:t>corresponds</w:t>
+      </w:r>
+      <w:proofErr w:type="spellEnd"/>
+      <w:r>
+        <w:t xml:space="preserve"> to </w:t>
+      </w:r>
+      <w:proofErr w:type="spellStart"/>
+      <w:r>
+        <w:t>your</w:t>
+      </w:r>
+      <w:proofErr w:type="spellEnd"/>
+      <w:r>
+        <w:t xml:space="preserve"> </w:t>
+      </w:r>
+      <w:proofErr w:type="spellStart"/>
+      <w:r>
+        <w:t>MariaDB</w:t>
+      </w:r>
+      <w:proofErr w:type="spellEnd"/>
+      <w:r>
+        <w:t xml:space="preserve"> server </w:t>
+      </w:r>
+      <w:proofErr w:type="spellStart"/>
+      <w:r>
+        <w:t>version</w:t>
+      </w:r>
+      <w:proofErr w:type="spellEnd"/>
+      <w:r>
+        <w:t xml:space="preserve"> for </w:t>
+      </w:r>
+      <w:proofErr w:type="spellStart"/>
+      <w:r>
+        <w:t>the</w:t>
+      </w:r>
+      <w:proofErr w:type="spellEnd"/>
+      <w:r>
+        <w:t xml:space="preserve"> </w:t>
+      </w:r>
+      <w:proofErr w:type="spellStart"/>
+      <w:r>
+        <w:t>right</w:t>
+      </w:r>
+      <w:proofErr w:type="spellEnd"/>
+      <w:r>
+        <w:t xml:space="preserve"> </w:t>
+      </w:r>
+      <w:proofErr w:type="spellStart"/>
+      <w:r>
+        <w:t>syntax</w:t>
+      </w:r>
+      <w:proofErr w:type="spellEnd"/>
+      <w:r>
+        <w:t xml:space="preserve"> to use </w:t>
+      </w:r>
+      <w:proofErr w:type="spellStart"/>
+      <w:r>
+        <w:t>near</w:t>
+      </w:r>
+      <w:proofErr w:type="spellEnd"/>
+      <w:r>
+        <w:t xml:space="preserve"> ''''' </w:t>
+      </w:r>
+      <w:proofErr w:type="spellStart"/>
+      <w:r>
+        <w:t>at</w:t>
+      </w:r>
+      <w:proofErr w:type="spellEnd"/>
+      <w:r>
+        <w:t xml:space="preserve"> </w:t>
+      </w:r>
+      <w:proofErr w:type="spellStart"/>
+      <w:r>
+        <w:t>line</w:t>
+      </w:r>
+      <w:proofErr w:type="spellEnd"/>
+      <w:r>
+        <w:t xml:space="preserve"> 1</w:t>
       </w:r>
     </w:p>
     <w:p>
@@ -148,8 +504,13 @@
         <w:ind w:left="360" w:firstLine="348"/>
       </w:pPr>
       <w:r>
-        <w:t>Ora, isto significa que o campo de login é vulnerável a SQL Injection</w:t>
-      </w:r>
+        <w:t xml:space="preserve">Ora, isto significa que o campo de login é vulnerável a SQL </w:t>
+      </w:r>
+      <w:proofErr w:type="spellStart"/>
+      <w:r>
+        <w:t>Injection</w:t>
+      </w:r>
+      <w:proofErr w:type="spellEnd"/>
       <w:r>
         <w:t>!</w:t>
       </w:r>
@@ -160,28 +521,282 @@
       </w:pPr>
       <w:r>
         <w:tab/>
-      </w:r>
-      <w:r>
-        <w:t>O er</w:t>
-      </w:r>
-      <w:r>
-        <w:t>ro</w:t>
-      </w:r>
-      <w:r>
-        <w:t xml:space="preserve"> tem 5 pelicas seguidas, e podemos interpretar desta forma: ''' do campo do usermail, ou seja, início de string,</w:t>
-      </w:r>
+        <w:t xml:space="preserve">O erro tem 5 pelicas seguidas, e podemos interpretar desta forma: ''' do campo do </w:t>
+      </w:r>
+      <w:proofErr w:type="spellStart"/>
+      <w:r>
+        <w:t>usermail</w:t>
+      </w:r>
+      <w:proofErr w:type="spellEnd"/>
+      <w:r>
+        <w:t xml:space="preserve">, ou seja, início de </w:t>
+      </w:r>
+      <w:proofErr w:type="spellStart"/>
+      <w:r>
+        <w:t>string</w:t>
+      </w:r>
+      <w:proofErr w:type="spellEnd"/>
+      <w:r>
+        <w:t xml:space="preserve">, 0 </w:t>
+      </w:r>
+      <w:proofErr w:type="spellStart"/>
+      <w:r>
+        <w:t>chars</w:t>
+      </w:r>
+      <w:proofErr w:type="spellEnd"/>
+      <w:r>
+        <w:t xml:space="preserve">, fim de </w:t>
+      </w:r>
+      <w:proofErr w:type="spellStart"/>
+      <w:r>
+        <w:t>string</w:t>
+      </w:r>
+      <w:proofErr w:type="spellEnd"/>
+      <w:r>
+        <w:t xml:space="preserve">, e início de </w:t>
+      </w:r>
+      <w:proofErr w:type="spellStart"/>
+      <w:r>
+        <w:t>string</w:t>
+      </w:r>
+      <w:proofErr w:type="spellEnd"/>
+      <w:r>
+        <w:t xml:space="preserve"> (sem fim); depois ainda tens mais 2 pelicas provenientes do campo da password (vazia) - 3 + 2 = 5.</w:t>
+      </w:r>
+    </w:p>
+    <w:p>
+      <w:pPr>
+        <w:ind w:left="360"/>
+      </w:pPr>
+      <w:r>
+        <w:tab/>
+        <w:t xml:space="preserve">Analisando igualmente o ficheiro </w:t>
+      </w:r>
+      <w:proofErr w:type="spellStart"/>
+      <w:r>
+        <w:t>login.php</w:t>
+      </w:r>
+      <w:proofErr w:type="spellEnd"/>
+      <w:r>
+        <w:t xml:space="preserve">, em que ele primeiro verifica na base de dados se existe um </w:t>
+      </w:r>
+      <w:proofErr w:type="spellStart"/>
+      <w:r>
+        <w:t>username</w:t>
+      </w:r>
+      <w:proofErr w:type="spellEnd"/>
+      <w:r>
+        <w:t xml:space="preserve"> igual ao </w:t>
+      </w:r>
+      <w:proofErr w:type="spellStart"/>
+      <w:r>
+        <w:t>usermail</w:t>
+      </w:r>
+      <w:proofErr w:type="spellEnd"/>
+      <w:r>
+        <w:t xml:space="preserve"> introduzido, deduz-se que, por não haver um </w:t>
+      </w:r>
+      <w:proofErr w:type="spellStart"/>
+      <w:r>
+        <w:t>usermail</w:t>
+      </w:r>
+      <w:proofErr w:type="spellEnd"/>
+      <w:r>
+        <w:t xml:space="preserve"> igual a “vazio”, tenha então aparecido o erro no </w:t>
+      </w:r>
+      <w:proofErr w:type="spellStart"/>
+      <w:r>
+        <w:t>whireshark</w:t>
+      </w:r>
+      <w:proofErr w:type="spellEnd"/>
+      <w:r>
+        <w:t>.</w:t>
+      </w:r>
+    </w:p>
+    <w:p>
+      <w:pPr>
+        <w:ind w:left="360"/>
+      </w:pPr>
+    </w:p>
+    <w:p>
+      <w:pPr>
+        <w:ind w:left="360"/>
+      </w:pPr>
+      <w:r>
+        <w:t>Tentativa 2</w:t>
+      </w:r>
+    </w:p>
+    <w:p>
+      <w:pPr>
+        <w:ind w:left="360"/>
+      </w:pPr>
+      <w:r>
+        <w:t xml:space="preserve">Desta vez, o atacante tentou colocar </w:t>
+      </w:r>
+      <w:r>
+        <w:t xml:space="preserve">' -- // no input reservado ao </w:t>
+      </w:r>
+      <w:proofErr w:type="spellStart"/>
+      <w:r>
+        <w:t>usermail</w:t>
+      </w:r>
+      <w:proofErr w:type="spellEnd"/>
+      <w:r>
+        <w:t xml:space="preserve">; desta vez não deu nenhum erro de DB ou </w:t>
+      </w:r>
+      <w:proofErr w:type="spellStart"/>
+      <w:r>
+        <w:t>MySQL</w:t>
+      </w:r>
+      <w:proofErr w:type="spellEnd"/>
+      <w:r>
+        <w:t xml:space="preserve"> mas apareceu uma mensagem de “</w:t>
+      </w:r>
+      <w:proofErr w:type="spellStart"/>
+      <w:r>
+        <w:t>Invalid</w:t>
+      </w:r>
+      <w:proofErr w:type="spellEnd"/>
       <w:r>
         <w:t xml:space="preserve"> </w:t>
       </w:r>
-      <w:r>
-        <w:t>0 chars, fim de string, e início de string (sem fim); depois ainda tens mais 2 pelicas provenientes do campo da password</w:t>
-      </w:r>
-      <w:r>
-        <w:t xml:space="preserve"> (vazia) -</w:t>
-      </w:r>
-      <w:r>
-        <w:t xml:space="preserve"> 3 + 2 = 5</w:t>
-      </w:r>
+      <w:proofErr w:type="spellStart"/>
+      <w:r>
+        <w:t>username</w:t>
+      </w:r>
+      <w:proofErr w:type="spellEnd"/>
+      <w:r>
+        <w:t xml:space="preserve">, </w:t>
+      </w:r>
+      <w:proofErr w:type="spellStart"/>
+      <w:r>
+        <w:t>try</w:t>
+      </w:r>
+      <w:proofErr w:type="spellEnd"/>
+      <w:r>
+        <w:t xml:space="preserve"> </w:t>
+      </w:r>
+      <w:proofErr w:type="spellStart"/>
+      <w:r>
+        <w:t>again</w:t>
+      </w:r>
+      <w:proofErr w:type="spellEnd"/>
+      <w:r>
+        <w:t>”.</w:t>
+      </w:r>
+    </w:p>
+    <w:p>
+      <w:pPr>
+        <w:ind w:left="360"/>
+      </w:pPr>
+      <w:r>
+        <w:t xml:space="preserve">Neste caso, ele ao colocar um comentário vai anular a componente </w:t>
+      </w:r>
+      <w:r>
+        <w:t xml:space="preserve">do </w:t>
+      </w:r>
+      <w:proofErr w:type="spellStart"/>
+      <w:r>
+        <w:t>query</w:t>
+      </w:r>
+      <w:proofErr w:type="spellEnd"/>
+      <w:r>
+        <w:t xml:space="preserve"> destinada à</w:t>
+      </w:r>
+      <w:r>
+        <w:t xml:space="preserve"> password, pelo que é compreensível que o erro só se queixe do </w:t>
+      </w:r>
+      <w:proofErr w:type="spellStart"/>
+      <w:r>
+        <w:t>username</w:t>
+      </w:r>
+      <w:proofErr w:type="spellEnd"/>
+      <w:r>
+        <w:t>/</w:t>
+      </w:r>
+      <w:proofErr w:type="spellStart"/>
+      <w:r>
+        <w:t>usermail</w:t>
+      </w:r>
+      <w:proofErr w:type="spellEnd"/>
+      <w:r>
+        <w:t>; c</w:t>
+      </w:r>
+      <w:r>
+        <w:t xml:space="preserve">om </w:t>
+      </w:r>
+      <w:r>
+        <w:t>a</w:t>
+      </w:r>
+      <w:r>
+        <w:t xml:space="preserve"> pelica </w:t>
+      </w:r>
+      <w:r>
+        <w:t xml:space="preserve">introduzida no início </w:t>
+      </w:r>
+      <w:r>
+        <w:t xml:space="preserve">ele fechou o </w:t>
+      </w:r>
+      <w:proofErr w:type="spellStart"/>
+      <w:r>
+        <w:t>query</w:t>
+      </w:r>
+      <w:proofErr w:type="spellEnd"/>
+      <w:r>
+        <w:t xml:space="preserve"> do </w:t>
+      </w:r>
+      <w:proofErr w:type="spellStart"/>
+      <w:r>
+        <w:t>usermail</w:t>
+      </w:r>
+      <w:proofErr w:type="spellEnd"/>
+      <w:r>
+        <w:t xml:space="preserve">, e recebeu como "input" 0 </w:t>
+      </w:r>
+      <w:proofErr w:type="spellStart"/>
+      <w:r>
+        <w:t>chars</w:t>
+      </w:r>
+      <w:proofErr w:type="spellEnd"/>
+      <w:r>
+        <w:t xml:space="preserve"> </w:t>
+      </w:r>
+      <w:r>
+        <w:t>tal como na primeira tentativa</w:t>
+      </w:r>
+      <w:r>
+        <w:t>, mas como também foi colocado comentário</w:t>
+      </w:r>
+      <w:r>
+        <w:t xml:space="preserve"> na palavra-passe </w:t>
+      </w:r>
+      <w:r>
+        <w:t xml:space="preserve">e por isso o campo da password foi ignorado e o </w:t>
+      </w:r>
+      <w:proofErr w:type="spellStart"/>
+      <w:r>
+        <w:t>query</w:t>
+      </w:r>
+      <w:proofErr w:type="spellEnd"/>
+      <w:r>
+        <w:t xml:space="preserve"> do </w:t>
+      </w:r>
+      <w:proofErr w:type="spellStart"/>
+      <w:r>
+        <w:t>usermail</w:t>
+      </w:r>
+      <w:proofErr w:type="spellEnd"/>
+      <w:r>
+        <w:t xml:space="preserve"> foi "fechado", então não houve erro de SQL </w:t>
+      </w:r>
+      <w:proofErr w:type="spellStart"/>
+      <w:r>
+        <w:t>Synt</w:t>
+      </w:r>
+      <w:r>
+        <w:t>ax</w:t>
+      </w:r>
+      <w:proofErr w:type="spellEnd"/>
       <w:r>
         <w:t>.</w:t>
       </w:r>
@@ -191,119 +806,229 @@
         <w:ind w:left="360"/>
       </w:pPr>
       <w:r>
+        <w:t xml:space="preserve">O erro de </w:t>
+      </w:r>
+      <w:proofErr w:type="spellStart"/>
+      <w:r>
+        <w:t>username</w:t>
+      </w:r>
+      <w:proofErr w:type="spellEnd"/>
+      <w:r>
+        <w:t xml:space="preserve"> inválido (e não de sintaxe) deve ter aparecido  por causa das verificações de html que são feitas do lado do cliente – o campo do </w:t>
+      </w:r>
+      <w:proofErr w:type="spellStart"/>
+      <w:r>
+        <w:t>usermail</w:t>
+      </w:r>
+      <w:proofErr w:type="spellEnd"/>
+      <w:r>
+        <w:t xml:space="preserve"> é do tipo “email”, logo é óbvio que um email igual a “vazio” é um email inválido.</w:t>
+      </w:r>
+    </w:p>
+    <w:p>
+      <w:pPr>
+        <w:ind w:left="360"/>
+      </w:pPr>
+    </w:p>
+    <w:p>
+      <w:pPr>
+        <w:ind w:left="360"/>
+      </w:pPr>
+      <w:r>
+        <w:t>Tentativa 3</w:t>
+      </w:r>
+    </w:p>
+    <w:p>
+      <w:pPr>
+        <w:ind w:left="360"/>
+      </w:pPr>
+      <w:r>
         <w:tab/>
-        <w:t>Analisando</w:t>
-      </w:r>
-      <w:r>
-        <w:t xml:space="preserve"> igualmente o ficheiro login.php, em que ele primeiro verifica na </w:t>
-      </w:r>
-      <w:r>
-        <w:t>base de dados</w:t>
-      </w:r>
-      <w:r>
-        <w:t xml:space="preserve"> se existe um username igual ao usermail introduzido</w:t>
-      </w:r>
-      <w:r>
-        <w:t>, deduz-se que, por não haver um usermail igual a “vazio”, tenha então aparecido o erro no whireshark.</w:t>
-      </w:r>
-    </w:p>
-    <w:p>
-      <w:pPr>
-        <w:ind w:left="360"/>
-      </w:pPr>
-    </w:p>
-    <w:p>
-      <w:pPr>
-        <w:ind w:left="360"/>
-      </w:pPr>
-      <w:r>
-        <w:t>Tentativa 2</w:t>
-      </w:r>
-    </w:p>
-    <w:p>
-      <w:pPr>
-        <w:ind w:left="360"/>
-      </w:pPr>
-      <w:r>
-        <w:t xml:space="preserve">Desta vez, o atacante tentou colocar </w:t>
-      </w:r>
-      <w:r>
-        <w:t>' -- //</w:t>
-      </w:r>
-      <w:r>
-        <w:t xml:space="preserve"> no input reservado ao usermail; desta vez não deu nenhum erro de DB ou MySQL mas apareceu uma mensagem de “Invalid username, try again”.</w:t>
-      </w:r>
-    </w:p>
-    <w:p>
-      <w:pPr>
-        <w:ind w:left="360"/>
-      </w:pPr>
-      <w:r>
-        <w:t xml:space="preserve">Neste caso, ele ao colocar um comentário vai anular a componente </w:t>
-      </w:r>
-      <w:r>
-        <w:t>do query destinada à</w:t>
-      </w:r>
-      <w:r>
-        <w:t xml:space="preserve"> password, pelo que é compreensível que o erro só se queixe do username</w:t>
-      </w:r>
-      <w:r>
-        <w:t>/usermail; c</w:t>
-      </w:r>
-      <w:r>
-        <w:t xml:space="preserve">om </w:t>
-      </w:r>
-      <w:r>
-        <w:t>a</w:t>
-      </w:r>
-      <w:r>
-        <w:t xml:space="preserve"> pelica </w:t>
-      </w:r>
-      <w:r>
-        <w:t xml:space="preserve">introduzida no início </w:t>
-      </w:r>
-      <w:r>
-        <w:t xml:space="preserve">ele fechou o query do usermail, e recebeu como "input" 0 chars </w:t>
-      </w:r>
-      <w:r>
-        <w:t>tal como na primeira tentativa</w:t>
-      </w:r>
-      <w:r>
-        <w:t>, mas como também foi colocado comentário</w:t>
-      </w:r>
-      <w:r>
-        <w:t xml:space="preserve"> na </w:t>
+      </w:r>
+      <w:r>
+        <w:t xml:space="preserve">Agora, ele tentou colocar no </w:t>
+      </w:r>
+      <w:proofErr w:type="spellStart"/>
+      <w:r>
+        <w:t>usermail</w:t>
+      </w:r>
+      <w:proofErr w:type="spellEnd"/>
+      <w:r>
+        <w:t xml:space="preserve"> ' OR 1=1 -- // e conseguiu entrar no sistema como </w:t>
+      </w:r>
+      <w:proofErr w:type="spellStart"/>
+      <w:r>
+        <w:t>admin</w:t>
+      </w:r>
+      <w:proofErr w:type="spellEnd"/>
+      <w:r>
+        <w:t>, mesmo sem nenhuma palavra-passe.</w:t>
+      </w:r>
+    </w:p>
+    <w:p>
+      <w:pPr>
+        <w:ind w:left="360"/>
+      </w:pPr>
+      <w:r>
+        <w:tab/>
+      </w:r>
+      <w:r>
+        <w:t xml:space="preserve">Tal como </w:t>
+      </w:r>
+      <w:r>
+        <w:t>na tentativa anterior</w:t>
+      </w:r>
+      <w:r>
+        <w:t>, ele comentou o campo da password</w:t>
+      </w:r>
+      <w:r>
+        <w:t xml:space="preserve"> e, por isso, a parte do </w:t>
+      </w:r>
+      <w:proofErr w:type="spellStart"/>
+      <w:r>
+        <w:t>query</w:t>
+      </w:r>
+      <w:proofErr w:type="spellEnd"/>
+      <w:r>
+        <w:t xml:space="preserve"> destinada à palavra-passe vai ser novamente ignorada.</w:t>
+      </w:r>
+    </w:p>
+    <w:p>
+      <w:pPr>
+        <w:ind w:left="360"/>
+      </w:pPr>
+      <w:r>
+        <w:tab/>
+      </w:r>
+      <w:r>
+        <w:t xml:space="preserve">Para obter "dados", isto é, uma </w:t>
+      </w:r>
+      <w:r>
+        <w:t>correspondência</w:t>
+      </w:r>
+      <w:r>
+        <w:t xml:space="preserve"> de uma conta na base de dados, alguma parte na </w:t>
+      </w:r>
+      <w:proofErr w:type="spellStart"/>
+      <w:r>
+        <w:t>query</w:t>
+      </w:r>
+      <w:proofErr w:type="spellEnd"/>
+      <w:r>
+        <w:t xml:space="preserve"> tem de dar valor lógico verdadeiro obrigatoriamente!</w:t>
+      </w:r>
+      <w:r>
+        <w:t xml:space="preserve"> o</w:t>
+      </w:r>
+      <w:r>
+        <w:t>ra, nada</w:t>
+      </w:r>
+      <w:r>
+        <w:t xml:space="preserve"> </w:t>
+      </w:r>
+      <w:r>
+        <w:t>melhor do que garantir uma disjunção com um</w:t>
+      </w:r>
+      <w:r>
+        <w:t xml:space="preserve">a </w:t>
+      </w:r>
+      <w:r>
+        <w:t xml:space="preserve">condição sempre verdadeira... apesar do </w:t>
+      </w:r>
+      <w:proofErr w:type="spellStart"/>
+      <w:r>
+        <w:t>usermail</w:t>
+      </w:r>
+      <w:proofErr w:type="spellEnd"/>
+      <w:r>
+        <w:t xml:space="preserve"> introduzido ser "vazio", a condição</w:t>
+      </w:r>
+      <w:r>
+        <w:t xml:space="preserve"> </w:t>
+      </w:r>
+      <w:r>
+        <w:t xml:space="preserve">"vazio" OR </w:t>
+      </w:r>
+      <w:proofErr w:type="spellStart"/>
+      <w:r>
+        <w:t>True</w:t>
+      </w:r>
+      <w:proofErr w:type="spellEnd"/>
+      <w:r>
+        <w:t xml:space="preserve"> vai dar </w:t>
+      </w:r>
+      <w:proofErr w:type="spellStart"/>
+      <w:r>
+        <w:t>True</w:t>
+      </w:r>
+      <w:proofErr w:type="spellEnd"/>
+      <w:r>
+        <w:t>, possibilitando assim a entrada no sistema.</w:t>
+      </w:r>
+    </w:p>
+    <w:p>
+      <w:pPr>
+        <w:ind w:left="360"/>
+      </w:pPr>
+    </w:p>
+    <w:p>
+      <w:pPr>
+        <w:ind w:left="360"/>
+      </w:pPr>
+      <w:r>
+        <w:t>Tentativa 4</w:t>
+      </w:r>
+    </w:p>
+    <w:p>
+      <w:pPr>
+        <w:ind w:left="360"/>
+      </w:pPr>
+      <w:r>
+        <w:tab/>
+      </w:r>
+      <w:r>
+        <w:t xml:space="preserve">Desta vez, o indivíduo voltou a entrar na conta de administrador, mas sem recorrer a SQL </w:t>
+      </w:r>
+      <w:proofErr w:type="spellStart"/>
+      <w:r>
+        <w:t>Injection</w:t>
+      </w:r>
+      <w:proofErr w:type="spellEnd"/>
+      <w:r>
+        <w:t xml:space="preserve"> – ele recorreu a um email válido e conhecido (este está exposto numa das </w:t>
       </w:r>
       <w:r>
         <w:lastRenderedPageBreak/>
-        <w:t xml:space="preserve">palavra-passe </w:t>
-      </w:r>
-      <w:r>
-        <w:t>e por isso o campo da password foi ignorado e o query do usermail foi "fechado", então não houve erro de SQL Synt</w:t>
-      </w:r>
-      <w:r>
-        <w:t>ax.</w:t>
-      </w:r>
-    </w:p>
-    <w:p>
-      <w:pPr>
-        <w:ind w:left="360"/>
-      </w:pPr>
-      <w:r>
-        <w:t>O erro de username inválido (e não de sintaxe) deve ter aparecido  por causa das verificações de html que são feitas do lado do cliente – o campo do usermail é do tipo “email”, logo é óbvio que um email igual a “vazio” é um email inválido.</w:t>
-      </w:r>
-    </w:p>
-    <w:p>
-      <w:pPr>
-        <w:ind w:left="360"/>
-      </w:pPr>
-    </w:p>
-    <w:p>
-      <w:pPr>
-        <w:ind w:left="360"/>
-      </w:pPr>
-      <w:r>
-        <w:t>Tentativa 3</w:t>
+        <w:t xml:space="preserve">páginas do sistema) e a uma palavra-passe “típica” e “básica”, “abc”; assim, tudo indica que na tentativa anterior, e após ter entrado na conta e ser redirecionado para uma página onde pode criar novos </w:t>
+      </w:r>
+      <w:proofErr w:type="spellStart"/>
+      <w:r>
+        <w:t>posts</w:t>
+      </w:r>
+      <w:proofErr w:type="spellEnd"/>
+      <w:r>
+        <w:t xml:space="preserve"> e mudar as credenciais de acesso (nomeadamente a password – ver GET no </w:t>
+      </w:r>
+      <w:proofErr w:type="spellStart"/>
+      <w:r>
+        <w:t>whireshark</w:t>
+      </w:r>
+      <w:proofErr w:type="spellEnd"/>
+      <w:r>
+        <w:t>), este tenha mudado a palavra-passe.</w:t>
+      </w:r>
+    </w:p>
+    <w:p>
+      <w:pPr>
+        <w:ind w:left="360"/>
+      </w:pPr>
+    </w:p>
+    <w:p>
+      <w:pPr>
+        <w:ind w:left="360"/>
+      </w:pPr>
+      <w:r>
+        <w:t>Tentativa 5</w:t>
       </w:r>
     </w:p>
     <w:p>
@@ -314,13 +1039,112 @@
         <w:tab/>
       </w:r>
       <w:r>
-        <w:t xml:space="preserve">Agora, ele tentou colocar no usermail </w:t>
-      </w:r>
-      <w:r>
-        <w:t>' OR 1=1 -- //</w:t>
-      </w:r>
-      <w:r>
-        <w:t xml:space="preserve"> e conseguiu entrar no sistema como admin, mesmo sem nenhuma palavra-passe.</w:t>
+        <w:t xml:space="preserve">Bastante idêntica à tentativa anterior, </w:t>
+      </w:r>
+      <w:proofErr w:type="spellStart"/>
+      <w:r>
+        <w:t>diria-se</w:t>
+      </w:r>
+      <w:proofErr w:type="spellEnd"/>
+      <w:r>
+        <w:t xml:space="preserve"> que ele próprio voltou a mudar a palavra-passe para ser vazia, isto porquê:</w:t>
+      </w:r>
+    </w:p>
+    <w:p>
+      <w:pPr>
+        <w:ind w:left="360"/>
+      </w:pPr>
+      <w:r>
+        <w:t xml:space="preserve"> - se fosse apenas ele recorrer a SQL </w:t>
+      </w:r>
+      <w:proofErr w:type="spellStart"/>
+      <w:r>
+        <w:t>injection</w:t>
+      </w:r>
+      <w:proofErr w:type="spellEnd"/>
+      <w:r>
+        <w:t>, ao colocar uma pelica significava que ele ia estar à procura de uma conta com palavra-passe "vazia", o que</w:t>
+      </w:r>
+      <w:r>
+        <w:t xml:space="preserve"> </w:t>
+      </w:r>
+      <w:r>
+        <w:t>é deveras impossível em condições ditas normais existir na base de dados uma conta com palavra-passe vazia</w:t>
+      </w:r>
+      <w:r>
+        <w:t>;</w:t>
+      </w:r>
+    </w:p>
+    <w:p>
+      <w:pPr>
+        <w:ind w:left="360"/>
+      </w:pPr>
+      <w:r>
+        <w:t xml:space="preserve"> - ele também não iria conseguir aceder à conta ao colocar na palavra-passe apenas uma pelica ' e colocando o </w:t>
+      </w:r>
+      <w:proofErr w:type="spellStart"/>
+      <w:r>
+        <w:t>usermail</w:t>
+      </w:r>
+      <w:proofErr w:type="spellEnd"/>
+      <w:r>
+        <w:t xml:space="preserve"> real, porque no ficheiro de </w:t>
+      </w:r>
+      <w:proofErr w:type="spellStart"/>
+      <w:r>
+        <w:t>login.php</w:t>
+      </w:r>
+      <w:proofErr w:type="spellEnd"/>
+      <w:r>
+        <w:t>,</w:t>
+      </w:r>
+      <w:r>
+        <w:t xml:space="preserve"> </w:t>
+      </w:r>
+      <w:r>
+        <w:t xml:space="preserve">a </w:t>
+      </w:r>
+      <w:proofErr w:type="spellStart"/>
+      <w:r>
+        <w:t>query</w:t>
+      </w:r>
+      <w:proofErr w:type="spellEnd"/>
+      <w:r>
+        <w:t xml:space="preserve"> do </w:t>
+      </w:r>
+      <w:proofErr w:type="spellStart"/>
+      <w:r>
+        <w:t>usermail</w:t>
+      </w:r>
+      <w:proofErr w:type="spellEnd"/>
+      <w:r>
+        <w:t xml:space="preserve"> e password é um AND, ou seja, ambos os literais têm de ser verdadeiros</w:t>
+      </w:r>
+      <w:r>
+        <w:t>; ia</w:t>
+      </w:r>
+      <w:r>
+        <w:t xml:space="preserve"> dar verdadeiro que ele encontrou na base de dados</w:t>
+      </w:r>
+      <w:r>
+        <w:t xml:space="preserve"> </w:t>
+      </w:r>
+      <w:r>
+        <w:t>um utilizador com aquele e-mail (até porque se ele não tivesse encontrado, ia dar erro de DB Error), mas como não existe uma palavra-passe vazia, ou melhor,</w:t>
+      </w:r>
+      <w:r>
+        <w:t xml:space="preserve"> </w:t>
+      </w:r>
+      <w:r>
+        <w:t xml:space="preserve">a palavra-passe daquele </w:t>
+      </w:r>
+      <w:proofErr w:type="spellStart"/>
+      <w:r>
+        <w:t>usermail</w:t>
+      </w:r>
+      <w:proofErr w:type="spellEnd"/>
+      <w:r>
+        <w:t xml:space="preserve"> não era vazia, iria dar certamente "erro de password inválida" ou coisa do género.</w:t>
       </w:r>
     </w:p>
     <w:p>
@@ -331,178 +1155,7 @@
         <w:tab/>
       </w:r>
       <w:r>
-        <w:t xml:space="preserve">Tal como </w:t>
-      </w:r>
-      <w:r>
-        <w:t>na tentativa anterior</w:t>
-      </w:r>
-      <w:r>
-        <w:t>, ele comentou o campo da password</w:t>
-      </w:r>
-      <w:r>
-        <w:t xml:space="preserve"> e, por isso, a parte do query destinada à palavra-passe vai ser novamente ignorada.</w:t>
-      </w:r>
-    </w:p>
-    <w:p>
-      <w:pPr>
-        <w:ind w:left="360"/>
-      </w:pPr>
-      <w:r>
-        <w:tab/>
-      </w:r>
-      <w:r>
-        <w:t xml:space="preserve">Para obter "dados", isto é, uma </w:t>
-      </w:r>
-      <w:r>
-        <w:t>correspondência</w:t>
-      </w:r>
-      <w:r>
-        <w:t xml:space="preserve"> de uma conta na base de dados, alguma parte na query tem de dar valor lógico verdadeiro obrigatoriamente!</w:t>
-      </w:r>
-      <w:r>
-        <w:t xml:space="preserve"> o</w:t>
-      </w:r>
-      <w:r>
-        <w:t>ra, nada</w:t>
-      </w:r>
-      <w:r>
-        <w:t xml:space="preserve"> </w:t>
-      </w:r>
-      <w:r>
-        <w:t>melhor do que garantir uma disjunção com um</w:t>
-      </w:r>
-      <w:r>
-        <w:t xml:space="preserve">a </w:t>
-      </w:r>
-      <w:r>
-        <w:t>condição sempre verdadeira... apesar do usermail introduzido ser "vazio", a condição</w:t>
-      </w:r>
-      <w:r>
-        <w:t xml:space="preserve"> </w:t>
-      </w:r>
-      <w:r>
-        <w:t>"vazio" OR True vai dar True</w:t>
-      </w:r>
-      <w:r>
-        <w:t>, possibilitando assim a entrada no sistema.</w:t>
-      </w:r>
-    </w:p>
-    <w:p>
-      <w:pPr>
-        <w:ind w:left="360"/>
-      </w:pPr>
-    </w:p>
-    <w:p>
-      <w:pPr>
-        <w:ind w:left="360"/>
-      </w:pPr>
-      <w:r>
-        <w:t>Tentativa 4</w:t>
-      </w:r>
-    </w:p>
-    <w:p>
-      <w:pPr>
-        <w:ind w:left="360"/>
-      </w:pPr>
-      <w:r>
-        <w:tab/>
-      </w:r>
-      <w:r>
-        <w:t>Desta vez, o indivíduo voltou a entrar na conta de administrador, mas sem recorrer a SQL Injection – ele recorreu a um email válido e conhecido (este está exposto numa das páginas do sistema) e a uma palavra-passe “típica” e “básica”, “abc”; assim, tudo indica que na tentativa anterior, e após ter entrado na conta e ser redirecionado para uma página onde pode criar novos posts e mudar as credenciais de acesso (nomeadamente a password – ver GET no whireshark), este tenha mudado a palavra-passe.</w:t>
-      </w:r>
-    </w:p>
-    <w:p>
-      <w:pPr>
-        <w:ind w:left="360"/>
-      </w:pPr>
-    </w:p>
-    <w:p>
-      <w:pPr>
-        <w:ind w:left="360"/>
-      </w:pPr>
-      <w:r>
-        <w:t>Tentativa 5</w:t>
-      </w:r>
-    </w:p>
-    <w:p>
-      <w:pPr>
-        <w:ind w:left="360"/>
-      </w:pPr>
-      <w:r>
-        <w:tab/>
-      </w:r>
-      <w:r>
-        <w:t xml:space="preserve">Bastante idêntica à tentativa anterior, </w:t>
-      </w:r>
-      <w:r>
-        <w:t>diria-se</w:t>
-      </w:r>
-      <w:r>
-        <w:t xml:space="preserve"> que ele próprio voltou a mudar a palavra-passe para ser vazia, isto porquê:</w:t>
-      </w:r>
-    </w:p>
-    <w:p>
-      <w:pPr>
-        <w:ind w:left="360"/>
-      </w:pPr>
-      <w:r>
-        <w:t xml:space="preserve"> - se fosse apenas ele recorrer a SQL injection, ao colocar uma pelica significava que ele ia estar à procura de uma conta com palavra-passe "vazia", o que</w:t>
-      </w:r>
-      <w:r>
-        <w:t xml:space="preserve"> </w:t>
-      </w:r>
-      <w:r>
-        <w:t>é deveras impossível em condições ditas normais existir na base de dados uma conta com palavra-passe vazia</w:t>
-      </w:r>
-      <w:r>
-        <w:t>;</w:t>
-      </w:r>
-    </w:p>
-    <w:p>
-      <w:pPr>
-        <w:ind w:left="360"/>
-      </w:pPr>
-      <w:r>
-        <w:t xml:space="preserve"> - ele também não iria conseguir aceder à conta ao colocar na palavra-passe apenas uma pelica ' e colocando o usermail real, porque no ficheiro de login.php,</w:t>
-      </w:r>
-      <w:r>
-        <w:t xml:space="preserve"> </w:t>
-      </w:r>
-      <w:r>
-        <w:t>a query do usermail e password é um AND, ou seja, ambos os literais têm de ser verdadeiros</w:t>
-      </w:r>
-      <w:r>
-        <w:t>; ia</w:t>
-      </w:r>
-      <w:r>
-        <w:t xml:space="preserve"> dar verdadeiro que ele encontrou na base de dados</w:t>
-      </w:r>
-      <w:r>
-        <w:t xml:space="preserve"> </w:t>
-      </w:r>
-      <w:r>
-        <w:t>um utilizador com aquele e-mail (até porque se ele não tivesse encontrado, ia dar erro de DB Error), mas como não existe uma palavra-passe vazia, ou melhor,</w:t>
-      </w:r>
-      <w:r>
-        <w:t xml:space="preserve"> </w:t>
-      </w:r>
-      <w:r>
-        <w:t>a palavra-passe daquele usermail não era vazia, iria dar certamente "erro de password inválida" ou coisa do género.</w:t>
-      </w:r>
-    </w:p>
-    <w:p>
-      <w:pPr>
-        <w:ind w:left="360"/>
-      </w:pPr>
-      <w:r>
-        <w:tab/>
-      </w:r>
-      <w:r>
-        <w:t xml:space="preserve">Assim, deduz-se que ele voltou a mudar a palavra-passe, mas desta vez para “vazio”, evidenciando aqui outra vulnerabilidade – falta de verificações no input para a mudança </w:t>
-      </w:r>
-      <w:r>
-        <w:lastRenderedPageBreak/>
-        <w:t>da credencial de palavra-passe (neste caso, teria de verificar no mínimo se o conteúdo do input seria diferente de “vazio”).</w:t>
+        <w:t>Assim, deduz-se que ele voltou a mudar a palavra-passe, mas desta vez para “vazio”, evidenciando aqui outra vulnerabilidade – falta de verificações no input para a mudança da credencial de palavra-passe (neste caso, teria de verificar no mínimo se o conteúdo do input seria diferente de “vazio”).</w:t>
       </w:r>
     </w:p>
     <w:p>
@@ -523,41 +1176,119 @@
         <w:ind w:left="360"/>
       </w:pPr>
       <w:r>
-        <w:t>Nas restantes tentativas relativas à autenticação do atacante, ele recorreu sempre a um usermail real e no campo da palavra-passe voltou a recorrer a SQL Injection. Como já foi referido, após verificar que o usermail existe na base de dados, o query executado passa a ser:</w:t>
-      </w:r>
-    </w:p>
-    <w:p>
-      <w:pPr>
-        <w:ind w:left="360"/>
-      </w:pPr>
-      <w:r>
-        <w:t>$sql    = "SELECT session FROM tblMembers WHERE username='" . $_POST['usermail'] . "' AND password='" . $_POST['password'] . "';";</w:t>
-      </w:r>
-    </w:p>
-    <w:p>
-      <w:pPr>
-        <w:ind w:left="360"/>
-      </w:pPr>
-      <w:r>
-        <w:t>Como é um</w:t>
-      </w:r>
-      <w:r>
-        <w:t xml:space="preserve"> AND, ambas as condições têm de ser verdadeiras; já sabemos que existe um usermail igual ao que foi introduzido, até porque ele é público</w:t>
-      </w:r>
-      <w:r>
-        <w:t xml:space="preserve"> e </w:t>
-      </w:r>
-      <w:r>
-        <w:t xml:space="preserve">relativamente ao campo destinado à palavra-passe, ao colocar pelica ' ele </w:t>
-      </w:r>
-      <w:r>
-        <w:t>está a</w:t>
-      </w:r>
-      <w:r>
-        <w:t xml:space="preserve"> "fechar" o campo da procura pela palavra-passe; </w:t>
-      </w:r>
-      <w:r>
-        <w:t>mas como logo a seguir ele introduz uma condição verdadeira, a secção do SELECT destinada à password também vai dar verdadeira, possibilitando um reorno favorável da query e, assim, permitindo ao atacante entrar (de novo) na conta de administrador do sistema.</w:t>
+        <w:t xml:space="preserve">Nas restantes tentativas relativas à autenticação do atacante, ele recorreu sempre a um </w:t>
+      </w:r>
+      <w:proofErr w:type="spellStart"/>
+      <w:r>
+        <w:t>usermail</w:t>
+      </w:r>
+      <w:proofErr w:type="spellEnd"/>
+      <w:r>
+        <w:t xml:space="preserve"> real e no campo da palavra-passe voltou a recorrer a SQL </w:t>
+      </w:r>
+      <w:proofErr w:type="spellStart"/>
+      <w:r>
+        <w:t>Injection</w:t>
+      </w:r>
+      <w:proofErr w:type="spellEnd"/>
+      <w:r>
+        <w:t xml:space="preserve">. Como já foi referido, após verificar que o </w:t>
+      </w:r>
+      <w:proofErr w:type="spellStart"/>
+      <w:r>
+        <w:t>usermail</w:t>
+      </w:r>
+      <w:proofErr w:type="spellEnd"/>
+      <w:r>
+        <w:t xml:space="preserve"> existe na base de dados, o </w:t>
+      </w:r>
+      <w:proofErr w:type="spellStart"/>
+      <w:r>
+        <w:t>query</w:t>
+      </w:r>
+      <w:proofErr w:type="spellEnd"/>
+      <w:r>
+        <w:t xml:space="preserve"> executado passa a ser:</w:t>
+      </w:r>
+    </w:p>
+    <w:p>
+      <w:pPr>
+        <w:ind w:left="360"/>
+      </w:pPr>
+      <w:r>
+        <w:t>$</w:t>
+      </w:r>
+      <w:proofErr w:type="spellStart"/>
+      <w:r>
+        <w:t>sql</w:t>
+      </w:r>
+      <w:proofErr w:type="spellEnd"/>
+      <w:r>
+        <w:t xml:space="preserve">    = "SELECT </w:t>
+      </w:r>
+      <w:proofErr w:type="spellStart"/>
+      <w:r>
+        <w:t>session</w:t>
+      </w:r>
+      <w:proofErr w:type="spellEnd"/>
+      <w:r>
+        <w:t xml:space="preserve"> FROM </w:t>
+      </w:r>
+      <w:proofErr w:type="spellStart"/>
+      <w:r>
+        <w:t>tblMembers</w:t>
+      </w:r>
+      <w:proofErr w:type="spellEnd"/>
+      <w:r>
+        <w:t xml:space="preserve"> WHERE </w:t>
+      </w:r>
+      <w:proofErr w:type="spellStart"/>
+      <w:r>
+        <w:t>username</w:t>
+      </w:r>
+      <w:proofErr w:type="spellEnd"/>
+      <w:r>
+        <w:t>='" . $_POST['</w:t>
+      </w:r>
+      <w:proofErr w:type="spellStart"/>
+      <w:r>
+        <w:t>usermail</w:t>
+      </w:r>
+      <w:proofErr w:type="spellEnd"/>
+      <w:r>
+        <w:t>'] . "' AND password='" . $_POST['password'] . "';";</w:t>
+      </w:r>
+    </w:p>
+    <w:p>
+      <w:pPr>
+        <w:ind w:left="360"/>
+      </w:pPr>
+      <w:r>
+        <w:t xml:space="preserve">Como é um AND, ambas as condições têm de ser verdadeiras; já sabemos que existe um </w:t>
+      </w:r>
+      <w:proofErr w:type="spellStart"/>
+      <w:r>
+        <w:t>usermail</w:t>
+      </w:r>
+      <w:proofErr w:type="spellEnd"/>
+      <w:r>
+        <w:t xml:space="preserve"> igual ao que foi introduzido, até porque ele é público e relativamente ao campo destinado à palavra-passe, ao colocar pelica ' ele está a "fechar" o campo da procura pela palavra-passe; mas como logo a seguir ele introduz uma condição verdadeira, a secção do SELECT destinada à password também vai dar verdadeira, possibilitando um </w:t>
+      </w:r>
+      <w:proofErr w:type="spellStart"/>
+      <w:r>
+        <w:t>reorno</w:t>
+      </w:r>
+      <w:proofErr w:type="spellEnd"/>
+      <w:r>
+        <w:t xml:space="preserve"> favorável da </w:t>
+      </w:r>
+      <w:proofErr w:type="spellStart"/>
+      <w:r>
+        <w:t>query</w:t>
+      </w:r>
+      <w:proofErr w:type="spellEnd"/>
+      <w:r>
+        <w:t xml:space="preserve"> e, assim, permitindo ao atacante entrar (de novo) na conta de administrador do sistema.</w:t>
       </w:r>
     </w:p>
     <w:p>
@@ -578,9 +1309,9 @@
 <file path=word/numbering.xml><?xml version="1.0" encoding="utf-8"?>
 <w:numbering xmlns:wpc="http://schemas.microsoft.com/office/word/2010/wordprocessingCanvas" xmlns:cx="http://schemas.microsoft.com/office/drawing/2014/chartex" xmlns:cx1="http://schemas.microsoft.com/office/drawing/2015/9/8/chartex" xmlns:cx2="http://schemas.microsoft.com/office/drawing/2015/10/21/chartex" xmlns:cx3="http://schemas.microsoft.com/office/drawing/2016/5/9/chartex" xmlns:cx4="http://schemas.microsoft.com/office/drawing/2016/5/10/chartex" xmlns:cx5="http://schemas.microsoft.com/office/drawing/2016/5/11/chartex" xmlns:cx6="http://schemas.microsoft.com/office/drawing/2016/5/12/chartex" xmlns:cx7="http://schemas.microsoft.com/office/drawing/2016/5/13/chartex" xmlns:cx8="http://schemas.microsoft.com/office/drawing/2016/5/14/chartex" xmlns:mc="http://schemas.openxmlformats.org/markup-compatibility/2006" xmlns:aink="http://schemas.microsoft.com/office/drawing/2016/ink" xmlns:am3d="http://schemas.microsoft.com/office/drawing/2017/model3d" xmlns:o="urn:schemas-microsoft-com:office:office" xmlns:r="http://schemas.openxmlformats.org/officeDocument/2006/relationships" xmlns:m="http://schemas.openxmlformats.org/officeDocument/2006/math" xmlns:v="urn:schemas-microsoft-com:vml" xmlns:wp14="http://schemas.microsoft.com/office/word/2010/wordprocessingDrawing" xmlns:wp="http://schemas.openxmlformats.org/drawingml/2006/wordprocessingDrawing" xmlns:w10="urn:schemas-microsoft-com:office:word" xmlns:w="http://schemas.openxmlformats.org/wordprocessingml/2006/main" xmlns:w14="http://schemas.microsoft.com/office/word/2010/wordml" xmlns:w15="http://schemas.microsoft.com/office/word/2012/wordml" xmlns:w16cex="http://schemas.microsoft.com/office/word/2018/wordml/cex" xmlns:w16cid="http://schemas.microsoft.com/office/word/2016/wordml/cid" xmlns:w16="http://schemas.microsoft.com/office/word/2018/wordml" xmlns:w16se="http://schemas.microsoft.com/office/word/2015/wordml/symex" xmlns:wpg="http://schemas.microsoft.com/office/word/2010/wordprocessingGroup" xmlns:wpi="http://schemas.microsoft.com/office/word/2010/wordprocessingInk" xmlns:wne="http://schemas.microsoft.com/office/word/2006/wordml" xmlns:wps="http://schemas.microsoft.com/office/word/2010/wordprocessingShape" mc:Ignorable="w14 w15 w16se w16cid w16 w16cex wp14">
   <w:abstractNum w:abstractNumId="0" w15:restartNumberingAfterBreak="0">
-    <w:nsid w:val="63416F46"/>
+    <w:nsid w:val="165A3EB9"/>
     <w:multiLevelType w:val="hybridMultilevel"/>
-    <w:tmpl w:val="F7668C88"/>
+    <w:tmpl w:val="F00A6318"/>
     <w:lvl w:ilvl="0" w:tplc="0816000F">
       <w:start w:val="1"/>
       <w:numFmt w:val="decimal"/>
@@ -666,7 +1397,99 @@
       </w:pPr>
     </w:lvl>
   </w:abstractNum>
+  <w:abstractNum w:abstractNumId="1" w15:restartNumberingAfterBreak="0">
+    <w:nsid w:val="63416F46"/>
+    <w:multiLevelType w:val="hybridMultilevel"/>
+    <w:tmpl w:val="F7668C88"/>
+    <w:lvl w:ilvl="0" w:tplc="0816000F">
+      <w:start w:val="1"/>
+      <w:numFmt w:val="decimal"/>
+      <w:lvlText w:val="%1."/>
+      <w:lvlJc w:val="left"/>
+      <w:pPr>
+        <w:ind w:left="720" w:hanging="360"/>
+      </w:pPr>
+      <w:rPr>
+        <w:rFonts w:hint="default"/>
+      </w:rPr>
+    </w:lvl>
+    <w:lvl w:ilvl="1" w:tplc="08160019" w:tentative="1">
+      <w:start w:val="1"/>
+      <w:numFmt w:val="lowerLetter"/>
+      <w:lvlText w:val="%2."/>
+      <w:lvlJc w:val="left"/>
+      <w:pPr>
+        <w:ind w:left="1440" w:hanging="360"/>
+      </w:pPr>
+    </w:lvl>
+    <w:lvl w:ilvl="2" w:tplc="0816001B" w:tentative="1">
+      <w:start w:val="1"/>
+      <w:numFmt w:val="lowerRoman"/>
+      <w:lvlText w:val="%3."/>
+      <w:lvlJc w:val="right"/>
+      <w:pPr>
+        <w:ind w:left="2160" w:hanging="180"/>
+      </w:pPr>
+    </w:lvl>
+    <w:lvl w:ilvl="3" w:tplc="0816000F" w:tentative="1">
+      <w:start w:val="1"/>
+      <w:numFmt w:val="decimal"/>
+      <w:lvlText w:val="%4."/>
+      <w:lvlJc w:val="left"/>
+      <w:pPr>
+        <w:ind w:left="2880" w:hanging="360"/>
+      </w:pPr>
+    </w:lvl>
+    <w:lvl w:ilvl="4" w:tplc="08160019" w:tentative="1">
+      <w:start w:val="1"/>
+      <w:numFmt w:val="lowerLetter"/>
+      <w:lvlText w:val="%5."/>
+      <w:lvlJc w:val="left"/>
+      <w:pPr>
+        <w:ind w:left="3600" w:hanging="360"/>
+      </w:pPr>
+    </w:lvl>
+    <w:lvl w:ilvl="5" w:tplc="0816001B" w:tentative="1">
+      <w:start w:val="1"/>
+      <w:numFmt w:val="lowerRoman"/>
+      <w:lvlText w:val="%6."/>
+      <w:lvlJc w:val="right"/>
+      <w:pPr>
+        <w:ind w:left="4320" w:hanging="180"/>
+      </w:pPr>
+    </w:lvl>
+    <w:lvl w:ilvl="6" w:tplc="0816000F" w:tentative="1">
+      <w:start w:val="1"/>
+      <w:numFmt w:val="decimal"/>
+      <w:lvlText w:val="%7."/>
+      <w:lvlJc w:val="left"/>
+      <w:pPr>
+        <w:ind w:left="5040" w:hanging="360"/>
+      </w:pPr>
+    </w:lvl>
+    <w:lvl w:ilvl="7" w:tplc="08160019" w:tentative="1">
+      <w:start w:val="1"/>
+      <w:numFmt w:val="lowerLetter"/>
+      <w:lvlText w:val="%8."/>
+      <w:lvlJc w:val="left"/>
+      <w:pPr>
+        <w:ind w:left="5760" w:hanging="360"/>
+      </w:pPr>
+    </w:lvl>
+    <w:lvl w:ilvl="8" w:tplc="0816001B" w:tentative="1">
+      <w:start w:val="1"/>
+      <w:numFmt w:val="lowerRoman"/>
+      <w:lvlText w:val="%9."/>
+      <w:lvlJc w:val="right"/>
+      <w:pPr>
+        <w:ind w:left="6480" w:hanging="180"/>
+      </w:pPr>
+    </w:lvl>
+  </w:abstractNum>
   <w:num w:numId="1">
+    <w:abstractNumId w:val="1"/>
+  </w:num>
+  <w:num w:numId="2">
     <w:abstractNumId w:val="0"/>
   </w:num>
 </w:numbering>

</xml_diff>

<commit_message>
Parte da web shell, ta linduuuuh
</commit_message>
<xml_diff>
--- a/Projeto 4_Relatório.docx
+++ b/Projeto 4_Relatório.docx
@@ -307,7 +307,15 @@
         <w:t xml:space="preserve">Desta vez, o atacante tentou colocar </w:t>
       </w:r>
       <w:r>
-        <w:t>' -- // no input reservado ao usermail; desta vez não deu nenhum erro de DB ou MySQL mas apareceu uma mensagem de “Invalid username, try again”.</w:t>
+        <w:t xml:space="preserve">' -- // no input reservado ao usermail; desta vez não deu nenhum erro de DB ou </w:t>
+      </w:r>
+      <w:proofErr w:type="gramStart"/>
+      <w:r>
+        <w:t>MySQL</w:t>
+      </w:r>
+      <w:proofErr w:type="gramEnd"/>
+      <w:r>
+        <w:t xml:space="preserve"> mas apareceu uma mensagem de “Invalid username, try again”.</w:t>
       </w:r>
     </w:p>
     <w:p>
@@ -362,7 +370,15 @@
         <w:ind w:left="360"/>
       </w:pPr>
       <w:r>
-        <w:t>O erro de username inválido (e não de sintaxe) deve ter aparecido  por causa das verificações de html que são feitas do lado do cliente – o campo do usermail é do tipo “email”, logo é óbvio que um email igual a “vazio” é um email inválido.</w:t>
+        <w:t xml:space="preserve">O erro de username inválido (e não de sintaxe) deve ter </w:t>
+      </w:r>
+      <w:proofErr w:type="gramStart"/>
+      <w:r>
+        <w:t>aparecido  por</w:t>
+      </w:r>
+      <w:proofErr w:type="gramEnd"/>
+      <w:r>
+        <w:t xml:space="preserve"> causa das verificações de html que são feitas do lado do cliente – o campo do usermail é do tipo “email”, logo é óbvio que um email igual a “vazio” é um email inválido.</w:t>
       </w:r>
     </w:p>
     <w:p>
@@ -478,7 +494,15 @@
       </w:r>
       <w:r>
         <w:lastRenderedPageBreak/>
-        <w:t>páginas do sistema) e a uma palavra-passe “típica” e “básica”, “abc”; assim, tudo indica que na tentativa anterior, e após ter entrado na conta e ser redirecionado para uma página onde pode criar novos posts e mudar as credenciais de acesso (nomeadamente a password – ver GET no whireshark), este tenha mudado a palavra-passe.</w:t>
+        <w:t xml:space="preserve">páginas do sistema) e a uma palavra-passe “típica” e “básica”, “abc”; assim, tudo indica que na tentativa anterior, e após ter entrado na conta e ser redirecionado para uma página onde pode </w:t>
+      </w:r>
+      <w:proofErr w:type="gramStart"/>
+      <w:r>
+        <w:t>criar novos</w:t>
+      </w:r>
+      <w:proofErr w:type="gramEnd"/>
+      <w:r>
+        <w:t xml:space="preserve"> posts e mudar as credenciais de acesso (nomeadamente a password – ver GET no whireshark), este tenha mudado a palavra-passe.</w:t>
       </w:r>
     </w:p>
     <w:p>
@@ -516,7 +540,15 @@
         <w:ind w:left="360"/>
       </w:pPr>
       <w:r>
-        <w:t xml:space="preserve"> - se fosse apenas ele recorrer a SQL injection, ao colocar uma pelica significava que ele ia estar à procura de uma conta com palavra-passe "vazia", o que</w:t>
+        <w:t xml:space="preserve"> - </w:t>
+      </w:r>
+      <w:proofErr w:type="gramStart"/>
+      <w:r>
+        <w:t>se</w:t>
+      </w:r>
+      <w:proofErr w:type="gramEnd"/>
+      <w:r>
+        <w:t xml:space="preserve"> fosse apenas ele recorrer a SQL injection, ao colocar uma pelica significava que ele ia estar à procura de uma conta com palavra-passe "vazia", o que</w:t>
       </w:r>
       <w:r>
         <w:t xml:space="preserve"> </w:t>
@@ -597,7 +629,39 @@
         <w:ind w:left="360"/>
       </w:pPr>
       <w:r>
-        <w:t>$sql    = "SELECT session FROM tblMembers WHERE username='" . $_POST['usermail'] . "' AND password='" . $_POST['password'] . "';";</w:t>
+        <w:t>$sql    = "SELECT session FROM tblMembers WHERE username='</w:t>
+      </w:r>
+      <w:proofErr w:type="gramStart"/>
+      <w:r>
+        <w:t>" .</w:t>
+      </w:r>
+      <w:proofErr w:type="gramEnd"/>
+      <w:r>
+        <w:t xml:space="preserve"> $_POST['usermail'</w:t>
+      </w:r>
+      <w:proofErr w:type="gramStart"/>
+      <w:r>
+        <w:t>] .</w:t>
+      </w:r>
+      <w:proofErr w:type="gramEnd"/>
+      <w:r>
+        <w:t xml:space="preserve"> "' AND password='</w:t>
+      </w:r>
+      <w:proofErr w:type="gramStart"/>
+      <w:r>
+        <w:t>" .</w:t>
+      </w:r>
+      <w:proofErr w:type="gramEnd"/>
+      <w:r>
+        <w:t xml:space="preserve"> $_POST['password'</w:t>
+      </w:r>
+      <w:proofErr w:type="gramStart"/>
+      <w:r>
+        <w:t>] .</w:t>
+      </w:r>
+      <w:proofErr w:type="gramEnd"/>
+      <w:r>
+        <w:t xml:space="preserve"> "';";</w:t>
       </w:r>
     </w:p>
     <w:p>
@@ -1265,9 +1329,635 @@
     </w:p>
     <w:p>
       <w:pPr>
-        <w:ind w:left="360"/>
-      </w:pPr>
-    </w:p>
+        <w:pStyle w:val="PargrafodaLista"/>
+        <w:numPr>
+          <w:ilvl w:val="0"/>
+          <w:numId w:val="1"/>
+        </w:numPr>
+      </w:pPr>
+      <w:r>
+        <w:t xml:space="preserve">Parâmetro </w:t>
+      </w:r>
+      <w:r>
+        <w:t>lang</w:t>
+      </w:r>
+      <w:r>
+        <w:t xml:space="preserve"> de GET</w:t>
+      </w:r>
+      <w:r>
+        <w:t xml:space="preserve"> display</w:t>
+      </w:r>
+      <w:r>
+        <w:t xml:space="preserve">.php </w:t>
+      </w:r>
+      <w:r>
+        <w:t xml:space="preserve">e recurso a web </w:t>
+      </w:r>
+      <w:r>
+        <w:t>Shell</w:t>
+      </w:r>
+      <w:r>
+        <w:t xml:space="preserve"> e ficheiro auth.log</w:t>
+      </w:r>
+    </w:p>
+    <w:p>
+      <w:r>
+        <w:tab/>
+        <w:t xml:space="preserve">O indivíduo tentou conectar-se ao servidor através de ssh com um user igual a código php que representa uma web shell, isto é, uma shell normalmente maliciosa </w:t>
+      </w:r>
+      <w:r>
+        <w:t xml:space="preserve">que permite executar comandos. </w:t>
+      </w:r>
+    </w:p>
+    <w:p>
+      <w:r>
+        <w:rPr>
+          <w:noProof/>
+        </w:rPr>
+        <w:drawing>
+          <wp:inline distT="0" distB="0" distL="0" distR="0" wp14:anchorId="29933120" wp14:editId="35142D88">
+            <wp:extent cx="5400040" cy="643255"/>
+            <wp:effectExtent l="0" t="0" r="0" b="4445"/>
+            <wp:docPr id="21" name="Imagem 21"/>
+            <wp:cNvGraphicFramePr>
+              <a:graphicFrameLocks xmlns:a="http://schemas.openxmlformats.org/drawingml/2006/main" noChangeAspect="1"/>
+            </wp:cNvGraphicFramePr>
+            <a:graphic xmlns:a="http://schemas.openxmlformats.org/drawingml/2006/main">
+              <a:graphicData uri="http://schemas.openxmlformats.org/drawingml/2006/picture">
+                <pic:pic xmlns:pic="http://schemas.openxmlformats.org/drawingml/2006/picture">
+                  <pic:nvPicPr>
+                    <pic:cNvPr id="1" name=""/>
+                    <pic:cNvPicPr/>
+                  </pic:nvPicPr>
+                  <pic:blipFill>
+                    <a:blip r:embed="rId17"/>
+                    <a:stretch>
+                      <a:fillRect/>
+                    </a:stretch>
+                  </pic:blipFill>
+                  <pic:spPr>
+                    <a:xfrm>
+                      <a:off x="0" y="0"/>
+                      <a:ext cx="5400040" cy="643255"/>
+                    </a:xfrm>
+                    <a:prstGeom prst="rect">
+                      <a:avLst/>
+                    </a:prstGeom>
+                  </pic:spPr>
+                </pic:pic>
+              </a:graphicData>
+            </a:graphic>
+          </wp:inline>
+        </w:drawing>
+      </w:r>
+    </w:p>
+    <w:p>
+      <w:r>
+        <w:tab/>
+        <w:t xml:space="preserve">Como seria de esperar, o atacante não conseguiu conectar-se por ssh, mas </w:t>
+      </w:r>
+      <w:r>
+        <w:t>este screenshot</w:t>
+      </w:r>
+      <w:r>
+        <w:t xml:space="preserve"> </w:t>
+      </w:r>
+      <w:r>
+        <w:t>d</w:t>
+      </w:r>
+      <w:r>
+        <w:t>os logs de autenticação será importante para o passo seguinte</w:t>
+      </w:r>
+      <w:r>
+        <w:t>.</w:t>
+      </w:r>
+    </w:p>
+    <w:p>
+      <w:pPr>
+        <w:rPr>
+          <w:noProof/>
+        </w:rPr>
+      </w:pPr>
+      <w:r>
+        <w:tab/>
+        <w:t xml:space="preserve">Agora, o criminoso </w:t>
+      </w:r>
+      <w:r>
+        <w:t xml:space="preserve">faz um </w:t>
+      </w:r>
+      <w:r>
+        <w:rPr>
+          <w:noProof/>
+        </w:rPr>
+        <w:t>novo GET:</w:t>
+      </w:r>
+    </w:p>
+    <w:p>
+      <w:r>
+        <w:rPr>
+          <w:noProof/>
+        </w:rPr>
+        <w:drawing>
+          <wp:inline distT="0" distB="0" distL="0" distR="0" wp14:anchorId="13C58032" wp14:editId="66F01DB9">
+            <wp:extent cx="5124450" cy="174149"/>
+            <wp:effectExtent l="0" t="0" r="0" b="0"/>
+            <wp:docPr id="18" name="Imagem 18"/>
+            <wp:cNvGraphicFramePr>
+              <a:graphicFrameLocks xmlns:a="http://schemas.openxmlformats.org/drawingml/2006/main" noChangeAspect="1"/>
+            </wp:cNvGraphicFramePr>
+            <a:graphic xmlns:a="http://schemas.openxmlformats.org/drawingml/2006/main">
+              <a:graphicData uri="http://schemas.openxmlformats.org/drawingml/2006/picture">
+                <pic:pic xmlns:pic="http://schemas.openxmlformats.org/drawingml/2006/picture">
+                  <pic:nvPicPr>
+                    <pic:cNvPr id="1" name=""/>
+                    <pic:cNvPicPr/>
+                  </pic:nvPicPr>
+                  <pic:blipFill>
+                    <a:blip r:embed="rId18"/>
+                    <a:stretch>
+                      <a:fillRect/>
+                    </a:stretch>
+                  </pic:blipFill>
+                  <pic:spPr>
+                    <a:xfrm>
+                      <a:off x="0" y="0"/>
+                      <a:ext cx="5292712" cy="179867"/>
+                    </a:xfrm>
+                    <a:prstGeom prst="rect">
+                      <a:avLst/>
+                    </a:prstGeom>
+                  </pic:spPr>
+                </pic:pic>
+              </a:graphicData>
+            </a:graphic>
+          </wp:inline>
+        </w:drawing>
+      </w:r>
+      <w:r>
+        <w:t>, no qual ele coloca no parâmetro “lang” o (conteúdo do) ficheiro de logs de autenticação. Ora, ao carregar esse mesmo ficheiro, e sabendo da existência do código php que lá se encontra, nomeadamente o campo que faz/está destinado a ler um parâmetro “cmd”, o atacante pode então acrescentar outro parâmetro no seu GET no display.php, o “cmd”; note-se que o comando passado é o ls, isto é, aquele que lista todos os diretórios no diretório atual:</w:t>
+      </w:r>
+    </w:p>
+    <w:p>
+      <w:r>
+        <w:lastRenderedPageBreak/>
+        <w:t xml:space="preserve"> </w:t>
+      </w:r>
+      <w:r>
+        <w:rPr>
+          <w:noProof/>
+        </w:rPr>
+        <w:drawing>
+          <wp:inline distT="0" distB="0" distL="0" distR="0" wp14:anchorId="1696A98E" wp14:editId="01DED342">
+            <wp:extent cx="2038350" cy="1893078"/>
+            <wp:effectExtent l="0" t="0" r="0" b="0"/>
+            <wp:docPr id="22" name="Imagem 22"/>
+            <wp:cNvGraphicFramePr>
+              <a:graphicFrameLocks xmlns:a="http://schemas.openxmlformats.org/drawingml/2006/main" noChangeAspect="1"/>
+            </wp:cNvGraphicFramePr>
+            <a:graphic xmlns:a="http://schemas.openxmlformats.org/drawingml/2006/main">
+              <a:graphicData uri="http://schemas.openxmlformats.org/drawingml/2006/picture">
+                <pic:pic xmlns:pic="http://schemas.openxmlformats.org/drawingml/2006/picture">
+                  <pic:nvPicPr>
+                    <pic:cNvPr id="1" name=""/>
+                    <pic:cNvPicPr/>
+                  </pic:nvPicPr>
+                  <pic:blipFill>
+                    <a:blip r:embed="rId19"/>
+                    <a:stretch>
+                      <a:fillRect/>
+                    </a:stretch>
+                  </pic:blipFill>
+                  <pic:spPr>
+                    <a:xfrm>
+                      <a:off x="0" y="0"/>
+                      <a:ext cx="2068120" cy="1920726"/>
+                    </a:xfrm>
+                    <a:prstGeom prst="rect">
+                      <a:avLst/>
+                    </a:prstGeom>
+                  </pic:spPr>
+                </pic:pic>
+              </a:graphicData>
+            </a:graphic>
+          </wp:inline>
+        </w:drawing>
+      </w:r>
+      <w:r>
+        <w:t xml:space="preserve">  </w:t>
+      </w:r>
+      <w:r>
+        <w:drawing>
+          <wp:inline distT="0" distB="0" distL="0" distR="0" wp14:anchorId="0E4DBDD1" wp14:editId="41AAC1BB">
+            <wp:extent cx="2399451" cy="1853480"/>
+            <wp:effectExtent l="0" t="0" r="1270" b="0"/>
+            <wp:docPr id="24" name="Imagem 24"/>
+            <wp:cNvGraphicFramePr>
+              <a:graphicFrameLocks xmlns:a="http://schemas.openxmlformats.org/drawingml/2006/main" noChangeAspect="1"/>
+            </wp:cNvGraphicFramePr>
+            <a:graphic xmlns:a="http://schemas.openxmlformats.org/drawingml/2006/main">
+              <a:graphicData uri="http://schemas.openxmlformats.org/drawingml/2006/picture">
+                <pic:pic xmlns:pic="http://schemas.openxmlformats.org/drawingml/2006/picture">
+                  <pic:nvPicPr>
+                    <pic:cNvPr id="1" name=""/>
+                    <pic:cNvPicPr/>
+                  </pic:nvPicPr>
+                  <pic:blipFill>
+                    <a:blip r:embed="rId20"/>
+                    <a:stretch>
+                      <a:fillRect/>
+                    </a:stretch>
+                  </pic:blipFill>
+                  <pic:spPr>
+                    <a:xfrm>
+                      <a:off x="0" y="0"/>
+                      <a:ext cx="2427282" cy="1874978"/>
+                    </a:xfrm>
+                    <a:prstGeom prst="rect">
+                      <a:avLst/>
+                    </a:prstGeom>
+                  </pic:spPr>
+                </pic:pic>
+              </a:graphicData>
+            </a:graphic>
+          </wp:inline>
+        </w:drawing>
+      </w:r>
+    </w:p>
+    <w:p>
+      <w:r>
+        <w:rPr>
+          <w:noProof/>
+        </w:rPr>
+        <w:drawing>
+          <wp:inline distT="0" distB="0" distL="0" distR="0" wp14:anchorId="1EFB6AEE" wp14:editId="7A3C8C71">
+            <wp:extent cx="2396802" cy="1702902"/>
+            <wp:effectExtent l="0" t="0" r="3810" b="0"/>
+            <wp:docPr id="26" name="Imagem 26"/>
+            <wp:cNvGraphicFramePr>
+              <a:graphicFrameLocks xmlns:a="http://schemas.openxmlformats.org/drawingml/2006/main" noChangeAspect="1"/>
+            </wp:cNvGraphicFramePr>
+            <a:graphic xmlns:a="http://schemas.openxmlformats.org/drawingml/2006/main">
+              <a:graphicData uri="http://schemas.openxmlformats.org/drawingml/2006/picture">
+                <pic:pic xmlns:pic="http://schemas.openxmlformats.org/drawingml/2006/picture">
+                  <pic:nvPicPr>
+                    <pic:cNvPr id="1" name=""/>
+                    <pic:cNvPicPr/>
+                  </pic:nvPicPr>
+                  <pic:blipFill>
+                    <a:blip r:embed="rId21"/>
+                    <a:stretch>
+                      <a:fillRect/>
+                    </a:stretch>
+                  </pic:blipFill>
+                  <pic:spPr>
+                    <a:xfrm>
+                      <a:off x="0" y="0"/>
+                      <a:ext cx="2434714" cy="1729838"/>
+                    </a:xfrm>
+                    <a:prstGeom prst="rect">
+                      <a:avLst/>
+                    </a:prstGeom>
+                  </pic:spPr>
+                </pic:pic>
+              </a:graphicData>
+            </a:graphic>
+          </wp:inline>
+        </w:drawing>
+      </w:r>
+      <w:r>
+        <w:rPr>
+          <w:noProof/>
+        </w:rPr>
+        <w:t xml:space="preserve"> </w:t>
+      </w:r>
+      <w:r>
+        <w:drawing>
+          <wp:inline distT="0" distB="0" distL="0" distR="0" wp14:anchorId="7CC5F604" wp14:editId="6F9F3E7F">
+            <wp:extent cx="2585854" cy="1704340"/>
+            <wp:effectExtent l="0" t="0" r="5080" b="0"/>
+            <wp:docPr id="27" name="Imagem 27"/>
+            <wp:cNvGraphicFramePr>
+              <a:graphicFrameLocks xmlns:a="http://schemas.openxmlformats.org/drawingml/2006/main" noChangeAspect="1"/>
+            </wp:cNvGraphicFramePr>
+            <a:graphic xmlns:a="http://schemas.openxmlformats.org/drawingml/2006/main">
+              <a:graphicData uri="http://schemas.openxmlformats.org/drawingml/2006/picture">
+                <pic:pic xmlns:pic="http://schemas.openxmlformats.org/drawingml/2006/picture">
+                  <pic:nvPicPr>
+                    <pic:cNvPr id="1" name=""/>
+                    <pic:cNvPicPr/>
+                  </pic:nvPicPr>
+                  <pic:blipFill>
+                    <a:blip r:embed="rId22"/>
+                    <a:stretch>
+                      <a:fillRect/>
+                    </a:stretch>
+                  </pic:blipFill>
+                  <pic:spPr>
+                    <a:xfrm>
+                      <a:off x="0" y="0"/>
+                      <a:ext cx="2621052" cy="1727539"/>
+                    </a:xfrm>
+                    <a:prstGeom prst="rect">
+                      <a:avLst/>
+                    </a:prstGeom>
+                  </pic:spPr>
+                </pic:pic>
+              </a:graphicData>
+            </a:graphic>
+          </wp:inline>
+        </w:drawing>
+      </w:r>
+    </w:p>
+    <w:p/>
+    <w:p>
+      <w:r>
+        <w:drawing>
+          <wp:inline distT="0" distB="0" distL="0" distR="0" wp14:anchorId="38041014" wp14:editId="0AF0EFC2">
+            <wp:extent cx="2439523" cy="1664120"/>
+            <wp:effectExtent l="0" t="0" r="0" b="0"/>
+            <wp:docPr id="28" name="Imagem 28"/>
+            <wp:cNvGraphicFramePr>
+              <a:graphicFrameLocks xmlns:a="http://schemas.openxmlformats.org/drawingml/2006/main" noChangeAspect="1"/>
+            </wp:cNvGraphicFramePr>
+            <a:graphic xmlns:a="http://schemas.openxmlformats.org/drawingml/2006/main">
+              <a:graphicData uri="http://schemas.openxmlformats.org/drawingml/2006/picture">
+                <pic:pic xmlns:pic="http://schemas.openxmlformats.org/drawingml/2006/picture">
+                  <pic:nvPicPr>
+                    <pic:cNvPr id="1" name=""/>
+                    <pic:cNvPicPr/>
+                  </pic:nvPicPr>
+                  <pic:blipFill>
+                    <a:blip r:embed="rId23"/>
+                    <a:stretch>
+                      <a:fillRect/>
+                    </a:stretch>
+                  </pic:blipFill>
+                  <pic:spPr>
+                    <a:xfrm>
+                      <a:off x="0" y="0"/>
+                      <a:ext cx="2477643" cy="1690124"/>
+                    </a:xfrm>
+                    <a:prstGeom prst="rect">
+                      <a:avLst/>
+                    </a:prstGeom>
+                  </pic:spPr>
+                </pic:pic>
+              </a:graphicData>
+            </a:graphic>
+          </wp:inline>
+        </w:drawing>
+      </w:r>
+    </w:p>
+    <w:p>
+      <w:r>
+        <w:tab/>
+      </w:r>
+      <w:r>
+        <w:t>Ora, como se pode verificar neste conjunto de screesnhots, o atacante obteve como resposta todas as “frases” que existem no ficheiro auth.log (inclusive a repetição da linha associada à password), mas é notável que em vez de aparecer o código PHP, aparece o resultado do comando introduzido!</w:t>
+      </w:r>
+    </w:p>
+    <w:p/>
+    <w:p>
+      <w:pPr>
+        <w:pStyle w:val="PargrafodaLista"/>
+        <w:numPr>
+          <w:ilvl w:val="0"/>
+          <w:numId w:val="1"/>
+        </w:numPr>
+      </w:pPr>
+      <w:r>
+        <w:t xml:space="preserve">Parâmetro lang de GET display.php e recurso a web Shell e ficheiro </w:t>
+      </w:r>
+      <w:r>
+        <w:t>access</w:t>
+      </w:r>
+      <w:r>
+        <w:t>.log</w:t>
+      </w:r>
+    </w:p>
+    <w:p>
+      <w:r>
+        <w:tab/>
+        <w:t>Desta vez, o atacante realizou um GET do index.php, mas note-se um pequeno pormenor verificado no whireshark (ficheiro da captação da firewall) e no ficheiro access.log:</w:t>
+      </w:r>
+    </w:p>
+    <w:p>
+      <w:r>
+        <w:rPr>
+          <w:noProof/>
+        </w:rPr>
+        <w:drawing>
+          <wp:inline distT="0" distB="0" distL="0" distR="0" wp14:anchorId="1008461E" wp14:editId="2876A4A6">
+            <wp:extent cx="3286125" cy="1028700"/>
+            <wp:effectExtent l="0" t="0" r="9525" b="0"/>
+            <wp:docPr id="30" name="Imagem 30"/>
+            <wp:cNvGraphicFramePr>
+              <a:graphicFrameLocks xmlns:a="http://schemas.openxmlformats.org/drawingml/2006/main" noChangeAspect="1"/>
+            </wp:cNvGraphicFramePr>
+            <a:graphic xmlns:a="http://schemas.openxmlformats.org/drawingml/2006/main">
+              <a:graphicData uri="http://schemas.openxmlformats.org/drawingml/2006/picture">
+                <pic:pic xmlns:pic="http://schemas.openxmlformats.org/drawingml/2006/picture">
+                  <pic:nvPicPr>
+                    <pic:cNvPr id="1" name=""/>
+                    <pic:cNvPicPr/>
+                  </pic:nvPicPr>
+                  <pic:blipFill>
+                    <a:blip r:embed="rId24"/>
+                    <a:stretch>
+                      <a:fillRect/>
+                    </a:stretch>
+                  </pic:blipFill>
+                  <pic:spPr>
+                    <a:xfrm>
+                      <a:off x="0" y="0"/>
+                      <a:ext cx="3286125" cy="1028700"/>
+                    </a:xfrm>
+                    <a:prstGeom prst="rect">
+                      <a:avLst/>
+                    </a:prstGeom>
+                  </pic:spPr>
+                </pic:pic>
+              </a:graphicData>
+            </a:graphic>
+          </wp:inline>
+        </w:drawing>
+      </w:r>
+    </w:p>
+    <w:p>
+      <w:r>
+        <w:rPr>
+          <w:noProof/>
+        </w:rPr>
+        <w:lastRenderedPageBreak/>
+        <w:drawing>
+          <wp:inline distT="0" distB="0" distL="0" distR="0" wp14:anchorId="368CBE67" wp14:editId="72D769B1">
+            <wp:extent cx="5400040" cy="183515"/>
+            <wp:effectExtent l="0" t="0" r="0" b="6985"/>
+            <wp:docPr id="35" name="Imagem 35"/>
+            <wp:cNvGraphicFramePr>
+              <a:graphicFrameLocks xmlns:a="http://schemas.openxmlformats.org/drawingml/2006/main" noChangeAspect="1"/>
+            </wp:cNvGraphicFramePr>
+            <a:graphic xmlns:a="http://schemas.openxmlformats.org/drawingml/2006/main">
+              <a:graphicData uri="http://schemas.openxmlformats.org/drawingml/2006/picture">
+                <pic:pic xmlns:pic="http://schemas.openxmlformats.org/drawingml/2006/picture">
+                  <pic:nvPicPr>
+                    <pic:cNvPr id="1" name=""/>
+                    <pic:cNvPicPr/>
+                  </pic:nvPicPr>
+                  <pic:blipFill>
+                    <a:blip r:embed="rId25"/>
+                    <a:stretch>
+                      <a:fillRect/>
+                    </a:stretch>
+                  </pic:blipFill>
+                  <pic:spPr>
+                    <a:xfrm>
+                      <a:off x="0" y="0"/>
+                      <a:ext cx="5400040" cy="183515"/>
+                    </a:xfrm>
+                    <a:prstGeom prst="rect">
+                      <a:avLst/>
+                    </a:prstGeom>
+                  </pic:spPr>
+                </pic:pic>
+              </a:graphicData>
+            </a:graphic>
+          </wp:inline>
+        </w:drawing>
+      </w:r>
+    </w:p>
+    <w:p>
+      <w:r>
+        <w:tab/>
+        <w:t xml:space="preserve">O atacante conseguiu modificar o user-agent! </w:t>
+      </w:r>
+    </w:p>
+    <w:p>
+      <w:r>
+        <w:rPr>
+          <w:noProof/>
+        </w:rPr>
+        <w:drawing>
+          <wp:anchor distT="0" distB="0" distL="114300" distR="114300" simplePos="0" relativeHeight="251659264" behindDoc="0" locked="0" layoutInCell="1" allowOverlap="1" wp14:anchorId="60734F36" wp14:editId="2C1BC3D2">
+            <wp:simplePos x="0" y="0"/>
+            <wp:positionH relativeFrom="margin">
+              <wp:posOffset>-862330</wp:posOffset>
+            </wp:positionH>
+            <wp:positionV relativeFrom="paragraph">
+              <wp:posOffset>426720</wp:posOffset>
+            </wp:positionV>
+            <wp:extent cx="7764763" cy="139700"/>
+            <wp:effectExtent l="0" t="0" r="8255" b="0"/>
+            <wp:wrapNone/>
+            <wp:docPr id="32" name="Imagem 32"/>
+            <wp:cNvGraphicFramePr>
+              <a:graphicFrameLocks xmlns:a="http://schemas.openxmlformats.org/drawingml/2006/main" noChangeAspect="1"/>
+            </wp:cNvGraphicFramePr>
+            <a:graphic xmlns:a="http://schemas.openxmlformats.org/drawingml/2006/main">
+              <a:graphicData uri="http://schemas.openxmlformats.org/drawingml/2006/picture">
+                <pic:pic xmlns:pic="http://schemas.openxmlformats.org/drawingml/2006/picture">
+                  <pic:nvPicPr>
+                    <pic:cNvPr id="1" name=""/>
+                    <pic:cNvPicPr/>
+                  </pic:nvPicPr>
+                  <pic:blipFill>
+                    <a:blip r:embed="rId26">
+                      <a:extLst>
+                        <a:ext uri="{28A0092B-C50C-407E-A947-70E740481C1C}">
+                          <a14:useLocalDpi xmlns:a14="http://schemas.microsoft.com/office/drawing/2010/main" val="0"/>
+                        </a:ext>
+                      </a:extLst>
+                    </a:blip>
+                    <a:stretch>
+                      <a:fillRect/>
+                    </a:stretch>
+                  </pic:blipFill>
+                  <pic:spPr>
+                    <a:xfrm>
+                      <a:off x="0" y="0"/>
+                      <a:ext cx="7764763" cy="139700"/>
+                    </a:xfrm>
+                    <a:prstGeom prst="rect">
+                      <a:avLst/>
+                    </a:prstGeom>
+                  </pic:spPr>
+                </pic:pic>
+              </a:graphicData>
+            </a:graphic>
+            <wp14:sizeRelH relativeFrom="page">
+              <wp14:pctWidth>0</wp14:pctWidth>
+            </wp14:sizeRelH>
+            <wp14:sizeRelV relativeFrom="page">
+              <wp14:pctHeight>0</wp14:pctHeight>
+            </wp14:sizeRelV>
+          </wp:anchor>
+        </w:drawing>
+      </w:r>
+      <w:r>
+        <w:tab/>
+        <w:t>Assim, e de modo análogo ao tópico 5, ele irá conseguir executar comandos e obter os seus outputs! É só analisar:</w:t>
+      </w:r>
+    </w:p>
+    <w:p/>
+    <w:p>
+      <w:r>
+        <w:tab/>
+        <w:t>No campo destinado ao parâmetro “lang”, ele carregou o ficheiro de log de acessos que, como sabemos, tem neste momento como última linha a mostrada anteriormente, isto é, um GET do index.php com um user-agent igual a uma web shell; Ora, como existe um campo que irá ler o GET do “cmd”, ele pode então dar da mesma forma um “cmd” e, assim, sempre que for verificar os resultados, irá sempre aparecer a mesma linha do ficheiro access.log, mas no lugar do user-agent, aparece o resultado do comando colocado como parâmetro e posteriormente executado</w:t>
+      </w:r>
+      <w:r>
+        <w:t xml:space="preserve"> (caso do comando ls, já se viu estes resultados anteriormente!)</w:t>
+      </w:r>
+      <w:r>
+        <w:t>:</w:t>
+      </w:r>
+    </w:p>
+    <w:p>
+      <w:r>
+        <w:rPr>
+          <w:noProof/>
+        </w:rPr>
+        <w:drawing>
+          <wp:inline distT="0" distB="0" distL="0" distR="0" wp14:anchorId="17382B74" wp14:editId="5D56713F">
+            <wp:extent cx="3674639" cy="2177388"/>
+            <wp:effectExtent l="0" t="0" r="2540" b="0"/>
+            <wp:docPr id="36" name="Imagem 36"/>
+            <wp:cNvGraphicFramePr>
+              <a:graphicFrameLocks xmlns:a="http://schemas.openxmlformats.org/drawingml/2006/main" noChangeAspect="1"/>
+            </wp:cNvGraphicFramePr>
+            <a:graphic xmlns:a="http://schemas.openxmlformats.org/drawingml/2006/main">
+              <a:graphicData uri="http://schemas.openxmlformats.org/drawingml/2006/picture">
+                <pic:pic xmlns:pic="http://schemas.openxmlformats.org/drawingml/2006/picture">
+                  <pic:nvPicPr>
+                    <pic:cNvPr id="1" name=""/>
+                    <pic:cNvPicPr/>
+                  </pic:nvPicPr>
+                  <pic:blipFill>
+                    <a:blip r:embed="rId27"/>
+                    <a:stretch>
+                      <a:fillRect/>
+                    </a:stretch>
+                  </pic:blipFill>
+                  <pic:spPr>
+                    <a:xfrm>
+                      <a:off x="0" y="0"/>
+                      <a:ext cx="3736528" cy="2214060"/>
+                    </a:xfrm>
+                    <a:prstGeom prst="rect">
+                      <a:avLst/>
+                    </a:prstGeom>
+                  </pic:spPr>
+                </pic:pic>
+              </a:graphicData>
+            </a:graphic>
+          </wp:inline>
+        </w:drawing>
+      </w:r>
+    </w:p>
+    <w:p/>
+    <w:p/>
+    <w:p/>
+    <w:p/>
+    <w:p/>
     <w:p>
       <w:pPr>
         <w:ind w:left="360"/>
@@ -1324,7 +2014,7 @@
                     <pic:cNvPicPr/>
                   </pic:nvPicPr>
                   <pic:blipFill>
-                    <a:blip r:embed="rId17"/>
+                    <a:blip r:embed="rId28"/>
                     <a:stretch>
                       <a:fillRect/>
                     </a:stretch>
@@ -1362,7 +2052,11 @@
         <w:t>este</w:t>
       </w:r>
       <w:r>
-        <w:t xml:space="preserve"> é responsável por abrir ficheiros</w:t>
+        <w:t xml:space="preserve"> é responsável por abrir </w:t>
+      </w:r>
+      <w:r>
+        <w:lastRenderedPageBreak/>
+        <w:t>ficheiros</w:t>
       </w:r>
       <w:r>
         <w:t xml:space="preserve"> (em modo de leitura – “r”); </w:t>
@@ -1385,7 +2079,6 @@
         <w:rPr>
           <w:noProof/>
         </w:rPr>
-        <w:lastRenderedPageBreak/>
         <w:drawing>
           <wp:inline distT="0" distB="0" distL="0" distR="0" wp14:anchorId="00C7D442" wp14:editId="42985818">
             <wp:extent cx="5400040" cy="2009140"/>
@@ -1402,7 +2095,7 @@
                     <pic:cNvPicPr/>
                   </pic:nvPicPr>
                   <pic:blipFill>
-                    <a:blip r:embed="rId18"/>
+                    <a:blip r:embed="rId29"/>
                     <a:stretch>
                       <a:fillRect/>
                     </a:stretch>
@@ -1479,7 +2172,7 @@
                     <pic:cNvPicPr/>
                   </pic:nvPicPr>
                   <pic:blipFill>
-                    <a:blip r:embed="rId19"/>
+                    <a:blip r:embed="rId30"/>
                     <a:stretch>
                       <a:fillRect/>
                     </a:stretch>
@@ -1568,9 +2261,9 @@
 <file path=word/numbering.xml><?xml version="1.0" encoding="utf-8"?>
 <w:numbering xmlns:wpc="http://schemas.microsoft.com/office/word/2010/wordprocessingCanvas" xmlns:cx="http://schemas.microsoft.com/office/drawing/2014/chartex" xmlns:cx1="http://schemas.microsoft.com/office/drawing/2015/9/8/chartex" xmlns:cx2="http://schemas.microsoft.com/office/drawing/2015/10/21/chartex" xmlns:cx3="http://schemas.microsoft.com/office/drawing/2016/5/9/chartex" xmlns:cx4="http://schemas.microsoft.com/office/drawing/2016/5/10/chartex" xmlns:cx5="http://schemas.microsoft.com/office/drawing/2016/5/11/chartex" xmlns:cx6="http://schemas.microsoft.com/office/drawing/2016/5/12/chartex" xmlns:cx7="http://schemas.microsoft.com/office/drawing/2016/5/13/chartex" xmlns:cx8="http://schemas.microsoft.com/office/drawing/2016/5/14/chartex" xmlns:mc="http://schemas.openxmlformats.org/markup-compatibility/2006" xmlns:aink="http://schemas.microsoft.com/office/drawing/2016/ink" xmlns:am3d="http://schemas.microsoft.com/office/drawing/2017/model3d" xmlns:o="urn:schemas-microsoft-com:office:office" xmlns:r="http://schemas.openxmlformats.org/officeDocument/2006/relationships" xmlns:m="http://schemas.openxmlformats.org/officeDocument/2006/math" xmlns:v="urn:schemas-microsoft-com:vml" xmlns:wp14="http://schemas.microsoft.com/office/word/2010/wordprocessingDrawing" xmlns:wp="http://schemas.openxmlformats.org/drawingml/2006/wordprocessingDrawing" xmlns:w10="urn:schemas-microsoft-com:office:word" xmlns:w="http://schemas.openxmlformats.org/wordprocessingml/2006/main" xmlns:w14="http://schemas.microsoft.com/office/word/2010/wordml" xmlns:w15="http://schemas.microsoft.com/office/word/2012/wordml" xmlns:w16cex="http://schemas.microsoft.com/office/word/2018/wordml/cex" xmlns:w16cid="http://schemas.microsoft.com/office/word/2016/wordml/cid" xmlns:w16="http://schemas.microsoft.com/office/word/2018/wordml" xmlns:w16se="http://schemas.microsoft.com/office/word/2015/wordml/symex" xmlns:wpg="http://schemas.microsoft.com/office/word/2010/wordprocessingGroup" xmlns:wpi="http://schemas.microsoft.com/office/word/2010/wordprocessingInk" xmlns:wne="http://schemas.microsoft.com/office/word/2006/wordml" xmlns:wps="http://schemas.microsoft.com/office/word/2010/wordprocessingShape" mc:Ignorable="w14 w15 w16se w16cid w16 w16cex wp14">
   <w:abstractNum w:abstractNumId="0" w15:restartNumberingAfterBreak="0">
-    <w:nsid w:val="165A3EB9"/>
+    <w:nsid w:val="14704D36"/>
     <w:multiLevelType w:val="hybridMultilevel"/>
-    <w:tmpl w:val="F00A6318"/>
+    <w:tmpl w:val="F7668C88"/>
     <w:lvl w:ilvl="0" w:tplc="0816000F">
       <w:start w:val="1"/>
       <w:numFmt w:val="decimal"/>
@@ -1657,9 +2350,9 @@
     </w:lvl>
   </w:abstractNum>
   <w:abstractNum w:abstractNumId="1" w15:restartNumberingAfterBreak="0">
-    <w:nsid w:val="63416F46"/>
+    <w:nsid w:val="165A3EB9"/>
     <w:multiLevelType w:val="hybridMultilevel"/>
-    <w:tmpl w:val="F7668C88"/>
+    <w:tmpl w:val="F00A6318"/>
     <w:lvl w:ilvl="0" w:tplc="0816000F">
       <w:start w:val="1"/>
       <w:numFmt w:val="decimal"/>
@@ -1745,10 +2438,102 @@
       </w:pPr>
     </w:lvl>
   </w:abstractNum>
+  <w:abstractNum w:abstractNumId="2" w15:restartNumberingAfterBreak="0">
+    <w:nsid w:val="63416F46"/>
+    <w:multiLevelType w:val="hybridMultilevel"/>
+    <w:tmpl w:val="F7668C88"/>
+    <w:lvl w:ilvl="0" w:tplc="0816000F">
+      <w:start w:val="1"/>
+      <w:numFmt w:val="decimal"/>
+      <w:lvlText w:val="%1."/>
+      <w:lvlJc w:val="left"/>
+      <w:pPr>
+        <w:ind w:left="720" w:hanging="360"/>
+      </w:pPr>
+      <w:rPr>
+        <w:rFonts w:hint="default"/>
+      </w:rPr>
+    </w:lvl>
+    <w:lvl w:ilvl="1" w:tplc="08160019" w:tentative="1">
+      <w:start w:val="1"/>
+      <w:numFmt w:val="lowerLetter"/>
+      <w:lvlText w:val="%2."/>
+      <w:lvlJc w:val="left"/>
+      <w:pPr>
+        <w:ind w:left="1440" w:hanging="360"/>
+      </w:pPr>
+    </w:lvl>
+    <w:lvl w:ilvl="2" w:tplc="0816001B" w:tentative="1">
+      <w:start w:val="1"/>
+      <w:numFmt w:val="lowerRoman"/>
+      <w:lvlText w:val="%3."/>
+      <w:lvlJc w:val="right"/>
+      <w:pPr>
+        <w:ind w:left="2160" w:hanging="180"/>
+      </w:pPr>
+    </w:lvl>
+    <w:lvl w:ilvl="3" w:tplc="0816000F" w:tentative="1">
+      <w:start w:val="1"/>
+      <w:numFmt w:val="decimal"/>
+      <w:lvlText w:val="%4."/>
+      <w:lvlJc w:val="left"/>
+      <w:pPr>
+        <w:ind w:left="2880" w:hanging="360"/>
+      </w:pPr>
+    </w:lvl>
+    <w:lvl w:ilvl="4" w:tplc="08160019" w:tentative="1">
+      <w:start w:val="1"/>
+      <w:numFmt w:val="lowerLetter"/>
+      <w:lvlText w:val="%5."/>
+      <w:lvlJc w:val="left"/>
+      <w:pPr>
+        <w:ind w:left="3600" w:hanging="360"/>
+      </w:pPr>
+    </w:lvl>
+    <w:lvl w:ilvl="5" w:tplc="0816001B" w:tentative="1">
+      <w:start w:val="1"/>
+      <w:numFmt w:val="lowerRoman"/>
+      <w:lvlText w:val="%6."/>
+      <w:lvlJc w:val="right"/>
+      <w:pPr>
+        <w:ind w:left="4320" w:hanging="180"/>
+      </w:pPr>
+    </w:lvl>
+    <w:lvl w:ilvl="6" w:tplc="0816000F" w:tentative="1">
+      <w:start w:val="1"/>
+      <w:numFmt w:val="decimal"/>
+      <w:lvlText w:val="%7."/>
+      <w:lvlJc w:val="left"/>
+      <w:pPr>
+        <w:ind w:left="5040" w:hanging="360"/>
+      </w:pPr>
+    </w:lvl>
+    <w:lvl w:ilvl="7" w:tplc="08160019" w:tentative="1">
+      <w:start w:val="1"/>
+      <w:numFmt w:val="lowerLetter"/>
+      <w:lvlText w:val="%8."/>
+      <w:lvlJc w:val="left"/>
+      <w:pPr>
+        <w:ind w:left="5760" w:hanging="360"/>
+      </w:pPr>
+    </w:lvl>
+    <w:lvl w:ilvl="8" w:tplc="0816001B" w:tentative="1">
+      <w:start w:val="1"/>
+      <w:numFmt w:val="lowerRoman"/>
+      <w:lvlText w:val="%9."/>
+      <w:lvlJc w:val="right"/>
+      <w:pPr>
+        <w:ind w:left="6480" w:hanging="180"/>
+      </w:pPr>
+    </w:lvl>
+  </w:abstractNum>
   <w:num w:numId="1">
+    <w:abstractNumId w:val="2"/>
+  </w:num>
+  <w:num w:numId="2">
     <w:abstractNumId w:val="1"/>
   </w:num>
-  <w:num w:numId="2">
+  <w:num w:numId="3">
     <w:abstractNumId w:val="0"/>
   </w:num>
 </w:numbering>

</xml_diff>

<commit_message>
Falta ver muito bem a parte propriamente dita do exploit
</commit_message>
<xml_diff>
--- a/Projeto 4_Relatório.docx
+++ b/Projeto 4_Relatório.docx
@@ -41,13 +41,29 @@
         </w:numPr>
       </w:pPr>
       <w:r>
-        <w:t>Código “anti-penetração”</w:t>
+        <w:t>Código “</w:t>
+      </w:r>
+      <w:proofErr w:type="spellStart"/>
+      <w:r>
+        <w:t>anti-penetração</w:t>
+      </w:r>
+      <w:proofErr w:type="spellEnd"/>
+      <w:r>
+        <w:t>”</w:t>
       </w:r>
     </w:p>
     <w:p>
       <w:r>
         <w:tab/>
-        <w:t>No ficheiro header.php aparece o seguinte código PHP:</w:t>
+        <w:t xml:space="preserve">No ficheiro </w:t>
+      </w:r>
+      <w:proofErr w:type="spellStart"/>
+      <w:r>
+        <w:t>header.php</w:t>
+      </w:r>
+      <w:proofErr w:type="spellEnd"/>
+      <w:r>
+        <w:t xml:space="preserve"> aparece o seguinte código PHP:</w:t>
       </w:r>
     </w:p>
     <w:p>
@@ -139,16 +155,30 @@
         <w:t>Imple</w:t>
       </w:r>
       <w:r>
-        <w:t>mentação de Apparmor</w:t>
-      </w:r>
-    </w:p>
-    <w:p>
-      <w:r>
-        <w:t xml:space="preserve">Outro mecanismo de confinamento é o recurso ao Apparmor, um sistema de controlo de acessos </w:t>
+        <w:t xml:space="preserve">mentação de </w:t>
+      </w:r>
+      <w:proofErr w:type="spellStart"/>
+      <w:r>
+        <w:t>Apparmor</w:t>
+      </w:r>
+      <w:proofErr w:type="spellEnd"/>
+    </w:p>
+    <w:p>
+      <w:r>
+        <w:t xml:space="preserve">Outro mecanismo de confinamento é o recurso ao </w:t>
+      </w:r>
+      <w:proofErr w:type="spellStart"/>
+      <w:r>
+        <w:t>Apparmor</w:t>
+      </w:r>
+      <w:proofErr w:type="spellEnd"/>
+      <w:r>
+        <w:t xml:space="preserve">, um sistema de controlo de acessos </w:t>
       </w:r>
       <w:r>
         <w:t xml:space="preserve">com limitações das aplicações; podemos verificar a sua existência ao executar o comando </w:t>
       </w:r>
+      <w:proofErr w:type="spellStart"/>
       <w:r>
         <w:rPr>
           <w:b/>
@@ -156,6 +186,7 @@
         </w:rPr>
         <w:t>find</w:t>
       </w:r>
+      <w:proofErr w:type="spellEnd"/>
       <w:r>
         <w:t>:</w:t>
       </w:r>
@@ -202,6 +233,115 @@
         </w:drawing>
       </w:r>
     </w:p>
+    <w:p/>
+    <w:p>
+      <w:pPr>
+        <w:pStyle w:val="PargrafodaLista"/>
+        <w:numPr>
+          <w:ilvl w:val="0"/>
+          <w:numId w:val="2"/>
+        </w:numPr>
+      </w:pPr>
+      <w:r>
+        <w:t>Uso de um utilizador com poucas permissões</w:t>
+      </w:r>
+    </w:p>
+    <w:p>
+      <w:r>
+        <w:t>(mais detalhes na secção de vulnerabilidades barradas)</w:t>
+      </w:r>
+    </w:p>
+    <w:p>
+      <w:r>
+        <w:t xml:space="preserve">Resumindo, o atacante tentou executar comandos e obter o mapeamento de </w:t>
+      </w:r>
+      <w:r>
+        <w:t>ficheiros,</w:t>
+      </w:r>
+      <w:r>
+        <w:t xml:space="preserve"> mas não obteve permissões para tal; ora, tudo isto indica que (e como se comprovou) que por </w:t>
+      </w:r>
+      <w:proofErr w:type="spellStart"/>
+      <w:r>
+        <w:lastRenderedPageBreak/>
+        <w:t>default</w:t>
+      </w:r>
+      <w:proofErr w:type="spellEnd"/>
+      <w:r>
+        <w:t xml:space="preserve"> ele está a usar um utilizador com poucas permissões de acesso, o que se pode </w:t>
+      </w:r>
+      <w:r>
+        <w:drawing>
+          <wp:anchor distT="0" distB="0" distL="114300" distR="114300" simplePos="0" relativeHeight="251661312" behindDoc="0" locked="0" layoutInCell="1" allowOverlap="1" wp14:anchorId="1A3AB594" wp14:editId="6DC59035">
+            <wp:simplePos x="0" y="0"/>
+            <wp:positionH relativeFrom="margin">
+              <wp:align>center</wp:align>
+            </wp:positionH>
+            <wp:positionV relativeFrom="paragraph">
+              <wp:posOffset>464820</wp:posOffset>
+            </wp:positionV>
+            <wp:extent cx="6188432" cy="1390650"/>
+            <wp:effectExtent l="0" t="0" r="3175" b="0"/>
+            <wp:wrapNone/>
+            <wp:docPr id="48" name="Imagem 48"/>
+            <wp:cNvGraphicFramePr>
+              <a:graphicFrameLocks xmlns:a="http://schemas.openxmlformats.org/drawingml/2006/main" noChangeAspect="1"/>
+            </wp:cNvGraphicFramePr>
+            <a:graphic xmlns:a="http://schemas.openxmlformats.org/drawingml/2006/main">
+              <a:graphicData uri="http://schemas.openxmlformats.org/drawingml/2006/picture">
+                <pic:pic xmlns:pic="http://schemas.openxmlformats.org/drawingml/2006/picture">
+                  <pic:nvPicPr>
+                    <pic:cNvPr id="1" name=""/>
+                    <pic:cNvPicPr/>
+                  </pic:nvPicPr>
+                  <pic:blipFill>
+                    <a:blip r:embed="rId7" cstate="print">
+                      <a:extLst>
+                        <a:ext uri="{28A0092B-C50C-407E-A947-70E740481C1C}">
+                          <a14:useLocalDpi xmlns:a14="http://schemas.microsoft.com/office/drawing/2010/main" val="0"/>
+                        </a:ext>
+                      </a:extLst>
+                    </a:blip>
+                    <a:stretch>
+                      <a:fillRect/>
+                    </a:stretch>
+                  </pic:blipFill>
+                  <pic:spPr>
+                    <a:xfrm>
+                      <a:off x="0" y="0"/>
+                      <a:ext cx="6188432" cy="1390650"/>
+                    </a:xfrm>
+                    <a:prstGeom prst="rect">
+                      <a:avLst/>
+                    </a:prstGeom>
+                  </pic:spPr>
+                </pic:pic>
+              </a:graphicData>
+            </a:graphic>
+            <wp14:sizeRelH relativeFrom="page">
+              <wp14:pctWidth>0</wp14:pctWidth>
+            </wp14:sizeRelH>
+            <wp14:sizeRelV relativeFrom="page">
+              <wp14:pctHeight>0</wp14:pctHeight>
+            </wp14:sizeRelV>
+          </wp:anchor>
+        </w:drawing>
+      </w:r>
+      <w:r>
+        <w:t>comprovar</w:t>
+      </w:r>
+      <w:r>
+        <w:t xml:space="preserve"> ao analisar o log de erros:</w:t>
+      </w:r>
+    </w:p>
+    <w:p/>
+    <w:p/>
+    <w:p/>
+    <w:p/>
+    <w:p/>
+    <w:p/>
+    <w:p/>
+    <w:p/>
     <w:p>
       <w:r>
         <w:t>Vulnerabilidades encontradas</w:t>
@@ -216,8 +356,13 @@
         </w:numPr>
       </w:pPr>
       <w:r>
-        <w:t>Campos de login vulneráveis a SQL Injection</w:t>
-      </w:r>
+        <w:t xml:space="preserve">Campos de login vulneráveis a SQL </w:t>
+      </w:r>
+      <w:proofErr w:type="spellStart"/>
+      <w:r>
+        <w:t>Injection</w:t>
+      </w:r>
+      <w:proofErr w:type="spellEnd"/>
       <w:r>
         <w:t xml:space="preserve"> e falta de verificações</w:t>
       </w:r>
@@ -240,7 +385,521 @@
         <w:ind w:left="360" w:firstLine="348"/>
       </w:pPr>
       <w:r>
-        <w:t>Em primeiro lugar, o atacante tentou colocar uma pelica no campo de usermail do login, e apareceu o seguinte erro:</w:t>
+        <w:t xml:space="preserve">Em primeiro lugar, o atacante tentou colocar uma pelica no campo de </w:t>
+      </w:r>
+      <w:proofErr w:type="spellStart"/>
+      <w:r>
+        <w:t>usermail</w:t>
+      </w:r>
+      <w:proofErr w:type="spellEnd"/>
+      <w:r>
+        <w:t xml:space="preserve"> do login, e apareceu o seguinte erro:</w:t>
+      </w:r>
+    </w:p>
+    <w:p>
+      <w:pPr>
+        <w:ind w:left="360"/>
+      </w:pPr>
+      <w:r>
+        <w:t xml:space="preserve">DB Error, </w:t>
+      </w:r>
+      <w:proofErr w:type="spellStart"/>
+      <w:r>
+        <w:t>could</w:t>
+      </w:r>
+      <w:proofErr w:type="spellEnd"/>
+      <w:r>
+        <w:t xml:space="preserve"> </w:t>
+      </w:r>
+      <w:proofErr w:type="spellStart"/>
+      <w:r>
+        <w:t>not</w:t>
+      </w:r>
+      <w:proofErr w:type="spellEnd"/>
+      <w:r>
+        <w:t xml:space="preserve"> </w:t>
+      </w:r>
+      <w:proofErr w:type="spellStart"/>
+      <w:r>
+        <w:t>query</w:t>
+      </w:r>
+      <w:proofErr w:type="spellEnd"/>
+      <w:r>
+        <w:t xml:space="preserve"> </w:t>
+      </w:r>
+      <w:proofErr w:type="spellStart"/>
+      <w:r>
+        <w:t>the</w:t>
+      </w:r>
+      <w:proofErr w:type="spellEnd"/>
+      <w:r>
+        <w:t xml:space="preserve"> </w:t>
+      </w:r>
+      <w:proofErr w:type="spellStart"/>
+      <w:r>
+        <w:t>database</w:t>
+      </w:r>
+      <w:proofErr w:type="spellEnd"/>
+    </w:p>
+    <w:p>
+      <w:pPr>
+        <w:ind w:left="360"/>
+      </w:pPr>
+      <w:proofErr w:type="spellStart"/>
+      <w:r>
+        <w:t>MySQL</w:t>
+      </w:r>
+      <w:proofErr w:type="spellEnd"/>
+      <w:r>
+        <w:t xml:space="preserve"> Error: </w:t>
+      </w:r>
+      <w:proofErr w:type="spellStart"/>
+      <w:r>
+        <w:t>You</w:t>
+      </w:r>
+      <w:proofErr w:type="spellEnd"/>
+      <w:r>
+        <w:t xml:space="preserve"> </w:t>
+      </w:r>
+      <w:proofErr w:type="spellStart"/>
+      <w:r>
+        <w:t>have</w:t>
+      </w:r>
+      <w:proofErr w:type="spellEnd"/>
+      <w:r>
+        <w:t xml:space="preserve"> </w:t>
+      </w:r>
+      <w:proofErr w:type="spellStart"/>
+      <w:r>
+        <w:t>an</w:t>
+      </w:r>
+      <w:proofErr w:type="spellEnd"/>
+      <w:r>
+        <w:t xml:space="preserve"> error in </w:t>
+      </w:r>
+      <w:proofErr w:type="spellStart"/>
+      <w:r>
+        <w:t>your</w:t>
+      </w:r>
+      <w:proofErr w:type="spellEnd"/>
+      <w:r>
+        <w:t xml:space="preserve"> SQL </w:t>
+      </w:r>
+      <w:proofErr w:type="spellStart"/>
+      <w:r>
+        <w:t>syntax</w:t>
+      </w:r>
+      <w:proofErr w:type="spellEnd"/>
+      <w:r>
+        <w:t xml:space="preserve">; </w:t>
+      </w:r>
+      <w:proofErr w:type="spellStart"/>
+      <w:r>
+        <w:t>check</w:t>
+      </w:r>
+      <w:proofErr w:type="spellEnd"/>
+      <w:r>
+        <w:t xml:space="preserve"> </w:t>
+      </w:r>
+      <w:proofErr w:type="spellStart"/>
+      <w:r>
+        <w:t>the</w:t>
+      </w:r>
+      <w:proofErr w:type="spellEnd"/>
+      <w:r>
+        <w:t xml:space="preserve"> manual </w:t>
+      </w:r>
+      <w:proofErr w:type="spellStart"/>
+      <w:r>
+        <w:t>that</w:t>
+      </w:r>
+      <w:proofErr w:type="spellEnd"/>
+      <w:r>
+        <w:t xml:space="preserve"> </w:t>
+      </w:r>
+      <w:proofErr w:type="spellStart"/>
+      <w:r>
+        <w:t>corresponds</w:t>
+      </w:r>
+      <w:proofErr w:type="spellEnd"/>
+      <w:r>
+        <w:t xml:space="preserve"> to </w:t>
+      </w:r>
+      <w:proofErr w:type="spellStart"/>
+      <w:r>
+        <w:t>your</w:t>
+      </w:r>
+      <w:proofErr w:type="spellEnd"/>
+      <w:r>
+        <w:t xml:space="preserve"> </w:t>
+      </w:r>
+      <w:proofErr w:type="spellStart"/>
+      <w:r>
+        <w:t>MariaDB</w:t>
+      </w:r>
+      <w:proofErr w:type="spellEnd"/>
+      <w:r>
+        <w:t xml:space="preserve"> server </w:t>
+      </w:r>
+      <w:proofErr w:type="spellStart"/>
+      <w:r>
+        <w:t>version</w:t>
+      </w:r>
+      <w:proofErr w:type="spellEnd"/>
+      <w:r>
+        <w:t xml:space="preserve"> for </w:t>
+      </w:r>
+      <w:proofErr w:type="spellStart"/>
+      <w:r>
+        <w:t>the</w:t>
+      </w:r>
+      <w:proofErr w:type="spellEnd"/>
+      <w:r>
+        <w:t xml:space="preserve"> </w:t>
+      </w:r>
+      <w:proofErr w:type="spellStart"/>
+      <w:r>
+        <w:t>right</w:t>
+      </w:r>
+      <w:proofErr w:type="spellEnd"/>
+      <w:r>
+        <w:t xml:space="preserve"> </w:t>
+      </w:r>
+      <w:proofErr w:type="spellStart"/>
+      <w:r>
+        <w:t>syntax</w:t>
+      </w:r>
+      <w:proofErr w:type="spellEnd"/>
+      <w:r>
+        <w:t xml:space="preserve"> to use </w:t>
+      </w:r>
+      <w:proofErr w:type="spellStart"/>
+      <w:r>
+        <w:t>near</w:t>
+      </w:r>
+      <w:proofErr w:type="spellEnd"/>
+      <w:r>
+        <w:t xml:space="preserve"> ''''' </w:t>
+      </w:r>
+      <w:proofErr w:type="spellStart"/>
+      <w:r>
+        <w:t>at</w:t>
+      </w:r>
+      <w:proofErr w:type="spellEnd"/>
+      <w:r>
+        <w:t xml:space="preserve"> </w:t>
+      </w:r>
+      <w:proofErr w:type="spellStart"/>
+      <w:r>
+        <w:t>line</w:t>
+      </w:r>
+      <w:proofErr w:type="spellEnd"/>
+      <w:r>
+        <w:t xml:space="preserve"> 1</w:t>
+      </w:r>
+    </w:p>
+    <w:p>
+      <w:pPr>
+        <w:ind w:left="360" w:firstLine="348"/>
+      </w:pPr>
+      <w:r>
+        <w:t xml:space="preserve">Ora, isto significa que o campo de login é vulnerável a SQL </w:t>
+      </w:r>
+      <w:proofErr w:type="spellStart"/>
+      <w:r>
+        <w:t>Injection</w:t>
+      </w:r>
+      <w:proofErr w:type="spellEnd"/>
+      <w:r>
+        <w:t>!</w:t>
+      </w:r>
+    </w:p>
+    <w:p>
+      <w:pPr>
+        <w:ind w:left="360"/>
+      </w:pPr>
+      <w:r>
+        <w:tab/>
+        <w:t xml:space="preserve">O erro tem 5 pelicas seguidas, e podemos interpretar desta forma: ''' do campo do </w:t>
+      </w:r>
+      <w:proofErr w:type="spellStart"/>
+      <w:r>
+        <w:t>usermail</w:t>
+      </w:r>
+      <w:proofErr w:type="spellEnd"/>
+      <w:r>
+        <w:t xml:space="preserve">, ou seja, início de </w:t>
+      </w:r>
+      <w:proofErr w:type="spellStart"/>
+      <w:r>
+        <w:t>string</w:t>
+      </w:r>
+      <w:proofErr w:type="spellEnd"/>
+      <w:r>
+        <w:t xml:space="preserve">, 0 </w:t>
+      </w:r>
+      <w:proofErr w:type="spellStart"/>
+      <w:r>
+        <w:t>chars</w:t>
+      </w:r>
+      <w:proofErr w:type="spellEnd"/>
+      <w:r>
+        <w:t xml:space="preserve">, fim de </w:t>
+      </w:r>
+      <w:proofErr w:type="spellStart"/>
+      <w:r>
+        <w:t>string</w:t>
+      </w:r>
+      <w:proofErr w:type="spellEnd"/>
+      <w:r>
+        <w:t xml:space="preserve">, e início de </w:t>
+      </w:r>
+      <w:proofErr w:type="spellStart"/>
+      <w:r>
+        <w:t>string</w:t>
+      </w:r>
+      <w:proofErr w:type="spellEnd"/>
+      <w:r>
+        <w:t xml:space="preserve"> (sem fim); depois ainda tens mais 2 pelicas provenientes do campo da password (vazia) - 3 + 2 = 5.</w:t>
+      </w:r>
+    </w:p>
+    <w:p>
+      <w:pPr>
+        <w:ind w:left="360"/>
+      </w:pPr>
+      <w:r>
+        <w:tab/>
+        <w:t xml:space="preserve">Analisando igualmente o ficheiro </w:t>
+      </w:r>
+      <w:proofErr w:type="spellStart"/>
+      <w:r>
+        <w:t>login.php</w:t>
+      </w:r>
+      <w:proofErr w:type="spellEnd"/>
+      <w:r>
+        <w:t xml:space="preserve">, em que ele primeiro verifica na base de dados se existe um </w:t>
+      </w:r>
+      <w:proofErr w:type="spellStart"/>
+      <w:r>
+        <w:t>username</w:t>
+      </w:r>
+      <w:proofErr w:type="spellEnd"/>
+      <w:r>
+        <w:t xml:space="preserve"> igual ao </w:t>
+      </w:r>
+      <w:proofErr w:type="spellStart"/>
+      <w:r>
+        <w:t>usermail</w:t>
+      </w:r>
+      <w:proofErr w:type="spellEnd"/>
+      <w:r>
+        <w:t xml:space="preserve"> introduzido, deduz-se que, por não haver um </w:t>
+      </w:r>
+      <w:proofErr w:type="spellStart"/>
+      <w:r>
+        <w:t>usermail</w:t>
+      </w:r>
+      <w:proofErr w:type="spellEnd"/>
+      <w:r>
+        <w:t xml:space="preserve"> igual a “vazio”, tenha então aparecido o erro no </w:t>
+      </w:r>
+      <w:proofErr w:type="spellStart"/>
+      <w:r>
+        <w:t>whireshark</w:t>
+      </w:r>
+      <w:proofErr w:type="spellEnd"/>
+      <w:r>
+        <w:t>.</w:t>
+      </w:r>
+    </w:p>
+    <w:p>
+      <w:pPr>
+        <w:ind w:left="360"/>
+      </w:pPr>
+    </w:p>
+    <w:p>
+      <w:pPr>
+        <w:ind w:left="360"/>
+      </w:pPr>
+      <w:r>
+        <w:t>Tentativa 2</w:t>
+      </w:r>
+    </w:p>
+    <w:p>
+      <w:pPr>
+        <w:ind w:left="360"/>
+      </w:pPr>
+      <w:r>
+        <w:t xml:space="preserve">Desta vez, o atacante tentou colocar </w:t>
+      </w:r>
+      <w:r>
+        <w:t xml:space="preserve">' -- // no input reservado ao </w:t>
+      </w:r>
+      <w:proofErr w:type="spellStart"/>
+      <w:r>
+        <w:t>usermail</w:t>
+      </w:r>
+      <w:proofErr w:type="spellEnd"/>
+      <w:r>
+        <w:t xml:space="preserve">; desta vez não deu nenhum erro de DB ou </w:t>
+      </w:r>
+      <w:proofErr w:type="spellStart"/>
+      <w:proofErr w:type="gramStart"/>
+      <w:r>
+        <w:t>MySQL</w:t>
+      </w:r>
+      <w:proofErr w:type="spellEnd"/>
+      <w:proofErr w:type="gramEnd"/>
+      <w:r>
+        <w:t xml:space="preserve"> mas apareceu uma mensagem de “</w:t>
+      </w:r>
+      <w:proofErr w:type="spellStart"/>
+      <w:r>
+        <w:t>Invalid</w:t>
+      </w:r>
+      <w:proofErr w:type="spellEnd"/>
+      <w:r>
+        <w:t xml:space="preserve"> </w:t>
+      </w:r>
+      <w:proofErr w:type="spellStart"/>
+      <w:r>
+        <w:t>username</w:t>
+      </w:r>
+      <w:proofErr w:type="spellEnd"/>
+      <w:r>
+        <w:t xml:space="preserve">, </w:t>
+      </w:r>
+      <w:proofErr w:type="spellStart"/>
+      <w:r>
+        <w:t>try</w:t>
+      </w:r>
+      <w:proofErr w:type="spellEnd"/>
+      <w:r>
+        <w:t xml:space="preserve"> </w:t>
+      </w:r>
+      <w:proofErr w:type="spellStart"/>
+      <w:r>
+        <w:t>again</w:t>
+      </w:r>
+      <w:proofErr w:type="spellEnd"/>
+      <w:r>
+        <w:t>”.</w:t>
+      </w:r>
+    </w:p>
+    <w:p>
+      <w:pPr>
+        <w:ind w:left="360"/>
+      </w:pPr>
+      <w:r>
+        <w:t xml:space="preserve">Neste caso, ele ao colocar um comentário vai anular a componente </w:t>
+      </w:r>
+      <w:r>
+        <w:t xml:space="preserve">do </w:t>
+      </w:r>
+      <w:proofErr w:type="spellStart"/>
+      <w:r>
+        <w:t>query</w:t>
+      </w:r>
+      <w:proofErr w:type="spellEnd"/>
+      <w:r>
+        <w:t xml:space="preserve"> destinada à</w:t>
+      </w:r>
+      <w:r>
+        <w:t xml:space="preserve"> password, pelo que é compreensível que o erro só se queixe do </w:t>
+      </w:r>
+      <w:proofErr w:type="spellStart"/>
+      <w:r>
+        <w:t>username</w:t>
+      </w:r>
+      <w:proofErr w:type="spellEnd"/>
+      <w:r>
+        <w:t>/</w:t>
+      </w:r>
+      <w:proofErr w:type="spellStart"/>
+      <w:r>
+        <w:t>usermail</w:t>
+      </w:r>
+      <w:proofErr w:type="spellEnd"/>
+      <w:r>
+        <w:t>; c</w:t>
+      </w:r>
+      <w:r>
+        <w:t xml:space="preserve">om </w:t>
+      </w:r>
+      <w:r>
+        <w:t>a</w:t>
+      </w:r>
+      <w:r>
+        <w:t xml:space="preserve"> pelica </w:t>
+      </w:r>
+      <w:r>
+        <w:t xml:space="preserve">introduzida no início </w:t>
+      </w:r>
+      <w:r>
+        <w:t xml:space="preserve">ele fechou o </w:t>
+      </w:r>
+      <w:proofErr w:type="spellStart"/>
+      <w:r>
+        <w:t>query</w:t>
+      </w:r>
+      <w:proofErr w:type="spellEnd"/>
+      <w:r>
+        <w:t xml:space="preserve"> do </w:t>
+      </w:r>
+      <w:proofErr w:type="spellStart"/>
+      <w:r>
+        <w:t>usermail</w:t>
+      </w:r>
+      <w:proofErr w:type="spellEnd"/>
+      <w:r>
+        <w:t xml:space="preserve">, e recebeu como "input" 0 </w:t>
+      </w:r>
+      <w:proofErr w:type="spellStart"/>
+      <w:r>
+        <w:t>chars</w:t>
+      </w:r>
+      <w:proofErr w:type="spellEnd"/>
+      <w:r>
+        <w:t xml:space="preserve"> </w:t>
+      </w:r>
+      <w:r>
+        <w:t>tal como na primeira tentativa</w:t>
+      </w:r>
+      <w:r>
+        <w:t>, mas como também foi colocado comentário</w:t>
+      </w:r>
+      <w:r>
+        <w:t xml:space="preserve"> na palavra-passe </w:t>
+      </w:r>
+      <w:r>
+        <w:t xml:space="preserve">e por isso o campo da password foi ignorado e o </w:t>
+      </w:r>
+      <w:proofErr w:type="spellStart"/>
+      <w:r>
+        <w:t>query</w:t>
+      </w:r>
+      <w:proofErr w:type="spellEnd"/>
+      <w:r>
+        <w:t xml:space="preserve"> do </w:t>
+      </w:r>
+      <w:proofErr w:type="spellStart"/>
+      <w:r>
+        <w:t>usermail</w:t>
+      </w:r>
+      <w:proofErr w:type="spellEnd"/>
+      <w:r>
+        <w:t xml:space="preserve"> foi "fechado", então não houve erro de SQL </w:t>
+      </w:r>
+      <w:proofErr w:type="spellStart"/>
+      <w:r>
+        <w:t>Synt</w:t>
+      </w:r>
+      <w:r>
+        <w:t>ax</w:t>
+      </w:r>
+      <w:proofErr w:type="spellEnd"/>
+      <w:r>
+        <w:t>.</w:t>
       </w:r>
     </w:p>
     <w:p>
@@ -249,23 +908,44 @@
       </w:pPr>
       <w:r>
         <w:lastRenderedPageBreak/>
-        <w:t>DB Error, could not query the database</w:t>
-      </w:r>
-    </w:p>
-    <w:p>
-      <w:pPr>
-        <w:ind w:left="360"/>
-      </w:pPr>
-      <w:r>
-        <w:t>MySQL Error: You have an error in your SQL syntax; check the manual that corresponds to your MariaDB server version for the right syntax to use near ''''' at line 1</w:t>
-      </w:r>
-    </w:p>
-    <w:p>
-      <w:pPr>
-        <w:ind w:left="360" w:firstLine="348"/>
-      </w:pPr>
-      <w:r>
-        <w:t>Ora, isto significa que o campo de login é vulnerável a SQL Injection!</w:t>
+        <w:t xml:space="preserve">O erro de </w:t>
+      </w:r>
+      <w:proofErr w:type="spellStart"/>
+      <w:r>
+        <w:t>username</w:t>
+      </w:r>
+      <w:proofErr w:type="spellEnd"/>
+      <w:r>
+        <w:t xml:space="preserve"> inválido (e não de sintaxe) deve ter </w:t>
+      </w:r>
+      <w:proofErr w:type="gramStart"/>
+      <w:r>
+        <w:t>aparecido  por</w:t>
+      </w:r>
+      <w:proofErr w:type="gramEnd"/>
+      <w:r>
+        <w:t xml:space="preserve"> causa das verificações de html que são feitas do lado do cliente – o campo do </w:t>
+      </w:r>
+      <w:proofErr w:type="spellStart"/>
+      <w:r>
+        <w:t>usermail</w:t>
+      </w:r>
+      <w:proofErr w:type="spellEnd"/>
+      <w:r>
+        <w:t xml:space="preserve"> é do tipo “email”, logo é óbvio que um email igual a “vazio” é um email inválido.</w:t>
+      </w:r>
+    </w:p>
+    <w:p>
+      <w:pPr>
+        <w:ind w:left="360"/>
+      </w:pPr>
+    </w:p>
+    <w:p>
+      <w:pPr>
+        <w:ind w:left="360"/>
+      </w:pPr>
+      <w:r>
+        <w:t>Tentativa 3</w:t>
       </w:r>
     </w:p>
     <w:p>
@@ -274,7 +954,25 @@
       </w:pPr>
       <w:r>
         <w:tab/>
-        <w:t>O erro tem 5 pelicas seguidas, e podemos interpretar desta forma: ''' do campo do usermail, ou seja, início de string, 0 chars, fim de string, e início de string (sem fim); depois ainda tens mais 2 pelicas provenientes do campo da password (vazia) - 3 + 2 = 5.</w:t>
+      </w:r>
+      <w:r>
+        <w:t xml:space="preserve">Agora, ele tentou colocar no </w:t>
+      </w:r>
+      <w:proofErr w:type="spellStart"/>
+      <w:r>
+        <w:t>usermail</w:t>
+      </w:r>
+      <w:proofErr w:type="spellEnd"/>
+      <w:r>
+        <w:t xml:space="preserve"> ' OR 1=1 -- // e conseguiu entrar no sistema como </w:t>
+      </w:r>
+      <w:proofErr w:type="spellStart"/>
+      <w:r>
+        <w:t>admin</w:t>
+      </w:r>
+      <w:proofErr w:type="spellEnd"/>
+      <w:r>
+        <w:t>, mesmo sem nenhuma palavra-passe.</w:t>
       </w:r>
     </w:p>
     <w:p>
@@ -283,115 +981,292 @@
       </w:pPr>
       <w:r>
         <w:tab/>
-        <w:t>Analisando igualmente o ficheiro login.php, em que ele primeiro verifica na base de dados se existe um username igual ao usermail introduzido, deduz-se que, por não haver um usermail igual a “vazio”, tenha então aparecido o erro no whireshark.</w:t>
-      </w:r>
-    </w:p>
-    <w:p>
-      <w:pPr>
-        <w:ind w:left="360"/>
-      </w:pPr>
-    </w:p>
-    <w:p>
-      <w:pPr>
-        <w:ind w:left="360"/>
-      </w:pPr>
-      <w:r>
-        <w:t>Tentativa 2</w:t>
-      </w:r>
-    </w:p>
-    <w:p>
-      <w:pPr>
-        <w:ind w:left="360"/>
-      </w:pPr>
-      <w:r>
-        <w:t xml:space="preserve">Desta vez, o atacante tentou colocar </w:t>
-      </w:r>
-      <w:r>
-        <w:t xml:space="preserve">' -- // no input reservado ao usermail; desta vez não deu nenhum erro de DB ou </w:t>
+      </w:r>
+      <w:r>
+        <w:t xml:space="preserve">Tal como </w:t>
+      </w:r>
+      <w:r>
+        <w:t>na tentativa anterior</w:t>
+      </w:r>
+      <w:r>
+        <w:t>, ele comentou o campo da password</w:t>
+      </w:r>
+      <w:r>
+        <w:t xml:space="preserve"> e, por isso, a parte do </w:t>
+      </w:r>
+      <w:proofErr w:type="spellStart"/>
+      <w:r>
+        <w:t>query</w:t>
+      </w:r>
+      <w:proofErr w:type="spellEnd"/>
+      <w:r>
+        <w:t xml:space="preserve"> destinada à palavra-passe vai ser novamente ignorada.</w:t>
+      </w:r>
+    </w:p>
+    <w:p>
+      <w:pPr>
+        <w:ind w:left="360"/>
+      </w:pPr>
+      <w:r>
+        <w:tab/>
+      </w:r>
+      <w:r>
+        <w:t xml:space="preserve">Para obter "dados", isto é, uma </w:t>
+      </w:r>
+      <w:r>
+        <w:t>correspondência</w:t>
+      </w:r>
+      <w:r>
+        <w:t xml:space="preserve"> de uma conta na base de dados, alguma parte na </w:t>
+      </w:r>
+      <w:proofErr w:type="spellStart"/>
+      <w:r>
+        <w:t>query</w:t>
+      </w:r>
+      <w:proofErr w:type="spellEnd"/>
+      <w:r>
+        <w:t xml:space="preserve"> tem de dar valor lógico verdadeiro obrigatoriamente!</w:t>
+      </w:r>
+      <w:r>
+        <w:t xml:space="preserve"> o</w:t>
+      </w:r>
+      <w:r>
+        <w:t>ra, nada</w:t>
+      </w:r>
+      <w:r>
+        <w:t xml:space="preserve"> </w:t>
+      </w:r>
+      <w:r>
+        <w:t>melhor do que garantir uma disjunção com um</w:t>
+      </w:r>
+      <w:r>
+        <w:t xml:space="preserve">a </w:t>
+      </w:r>
+      <w:r>
+        <w:t xml:space="preserve">condição sempre verdadeira... apesar do </w:t>
+      </w:r>
+      <w:proofErr w:type="spellStart"/>
+      <w:r>
+        <w:t>usermail</w:t>
+      </w:r>
+      <w:proofErr w:type="spellEnd"/>
+      <w:r>
+        <w:t xml:space="preserve"> introduzido ser "vazio", a condição</w:t>
+      </w:r>
+      <w:r>
+        <w:t xml:space="preserve"> </w:t>
+      </w:r>
+      <w:r>
+        <w:t xml:space="preserve">"vazio" OR </w:t>
+      </w:r>
+      <w:proofErr w:type="spellStart"/>
+      <w:r>
+        <w:t>True</w:t>
+      </w:r>
+      <w:proofErr w:type="spellEnd"/>
+      <w:r>
+        <w:t xml:space="preserve"> vai dar </w:t>
+      </w:r>
+      <w:proofErr w:type="spellStart"/>
+      <w:r>
+        <w:t>True</w:t>
+      </w:r>
+      <w:proofErr w:type="spellEnd"/>
+      <w:r>
+        <w:t>, possibilitando assim a entrada no sistema.</w:t>
+      </w:r>
+    </w:p>
+    <w:p>
+      <w:pPr>
+        <w:ind w:left="360"/>
+      </w:pPr>
+    </w:p>
+    <w:p>
+      <w:pPr>
+        <w:ind w:left="360"/>
+      </w:pPr>
+      <w:r>
+        <w:t>Tentativa 4</w:t>
+      </w:r>
+    </w:p>
+    <w:p>
+      <w:pPr>
+        <w:ind w:left="360"/>
+      </w:pPr>
+      <w:r>
+        <w:tab/>
+      </w:r>
+      <w:r>
+        <w:t xml:space="preserve">Desta vez, o indivíduo voltou a entrar na conta de administrador, mas sem recorrer a SQL </w:t>
+      </w:r>
+      <w:proofErr w:type="spellStart"/>
+      <w:r>
+        <w:t>Injection</w:t>
+      </w:r>
+      <w:proofErr w:type="spellEnd"/>
+      <w:r>
+        <w:t xml:space="preserve"> – ele recorreu a um email válido e conhecido (este está exposto numa das páginas do sistema) e a uma palavra-passe “típica” e “básica”, “abc”; assim, tudo indica que na tentativa anterior, e após ter entrado na conta e ser redirecionado para uma página onde pode </w:t>
       </w:r>
       <w:proofErr w:type="gramStart"/>
       <w:r>
-        <w:t>MySQL</w:t>
+        <w:t>criar novos</w:t>
       </w:r>
       <w:proofErr w:type="gramEnd"/>
       <w:r>
-        <w:t xml:space="preserve"> mas apareceu uma mensagem de “Invalid username, try again”.</w:t>
-      </w:r>
-    </w:p>
-    <w:p>
-      <w:pPr>
-        <w:ind w:left="360"/>
-      </w:pPr>
-      <w:r>
-        <w:t xml:space="preserve">Neste caso, ele ao colocar um comentário vai anular a componente </w:t>
-      </w:r>
-      <w:r>
-        <w:t>do query destinada à</w:t>
-      </w:r>
-      <w:r>
-        <w:t xml:space="preserve"> password, pelo que é compreensível que o erro só se queixe do username</w:t>
-      </w:r>
-      <w:r>
-        <w:t>/usermail; c</w:t>
-      </w:r>
-      <w:r>
-        <w:t xml:space="preserve">om </w:t>
-      </w:r>
-      <w:r>
-        <w:t>a</w:t>
-      </w:r>
-      <w:r>
-        <w:t xml:space="preserve"> pelica </w:t>
-      </w:r>
-      <w:r>
-        <w:t xml:space="preserve">introduzida no início </w:t>
-      </w:r>
-      <w:r>
-        <w:t xml:space="preserve">ele fechou o query do usermail, e recebeu como "input" 0 chars </w:t>
-      </w:r>
-      <w:r>
-        <w:t>tal como na primeira tentativa</w:t>
-      </w:r>
-      <w:r>
-        <w:t>, mas como também foi colocado comentário</w:t>
-      </w:r>
-      <w:r>
-        <w:t xml:space="preserve"> na palavra-passe </w:t>
-      </w:r>
-      <w:r>
-        <w:t>e por isso o campo da password foi ignorado e o query do usermail foi "fechado", então não houve erro de SQL Synt</w:t>
-      </w:r>
-      <w:r>
-        <w:t>ax.</w:t>
-      </w:r>
-    </w:p>
-    <w:p>
-      <w:pPr>
-        <w:ind w:left="360"/>
-      </w:pPr>
-      <w:r>
-        <w:t xml:space="preserve">O erro de username inválido (e não de sintaxe) deve ter </w:t>
+        <w:t xml:space="preserve"> </w:t>
+      </w:r>
+      <w:proofErr w:type="spellStart"/>
+      <w:r>
+        <w:t>posts</w:t>
+      </w:r>
+      <w:proofErr w:type="spellEnd"/>
+      <w:r>
+        <w:t xml:space="preserve"> e mudar as credenciais de acesso (nomeadamente a password – ver GET no </w:t>
+      </w:r>
+      <w:proofErr w:type="spellStart"/>
+      <w:r>
+        <w:t>whireshark</w:t>
+      </w:r>
+      <w:proofErr w:type="spellEnd"/>
+      <w:r>
+        <w:t>), este tenha mudado a palavra-passe.</w:t>
+      </w:r>
+    </w:p>
+    <w:p>
+      <w:pPr>
+        <w:ind w:left="360"/>
+      </w:pPr>
+    </w:p>
+    <w:p>
+      <w:pPr>
+        <w:ind w:left="360"/>
+      </w:pPr>
+      <w:r>
+        <w:t>Tentativa 5</w:t>
+      </w:r>
+    </w:p>
+    <w:p>
+      <w:pPr>
+        <w:ind w:left="360"/>
+      </w:pPr>
+      <w:r>
+        <w:tab/>
+      </w:r>
+      <w:r>
+        <w:t xml:space="preserve">Bastante idêntica à tentativa anterior, </w:t>
+      </w:r>
+      <w:proofErr w:type="spellStart"/>
+      <w:r>
+        <w:t>diria-se</w:t>
+      </w:r>
+      <w:proofErr w:type="spellEnd"/>
+      <w:r>
+        <w:t xml:space="preserve"> que ele próprio voltou a mudar a palavra-passe para ser vazia, isto porquê:</w:t>
+      </w:r>
+    </w:p>
+    <w:p>
+      <w:pPr>
+        <w:ind w:left="360"/>
+      </w:pPr>
+      <w:r>
+        <w:t xml:space="preserve"> - </w:t>
       </w:r>
       <w:proofErr w:type="gramStart"/>
       <w:r>
-        <w:t>aparecido  por</w:t>
+        <w:t>se</w:t>
       </w:r>
       <w:proofErr w:type="gramEnd"/>
       <w:r>
-        <w:t xml:space="preserve"> causa das verificações de html que são feitas do lado do cliente – o campo do usermail é do tipo “email”, logo é óbvio que um email igual a “vazio” é um email inválido.</w:t>
-      </w:r>
-    </w:p>
-    <w:p>
-      <w:pPr>
-        <w:ind w:left="360"/>
-      </w:pPr>
-    </w:p>
-    <w:p>
-      <w:pPr>
-        <w:ind w:left="360"/>
-      </w:pPr>
-      <w:r>
-        <w:t>Tentativa 3</w:t>
+        <w:t xml:space="preserve"> fosse apenas ele recorrer a SQL </w:t>
+      </w:r>
+      <w:proofErr w:type="spellStart"/>
+      <w:r>
+        <w:t>injection</w:t>
+      </w:r>
+      <w:proofErr w:type="spellEnd"/>
+      <w:r>
+        <w:t>, ao colocar uma pelica significava que ele ia estar à procura de uma conta com palavra-passe "vazia", o que</w:t>
+      </w:r>
+      <w:r>
+        <w:t xml:space="preserve"> </w:t>
+      </w:r>
+      <w:r>
+        <w:t>é deveras impossível em condições ditas normais existir na base de dados uma conta com palavra-passe vazia</w:t>
+      </w:r>
+      <w:r>
+        <w:t>;</w:t>
+      </w:r>
+    </w:p>
+    <w:p>
+      <w:pPr>
+        <w:ind w:left="360"/>
+      </w:pPr>
+      <w:r>
+        <w:t xml:space="preserve"> - ele também não iria conseguir aceder à conta ao colocar na palavra-passe apenas uma pelica ' e colocando o </w:t>
+      </w:r>
+      <w:proofErr w:type="spellStart"/>
+      <w:r>
+        <w:t>usermail</w:t>
+      </w:r>
+      <w:proofErr w:type="spellEnd"/>
+      <w:r>
+        <w:t xml:space="preserve"> real, porque no ficheiro de </w:t>
+      </w:r>
+      <w:proofErr w:type="spellStart"/>
+      <w:r>
+        <w:t>login.php</w:t>
+      </w:r>
+      <w:proofErr w:type="spellEnd"/>
+      <w:r>
+        <w:t>,</w:t>
+      </w:r>
+      <w:r>
+        <w:t xml:space="preserve"> </w:t>
+      </w:r>
+      <w:r>
+        <w:t xml:space="preserve">a </w:t>
+      </w:r>
+      <w:proofErr w:type="spellStart"/>
+      <w:r>
+        <w:t>query</w:t>
+      </w:r>
+      <w:proofErr w:type="spellEnd"/>
+      <w:r>
+        <w:t xml:space="preserve"> do </w:t>
+      </w:r>
+      <w:proofErr w:type="spellStart"/>
+      <w:r>
+        <w:t>usermail</w:t>
+      </w:r>
+      <w:proofErr w:type="spellEnd"/>
+      <w:r>
+        <w:t xml:space="preserve"> e password é um AND, ou seja, ambos os literais têm de ser verdadeiros</w:t>
+      </w:r>
+      <w:r>
+        <w:t>; ia</w:t>
+      </w:r>
+      <w:r>
+        <w:t xml:space="preserve"> dar verdadeiro que ele encontrou na base de dados</w:t>
+      </w:r>
+      <w:r>
+        <w:t xml:space="preserve"> </w:t>
+      </w:r>
+      <w:r>
+        <w:t>um utilizador com aquele e-mail (até porque se ele não tivesse encontrado, ia dar erro de DB Error), mas como não existe uma palavra-passe vazia, ou melhor,</w:t>
+      </w:r>
+      <w:r>
+        <w:t xml:space="preserve"> </w:t>
+      </w:r>
+      <w:r>
+        <w:t xml:space="preserve">a palavra-passe daquele </w:t>
+      </w:r>
+      <w:proofErr w:type="spellStart"/>
+      <w:r>
+        <w:t>usermail</w:t>
+      </w:r>
+      <w:proofErr w:type="spellEnd"/>
+      <w:r>
+        <w:t xml:space="preserve"> não era vazia, iria dar certamente "erro de password inválida" ou coisa do género.</w:t>
       </w:r>
     </w:p>
     <w:p>
@@ -402,234 +1277,124 @@
         <w:tab/>
       </w:r>
       <w:r>
-        <w:t>Agora, ele tentou colocar no usermail ' OR 1=1 -- // e conseguiu entrar no sistema como admin, mesmo sem nenhuma palavra-passe.</w:t>
-      </w:r>
-    </w:p>
-    <w:p>
-      <w:pPr>
-        <w:ind w:left="360"/>
-      </w:pPr>
-      <w:r>
-        <w:tab/>
-      </w:r>
-      <w:r>
-        <w:t xml:space="preserve">Tal como </w:t>
-      </w:r>
-      <w:r>
-        <w:t>na tentativa anterior</w:t>
-      </w:r>
-      <w:r>
-        <w:t>, ele comentou o campo da password</w:t>
-      </w:r>
-      <w:r>
-        <w:t xml:space="preserve"> e, por isso, a parte do query destinada à palavra-passe vai ser novamente ignorada.</w:t>
-      </w:r>
-    </w:p>
-    <w:p>
-      <w:pPr>
-        <w:ind w:left="360"/>
-      </w:pPr>
-      <w:r>
-        <w:tab/>
-      </w:r>
-      <w:r>
-        <w:t xml:space="preserve">Para obter "dados", isto é, uma </w:t>
-      </w:r>
-      <w:r>
-        <w:t>correspondência</w:t>
-      </w:r>
-      <w:r>
-        <w:t xml:space="preserve"> de uma conta na base de dados, alguma parte na query tem de dar valor lógico verdadeiro obrigatoriamente!</w:t>
-      </w:r>
-      <w:r>
-        <w:t xml:space="preserve"> o</w:t>
-      </w:r>
-      <w:r>
-        <w:t>ra, nada</w:t>
-      </w:r>
-      <w:r>
-        <w:t xml:space="preserve"> </w:t>
-      </w:r>
-      <w:r>
-        <w:t>melhor do que garantir uma disjunção com um</w:t>
-      </w:r>
-      <w:r>
-        <w:t xml:space="preserve">a </w:t>
-      </w:r>
-      <w:r>
-        <w:t>condição sempre verdadeira... apesar do usermail introduzido ser "vazio", a condição</w:t>
-      </w:r>
-      <w:r>
-        <w:t xml:space="preserve"> </w:t>
-      </w:r>
-      <w:r>
-        <w:t>"vazio" OR True vai dar True</w:t>
-      </w:r>
-      <w:r>
-        <w:t>, possibilitando assim a entrada no sistema.</w:t>
-      </w:r>
-    </w:p>
-    <w:p>
-      <w:pPr>
-        <w:ind w:left="360"/>
-      </w:pPr>
-    </w:p>
-    <w:p>
-      <w:pPr>
-        <w:ind w:left="360"/>
-      </w:pPr>
-      <w:r>
-        <w:t>Tentativa 4</w:t>
-      </w:r>
-    </w:p>
-    <w:p>
-      <w:pPr>
-        <w:ind w:left="360"/>
-      </w:pPr>
-      <w:r>
-        <w:tab/>
-      </w:r>
-      <w:r>
-        <w:t xml:space="preserve">Desta vez, o indivíduo voltou a entrar na conta de administrador, mas sem recorrer a SQL Injection – ele recorreu a um email válido e conhecido (este está exposto numa das </w:t>
-      </w:r>
-      <w:r>
-        <w:lastRenderedPageBreak/>
-        <w:t xml:space="preserve">páginas do sistema) e a uma palavra-passe “típica” e “básica”, “abc”; assim, tudo indica que na tentativa anterior, e após ter entrado na conta e ser redirecionado para uma página onde pode </w:t>
+        <w:t>Assim, deduz-se que ele voltou a mudar a palavra-passe, mas desta vez para “vazio”, evidenciando aqui outra vulnerabilidade – falta de verificações no input para a mudança da credencial de palavra-passe (neste caso, teria de verificar no mínimo se o conteúdo do input seria diferente de “vazio”).</w:t>
+      </w:r>
+    </w:p>
+    <w:p>
+      <w:pPr>
+        <w:ind w:left="360"/>
+      </w:pPr>
+    </w:p>
+    <w:p>
+      <w:pPr>
+        <w:ind w:left="360"/>
+      </w:pPr>
+      <w:r>
+        <w:t>Restantes tentativas</w:t>
+      </w:r>
+    </w:p>
+    <w:p>
+      <w:pPr>
+        <w:ind w:left="360"/>
+      </w:pPr>
+      <w:r>
+        <w:t xml:space="preserve">Nas restantes tentativas relativas à autenticação do atacante, ele recorreu sempre a um </w:t>
+      </w:r>
+      <w:proofErr w:type="spellStart"/>
+      <w:r>
+        <w:t>usermail</w:t>
+      </w:r>
+      <w:proofErr w:type="spellEnd"/>
+      <w:r>
+        <w:t xml:space="preserve"> real e no campo da palavra-passe voltou a recorrer a SQL </w:t>
+      </w:r>
+      <w:proofErr w:type="spellStart"/>
+      <w:r>
+        <w:t>Injection</w:t>
+      </w:r>
+      <w:proofErr w:type="spellEnd"/>
+      <w:r>
+        <w:t xml:space="preserve">. Como já foi referido, após verificar que o </w:t>
+      </w:r>
+      <w:proofErr w:type="spellStart"/>
+      <w:r>
+        <w:t>usermail</w:t>
+      </w:r>
+      <w:proofErr w:type="spellEnd"/>
+      <w:r>
+        <w:t xml:space="preserve"> existe na base de dados, o </w:t>
+      </w:r>
+      <w:proofErr w:type="spellStart"/>
+      <w:r>
+        <w:t>query</w:t>
+      </w:r>
+      <w:proofErr w:type="spellEnd"/>
+      <w:r>
+        <w:t xml:space="preserve"> executado passa a ser:</w:t>
+      </w:r>
+    </w:p>
+    <w:p>
+      <w:pPr>
+        <w:ind w:left="360"/>
+      </w:pPr>
+      <w:r>
+        <w:t>$</w:t>
+      </w:r>
+      <w:proofErr w:type="spellStart"/>
+      <w:r>
+        <w:t>sql</w:t>
+      </w:r>
+      <w:proofErr w:type="spellEnd"/>
+      <w:r>
+        <w:t xml:space="preserve">    = "SELECT </w:t>
+      </w:r>
+      <w:proofErr w:type="spellStart"/>
+      <w:r>
+        <w:t>session</w:t>
+      </w:r>
+      <w:proofErr w:type="spellEnd"/>
+      <w:r>
+        <w:t xml:space="preserve"> FROM </w:t>
+      </w:r>
+      <w:proofErr w:type="spellStart"/>
+      <w:r>
+        <w:t>tblMembers</w:t>
+      </w:r>
+      <w:proofErr w:type="spellEnd"/>
+      <w:r>
+        <w:t xml:space="preserve"> WHERE </w:t>
+      </w:r>
+      <w:proofErr w:type="spellStart"/>
+      <w:r>
+        <w:t>username</w:t>
+      </w:r>
+      <w:proofErr w:type="spellEnd"/>
+      <w:r>
+        <w:t>='</w:t>
       </w:r>
       <w:proofErr w:type="gramStart"/>
       <w:r>
-        <w:t>criar novos</w:t>
+        <w:t>" .</w:t>
       </w:r>
       <w:proofErr w:type="gramEnd"/>
       <w:r>
-        <w:t xml:space="preserve"> posts e mudar as credenciais de acesso (nomeadamente a password – ver GET no whireshark), este tenha mudado a palavra-passe.</w:t>
-      </w:r>
-    </w:p>
-    <w:p>
-      <w:pPr>
-        <w:ind w:left="360"/>
-      </w:pPr>
-    </w:p>
-    <w:p>
-      <w:pPr>
-        <w:ind w:left="360"/>
-      </w:pPr>
-      <w:r>
-        <w:t>Tentativa 5</w:t>
-      </w:r>
-    </w:p>
-    <w:p>
-      <w:pPr>
-        <w:ind w:left="360"/>
-      </w:pPr>
-      <w:r>
-        <w:tab/>
-      </w:r>
-      <w:r>
-        <w:t xml:space="preserve">Bastante idêntica à tentativa anterior, </w:t>
-      </w:r>
-      <w:r>
-        <w:t>diria-se</w:t>
-      </w:r>
-      <w:r>
-        <w:t xml:space="preserve"> que ele próprio voltou a mudar a palavra-passe para ser vazia, isto porquê:</w:t>
-      </w:r>
-    </w:p>
-    <w:p>
-      <w:pPr>
-        <w:ind w:left="360"/>
-      </w:pPr>
-      <w:r>
-        <w:t xml:space="preserve"> - </w:t>
+        <w:t xml:space="preserve"> $_POST['</w:t>
+      </w:r>
+      <w:proofErr w:type="spellStart"/>
+      <w:r>
+        <w:t>usermail</w:t>
+      </w:r>
+      <w:proofErr w:type="spellEnd"/>
+      <w:r>
+        <w:t>'</w:t>
       </w:r>
       <w:proofErr w:type="gramStart"/>
       <w:r>
-        <w:t>se</w:t>
+        <w:t>] .</w:t>
       </w:r>
       <w:proofErr w:type="gramEnd"/>
       <w:r>
-        <w:t xml:space="preserve"> fosse apenas ele recorrer a SQL injection, ao colocar uma pelica significava que ele ia estar à procura de uma conta com palavra-passe "vazia", o que</w:t>
-      </w:r>
-      <w:r>
-        <w:t xml:space="preserve"> </w:t>
-      </w:r>
-      <w:r>
-        <w:t>é deveras impossível em condições ditas normais existir na base de dados uma conta com palavra-passe vazia</w:t>
-      </w:r>
-      <w:r>
-        <w:t>;</w:t>
-      </w:r>
-    </w:p>
-    <w:p>
-      <w:pPr>
-        <w:ind w:left="360"/>
-      </w:pPr>
-      <w:r>
-        <w:t xml:space="preserve"> - ele também não iria conseguir aceder à conta ao colocar na palavra-passe apenas uma pelica ' e colocando o usermail real, porque no ficheiro de login.php,</w:t>
-      </w:r>
-      <w:r>
-        <w:t xml:space="preserve"> </w:t>
-      </w:r>
-      <w:r>
-        <w:t>a query do usermail e password é um AND, ou seja, ambos os literais têm de ser verdadeiros</w:t>
-      </w:r>
-      <w:r>
-        <w:t>; ia</w:t>
-      </w:r>
-      <w:r>
-        <w:t xml:space="preserve"> dar verdadeiro que ele encontrou na base de dados</w:t>
-      </w:r>
-      <w:r>
-        <w:t xml:space="preserve"> </w:t>
-      </w:r>
-      <w:r>
-        <w:t>um utilizador com aquele e-mail (até porque se ele não tivesse encontrado, ia dar erro de DB Error), mas como não existe uma palavra-passe vazia, ou melhor,</w:t>
-      </w:r>
-      <w:r>
-        <w:t xml:space="preserve"> </w:t>
-      </w:r>
-      <w:r>
-        <w:t>a palavra-passe daquele usermail não era vazia, iria dar certamente "erro de password inválida" ou coisa do género.</w:t>
-      </w:r>
-    </w:p>
-    <w:p>
-      <w:pPr>
-        <w:ind w:left="360"/>
-      </w:pPr>
-      <w:r>
-        <w:tab/>
-      </w:r>
-      <w:r>
-        <w:t>Assim, deduz-se que ele voltou a mudar a palavra-passe, mas desta vez para “vazio”, evidenciando aqui outra vulnerabilidade – falta de verificações no input para a mudança da credencial de palavra-passe (neste caso, teria de verificar no mínimo se o conteúdo do input seria diferente de “vazio”).</w:t>
-      </w:r>
-    </w:p>
-    <w:p>
-      <w:pPr>
-        <w:ind w:left="360"/>
-      </w:pPr>
-    </w:p>
-    <w:p>
-      <w:pPr>
-        <w:ind w:left="360"/>
-      </w:pPr>
-      <w:r>
-        <w:t>Restantes tentativas</w:t>
-      </w:r>
-    </w:p>
-    <w:p>
-      <w:pPr>
-        <w:ind w:left="360"/>
-      </w:pPr>
-      <w:r>
-        <w:t>Nas restantes tentativas relativas à autenticação do atacante, ele recorreu sempre a um usermail real e no campo da palavra-passe voltou a recorrer a SQL Injection. Como já foi referido, após verificar que o usermail existe na base de dados, o query executado passa a ser:</w:t>
-      </w:r>
-    </w:p>
-    <w:p>
-      <w:pPr>
-        <w:ind w:left="360"/>
-      </w:pPr>
-      <w:r>
-        <w:t>$sql    = "SELECT session FROM tblMembers WHERE username='</w:t>
+        <w:t xml:space="preserve"> "' AND password='</w:t>
       </w:r>
       <w:proofErr w:type="gramStart"/>
       <w:r>
@@ -637,7 +1402,7 @@
       </w:r>
       <w:proofErr w:type="gramEnd"/>
       <w:r>
-        <w:t xml:space="preserve"> $_POST['usermail'</w:t>
+        <w:t xml:space="preserve"> $_POST['password'</w:t>
       </w:r>
       <w:proofErr w:type="gramStart"/>
       <w:r>
@@ -645,22 +1410,6 @@
       </w:r>
       <w:proofErr w:type="gramEnd"/>
       <w:r>
-        <w:t xml:space="preserve"> "' AND password='</w:t>
-      </w:r>
-      <w:proofErr w:type="gramStart"/>
-      <w:r>
-        <w:t>" .</w:t>
-      </w:r>
-      <w:proofErr w:type="gramEnd"/>
-      <w:r>
-        <w:t xml:space="preserve"> $_POST['password'</w:t>
-      </w:r>
-      <w:proofErr w:type="gramStart"/>
-      <w:r>
-        <w:t>] .</w:t>
-      </w:r>
-      <w:proofErr w:type="gramEnd"/>
-      <w:r>
         <w:t xml:space="preserve"> "';";</w:t>
       </w:r>
     </w:p>
@@ -669,18 +1418,32 @@
         <w:ind w:left="360"/>
       </w:pPr>
       <w:r>
-        <w:t>Como é um AND, ambas as condições têm de ser verdadeiras; já sabemos que existe um usermail igual ao que foi introduzido, até porque ele é público e relativamente ao campo destinado à palavra-passe, ao colocar pelica ' ele está a "fechar" o campo da procura pela palavra-passe; mas como logo a seguir ele introduz uma condição verdadeira, a secção do SELECT destinada à password também vai dar verdadeira, possibilitando um reorno favorável da query e, assim, permitindo ao atacante entrar (de novo) na conta de administrador do sistema.</w:t>
-      </w:r>
-    </w:p>
-    <w:p>
-      <w:pPr>
-        <w:ind w:left="360"/>
-      </w:pPr>
-    </w:p>
-    <w:p>
-      <w:pPr>
-        <w:ind w:left="360"/>
-      </w:pPr>
+        <w:t xml:space="preserve">Como é um AND, ambas as condições têm de ser verdadeiras; já sabemos que existe um </w:t>
+      </w:r>
+      <w:proofErr w:type="spellStart"/>
+      <w:r>
+        <w:t>usermail</w:t>
+      </w:r>
+      <w:proofErr w:type="spellEnd"/>
+      <w:r>
+        <w:t xml:space="preserve"> igual ao que foi introduzido, até porque ele é público e relativamente ao campo destinado à palavra-passe, ao colocar pelica ' ele está a "fechar" o campo da procura pela palavra-passe; mas como logo a seguir ele introduz uma condição verdadeira, a secção do SELECT destinada à password também vai dar verdadeira, possibilitando um </w:t>
+      </w:r>
+      <w:proofErr w:type="spellStart"/>
+      <w:r>
+        <w:t>reorno</w:t>
+      </w:r>
+      <w:proofErr w:type="spellEnd"/>
+      <w:r>
+        <w:t xml:space="preserve"> favorável da </w:t>
+      </w:r>
+      <w:proofErr w:type="spellStart"/>
+      <w:r>
+        <w:t>query</w:t>
+      </w:r>
+      <w:proofErr w:type="spellEnd"/>
+      <w:r>
+        <w:t xml:space="preserve"> e, assim, permitindo ao atacante entrar (de novo) na conta de administrador do sistema.</w:t>
+      </w:r>
     </w:p>
     <w:p>
       <w:pPr>
@@ -696,13 +1459,20 @@
         </w:numPr>
       </w:pPr>
       <w:r>
-        <w:lastRenderedPageBreak/>
         <w:t>Acesso a páginas privadas</w:t>
       </w:r>
     </w:p>
     <w:p>
       <w:r>
-        <w:t>Enquanto navegava no sistema, o indivíduo conseguiu entrar na página info.php, páginas essa que não deveria estar disponível para este e que mostra mais informações acerca da versão PHP utilizada</w:t>
+        <w:t xml:space="preserve">Enquanto navegava no sistema, o indivíduo conseguiu entrar na página </w:t>
+      </w:r>
+      <w:proofErr w:type="spellStart"/>
+      <w:r>
+        <w:t>info.php</w:t>
+      </w:r>
+      <w:proofErr w:type="spellEnd"/>
+      <w:r>
+        <w:t>, páginas essa que não deveria estar disponível para este e que mostra mais informações acerca da versão PHP utilizada</w:t>
       </w:r>
       <w:r>
         <w:t>, do sistema operativo onde se encontra a VM, entre outras configurações</w:t>
@@ -732,7 +1502,7 @@
                     <pic:cNvPicPr/>
                   </pic:nvPicPr>
                   <pic:blipFill>
-                    <a:blip r:embed="rId7"/>
+                    <a:blip r:embed="rId8"/>
                     <a:stretch>
                       <a:fillRect/>
                     </a:stretch>
@@ -762,8 +1532,29 @@
         </w:numPr>
       </w:pPr>
       <w:r>
-        <w:t>Parâmetro type de GET products.php vulnerável a SQL Injection</w:t>
-      </w:r>
+        <w:t xml:space="preserve">Parâmetro </w:t>
+      </w:r>
+      <w:proofErr w:type="spellStart"/>
+      <w:r>
+        <w:t>type</w:t>
+      </w:r>
+      <w:proofErr w:type="spellEnd"/>
+      <w:r>
+        <w:t xml:space="preserve"> de GET </w:t>
+      </w:r>
+      <w:proofErr w:type="spellStart"/>
+      <w:r>
+        <w:t>products.php</w:t>
+      </w:r>
+      <w:proofErr w:type="spellEnd"/>
+      <w:r>
+        <w:t xml:space="preserve"> vulnerável a SQL </w:t>
+      </w:r>
+      <w:proofErr w:type="spellStart"/>
+      <w:r>
+        <w:t>Injection</w:t>
+      </w:r>
+      <w:proofErr w:type="spellEnd"/>
     </w:p>
     <w:p>
       <w:r>
@@ -775,9 +1566,11 @@
       <w:r>
         <w:t xml:space="preserve">colocou no parâmetro do </w:t>
       </w:r>
+      <w:proofErr w:type="spellStart"/>
       <w:r>
         <w:t>type</w:t>
       </w:r>
+      <w:proofErr w:type="spellEnd"/>
       <w:r>
         <w:t>:</w:t>
       </w:r>
@@ -806,7 +1599,7 @@
                     <pic:cNvPicPr/>
                   </pic:nvPicPr>
                   <pic:blipFill>
-                    <a:blip r:embed="rId8"/>
+                    <a:blip r:embed="rId9"/>
                     <a:stretch>
                       <a:fillRect/>
                     </a:stretch>
@@ -833,7 +1626,15 @@
       </w:pPr>
       <w:r>
         <w:tab/>
-        <w:t>Ao verificar o output do GET no whireshark, e como não houve nenhum erro, pode-se deduzir que o atacante acertou no número de atributos de uma tabela da base de dados.</w:t>
+        <w:t xml:space="preserve">Ao verificar o output do GET no </w:t>
+      </w:r>
+      <w:proofErr w:type="spellStart"/>
+      <w:r>
+        <w:t>whireshark</w:t>
+      </w:r>
+      <w:proofErr w:type="spellEnd"/>
+      <w:r>
+        <w:t>, e como não houve nenhum erro, pode-se deduzir que o atacante acertou no número de atributos de uma tabela da base de dados.</w:t>
       </w:r>
     </w:p>
     <w:p>
@@ -859,8 +1660,13 @@
       <w:r>
         <w:t xml:space="preserve">ficheiro </w:t>
       </w:r>
-      <w:r>
-        <w:t>products.php, é ele que está a gerar o html dinamicamente tendo em conta os resultados obtidos; pode</w:t>
+      <w:proofErr w:type="spellStart"/>
+      <w:r>
+        <w:t>products.php</w:t>
+      </w:r>
+      <w:proofErr w:type="spellEnd"/>
+      <w:r>
+        <w:t>, é ele que está a gerar o html dinamicamente tendo em conta os resultados obtidos; pode</w:t>
       </w:r>
       <w:r>
         <w:t xml:space="preserve">-se </w:t>
@@ -902,7 +1708,7 @@
                     <pic:cNvPicPr/>
                   </pic:nvPicPr>
                   <pic:blipFill>
-                    <a:blip r:embed="rId9"/>
+                    <a:blip r:embed="rId10"/>
                     <a:stretch>
                       <a:fillRect/>
                     </a:stretch>
@@ -993,7 +1799,7 @@
                     <pic:cNvPicPr/>
                   </pic:nvPicPr>
                   <pic:blipFill>
-                    <a:blip r:embed="rId10">
+                    <a:blip r:embed="rId11">
                       <a:extLst>
                         <a:ext uri="{28A0092B-C50C-407E-A947-70E740481C1C}">
                           <a14:useLocalDpi xmlns:a14="http://schemas.microsoft.com/office/drawing/2010/main" val="0"/>
@@ -1034,6 +1840,7 @@
         <w:rPr>
           <w:noProof/>
         </w:rPr>
+        <w:lastRenderedPageBreak/>
         <w:drawing>
           <wp:inline distT="0" distB="0" distL="0" distR="0" wp14:anchorId="50738679" wp14:editId="1C5764D6">
             <wp:extent cx="5400040" cy="417195"/>
@@ -1050,7 +1857,7 @@
                     <pic:cNvPicPr/>
                   </pic:nvPicPr>
                   <pic:blipFill rotWithShape="1">
-                    <a:blip r:embed="rId11"/>
+                    <a:blip r:embed="rId12"/>
                     <a:srcRect t="65367"/>
                     <a:stretch/>
                   </pic:blipFill>
@@ -1100,15 +1907,44 @@
         </w:numPr>
       </w:pPr>
       <w:r>
-        <w:t>Parâmetro prod de GET details.php vulnerável a SQL Injection</w:t>
-      </w:r>
+        <w:t xml:space="preserve">Parâmetro </w:t>
+      </w:r>
+      <w:proofErr w:type="spellStart"/>
+      <w:r>
+        <w:t>prod</w:t>
+      </w:r>
+      <w:proofErr w:type="spellEnd"/>
+      <w:r>
+        <w:t xml:space="preserve"> de GET </w:t>
+      </w:r>
+      <w:proofErr w:type="spellStart"/>
+      <w:r>
+        <w:t>details.php</w:t>
+      </w:r>
+      <w:proofErr w:type="spellEnd"/>
+      <w:r>
+        <w:t xml:space="preserve"> vulnerável a SQL </w:t>
+      </w:r>
+      <w:proofErr w:type="spellStart"/>
+      <w:r>
+        <w:t>Injection</w:t>
+      </w:r>
+      <w:proofErr w:type="spellEnd"/>
     </w:p>
     <w:p>
       <w:r>
         <w:tab/>
       </w:r>
       <w:r>
-        <w:t>Para começar, o indivíduo fez um UNION SELECT 1,2,3,4,5 e, pelo que se pode analisar no whireshark (pela falta de feedback/erros recebidos), ele deduz que existe alguma outra tabela igualmente com 5 atributos.</w:t>
+        <w:t xml:space="preserve">Para começar, o indivíduo fez um UNION SELECT 1,2,3,4,5 e, pelo que se pode analisar no </w:t>
+      </w:r>
+      <w:proofErr w:type="spellStart"/>
+      <w:r>
+        <w:t>whireshark</w:t>
+      </w:r>
+      <w:proofErr w:type="spellEnd"/>
+      <w:r>
+        <w:t xml:space="preserve"> (pela falta de feedback/erros recebidos), ele deduz que existe alguma outra tabela igualmente com 5 atributos.</w:t>
       </w:r>
     </w:p>
     <w:p>
@@ -1136,7 +1972,7 @@
                     <pic:cNvPicPr/>
                   </pic:nvPicPr>
                   <pic:blipFill>
-                    <a:blip r:embed="rId12"/>
+                    <a:blip r:embed="rId13"/>
                     <a:stretch>
                       <a:fillRect/>
                     </a:stretch>
@@ -1189,7 +2025,7 @@
                     <pic:cNvPicPr/>
                   </pic:nvPicPr>
                   <pic:blipFill>
-                    <a:blip r:embed="rId13"/>
+                    <a:blip r:embed="rId14"/>
                     <a:stretch>
                       <a:fillRect/>
                     </a:stretch>
@@ -1212,11 +2048,18 @@
     </w:p>
     <w:p>
       <w:r>
-        <w:lastRenderedPageBreak/>
         <w:tab/>
-        <w:t xml:space="preserve">Efetuando alguma pesquisa na internet, soube-se que é impossível dar override a um ficheiro já existente recorrendo ao comando INTO OUTFILE (fonte: </w:t>
-      </w:r>
-      <w:hyperlink r:id="rId14" w:history="1">
+        <w:t xml:space="preserve">Efetuando alguma pesquisa na internet, soube-se que é impossível dar </w:t>
+      </w:r>
+      <w:proofErr w:type="spellStart"/>
+      <w:r>
+        <w:t>override</w:t>
+      </w:r>
+      <w:proofErr w:type="spellEnd"/>
+      <w:r>
+        <w:t xml:space="preserve"> a um ficheiro já existente recorrendo ao comando INTO OUTFILE (fonte: </w:t>
+      </w:r>
+      <w:hyperlink r:id="rId15" w:history="1">
         <w:r>
           <w:rPr>
             <w:rStyle w:val="Hiperligao"/>
@@ -1231,7 +2074,15 @@
     <w:p>
       <w:r>
         <w:tab/>
-        <w:t>A seguir, ele testou novamente criar este ficheiro malicioso, mas desta vez num diretório diferente, o /var/www/html, e obteve como resultado:</w:t>
+        <w:t>A seguir, ele testou novamente criar este ficheiro malicioso, mas desta vez num diretório diferente, o /var/</w:t>
+      </w:r>
+      <w:proofErr w:type="spellStart"/>
+      <w:r>
+        <w:t>www</w:t>
+      </w:r>
+      <w:proofErr w:type="spellEnd"/>
+      <w:r>
+        <w:t>/html, e obteve como resultado:</w:t>
       </w:r>
     </w:p>
     <w:p>
@@ -1255,7 +2106,7 @@
                     <pic:cNvPicPr/>
                   </pic:nvPicPr>
                   <pic:blipFill>
-                    <a:blip r:embed="rId15"/>
+                    <a:blip r:embed="rId16"/>
                     <a:stretch>
                       <a:fillRect/>
                     </a:stretch>
@@ -1306,7 +2157,7 @@
                     <pic:cNvPicPr/>
                   </pic:nvPicPr>
                   <pic:blipFill>
-                    <a:blip r:embed="rId16"/>
+                    <a:blip r:embed="rId17"/>
                     <a:stretch>
                       <a:fillRect/>
                     </a:stretch>
@@ -1338,17 +2189,27 @@
       <w:r>
         <w:t xml:space="preserve">Parâmetro </w:t>
       </w:r>
+      <w:proofErr w:type="spellStart"/>
       <w:r>
         <w:t>lang</w:t>
       </w:r>
+      <w:proofErr w:type="spellEnd"/>
       <w:r>
         <w:t xml:space="preserve"> de GET</w:t>
       </w:r>
       <w:r>
-        <w:t xml:space="preserve"> display</w:t>
-      </w:r>
-      <w:r>
-        <w:t xml:space="preserve">.php </w:t>
+        <w:t xml:space="preserve"> </w:t>
+      </w:r>
+      <w:proofErr w:type="spellStart"/>
+      <w:r>
+        <w:t>display</w:t>
+      </w:r>
+      <w:r>
+        <w:t>.php</w:t>
+      </w:r>
+      <w:proofErr w:type="spellEnd"/>
+      <w:r>
+        <w:t xml:space="preserve"> </w:t>
       </w:r>
       <w:r>
         <w:t xml:space="preserve">e recurso a web </w:t>
@@ -1363,7 +2224,47 @@
     <w:p>
       <w:r>
         <w:tab/>
-        <w:t xml:space="preserve">O indivíduo tentou conectar-se ao servidor através de ssh com um user igual a código php que representa uma web shell, isto é, uma shell normalmente maliciosa </w:t>
+        <w:t xml:space="preserve">O indivíduo tentou conectar-se ao servidor através de </w:t>
+      </w:r>
+      <w:proofErr w:type="spellStart"/>
+      <w:r>
+        <w:t>ssh</w:t>
+      </w:r>
+      <w:proofErr w:type="spellEnd"/>
+      <w:r>
+        <w:t xml:space="preserve"> com um </w:t>
+      </w:r>
+      <w:proofErr w:type="spellStart"/>
+      <w:r>
+        <w:t>user</w:t>
+      </w:r>
+      <w:proofErr w:type="spellEnd"/>
+      <w:r>
+        <w:t xml:space="preserve"> igual a código </w:t>
+      </w:r>
+      <w:proofErr w:type="spellStart"/>
+      <w:r>
+        <w:t>php</w:t>
+      </w:r>
+      <w:proofErr w:type="spellEnd"/>
+      <w:r>
+        <w:t xml:space="preserve"> que representa uma web </w:t>
+      </w:r>
+      <w:proofErr w:type="spellStart"/>
+      <w:r>
+        <w:t>shell</w:t>
+      </w:r>
+      <w:proofErr w:type="spellEnd"/>
+      <w:r>
+        <w:t xml:space="preserve">, isto é, uma </w:t>
+      </w:r>
+      <w:proofErr w:type="spellStart"/>
+      <w:r>
+        <w:t>shell</w:t>
+      </w:r>
+      <w:proofErr w:type="spellEnd"/>
+      <w:r>
+        <w:t xml:space="preserve"> normalmente maliciosa </w:t>
       </w:r>
       <w:r>
         <w:t xml:space="preserve">que permite executar comandos. </w:t>
@@ -1390,7 +2291,7 @@
                     <pic:cNvPicPr/>
                   </pic:nvPicPr>
                   <pic:blipFill>
-                    <a:blip r:embed="rId17"/>
+                    <a:blip r:embed="rId18"/>
                     <a:stretch>
                       <a:fillRect/>
                     </a:stretch>
@@ -1413,12 +2314,26 @@
     </w:p>
     <w:p>
       <w:r>
+        <w:lastRenderedPageBreak/>
         <w:tab/>
-        <w:t xml:space="preserve">Como seria de esperar, o atacante não conseguiu conectar-se por ssh, mas </w:t>
-      </w:r>
-      <w:r>
-        <w:t>este screenshot</w:t>
-      </w:r>
+        <w:t xml:space="preserve">Como seria de esperar, o atacante não conseguiu conectar-se por </w:t>
+      </w:r>
+      <w:proofErr w:type="spellStart"/>
+      <w:r>
+        <w:t>ssh</w:t>
+      </w:r>
+      <w:proofErr w:type="spellEnd"/>
+      <w:r>
+        <w:t xml:space="preserve">, mas </w:t>
+      </w:r>
+      <w:r>
+        <w:t xml:space="preserve">este </w:t>
+      </w:r>
+      <w:proofErr w:type="spellStart"/>
+      <w:r>
+        <w:t>screenshot</w:t>
+      </w:r>
+      <w:proofErr w:type="spellEnd"/>
       <w:r>
         <w:t xml:space="preserve"> </w:t>
       </w:r>
@@ -1426,7 +2341,15 @@
         <w:t>d</w:t>
       </w:r>
       <w:r>
-        <w:t>os logs de autenticação será importante para o passo seguinte</w:t>
+        <w:t xml:space="preserve">os </w:t>
+      </w:r>
+      <w:proofErr w:type="spellStart"/>
+      <w:r>
+        <w:t>logs</w:t>
+      </w:r>
+      <w:proofErr w:type="spellEnd"/>
+      <w:r>
+        <w:t xml:space="preserve"> de autenticação será importante para o passo seguinte</w:t>
       </w:r>
       <w:r>
         <w:t>.</w:t>
@@ -1473,7 +2396,7 @@
                     <pic:cNvPicPr/>
                   </pic:nvPicPr>
                   <pic:blipFill>
-                    <a:blip r:embed="rId18"/>
+                    <a:blip r:embed="rId19"/>
                     <a:stretch>
                       <a:fillRect/>
                     </a:stretch>
@@ -1494,12 +2417,67 @@
         </w:drawing>
       </w:r>
       <w:r>
-        <w:t>, no qual ele coloca no parâmetro “lang” o (conteúdo do) ficheiro de logs de autenticação. Ora, ao carregar esse mesmo ficheiro, e sabendo da existência do código php que lá se encontra, nomeadamente o campo que faz/está destinado a ler um parâmetro “cmd”, o atacante pode então acrescentar outro parâmetro no seu GET no display.php, o “cmd”; note-se que o comando passado é o ls, isto é, aquele que lista todos os diretórios no diretório atual:</w:t>
-      </w:r>
-    </w:p>
-    <w:p>
-      <w:r>
-        <w:lastRenderedPageBreak/>
+        <w:t>, no qual ele coloca no parâmetro “</w:t>
+      </w:r>
+      <w:proofErr w:type="spellStart"/>
+      <w:r>
+        <w:t>lang</w:t>
+      </w:r>
+      <w:proofErr w:type="spellEnd"/>
+      <w:r>
+        <w:t xml:space="preserve">” o (conteúdo do) ficheiro de </w:t>
+      </w:r>
+      <w:proofErr w:type="spellStart"/>
+      <w:r>
+        <w:t>logs</w:t>
+      </w:r>
+      <w:proofErr w:type="spellEnd"/>
+      <w:r>
+        <w:t xml:space="preserve"> de autenticação. Ora, ao carregar esse mesmo ficheiro, e sabendo da existência do código </w:t>
+      </w:r>
+      <w:proofErr w:type="spellStart"/>
+      <w:r>
+        <w:t>php</w:t>
+      </w:r>
+      <w:proofErr w:type="spellEnd"/>
+      <w:r>
+        <w:t xml:space="preserve"> que lá se encontra, nomeadamente o campo que faz/está destinado a ler um parâmetro “</w:t>
+      </w:r>
+      <w:proofErr w:type="spellStart"/>
+      <w:r>
+        <w:t>cmd</w:t>
+      </w:r>
+      <w:proofErr w:type="spellEnd"/>
+      <w:r>
+        <w:t xml:space="preserve">”, o atacante pode então acrescentar outro parâmetro no seu GET no </w:t>
+      </w:r>
+      <w:proofErr w:type="spellStart"/>
+      <w:r>
+        <w:t>display.php</w:t>
+      </w:r>
+      <w:proofErr w:type="spellEnd"/>
+      <w:r>
+        <w:t>, o “</w:t>
+      </w:r>
+      <w:proofErr w:type="spellStart"/>
+      <w:r>
+        <w:t>cmd</w:t>
+      </w:r>
+      <w:proofErr w:type="spellEnd"/>
+      <w:r>
+        <w:t xml:space="preserve">”; note-se que o comando passado é o </w:t>
+      </w:r>
+      <w:proofErr w:type="spellStart"/>
+      <w:r>
+        <w:t>ls</w:t>
+      </w:r>
+      <w:proofErr w:type="spellEnd"/>
+      <w:r>
+        <w:t>, isto é, aquele que lista todos os diretórios no diretório atual:</w:t>
+      </w:r>
+    </w:p>
+    <w:p>
+      <w:r>
         <w:t xml:space="preserve"> </w:t>
       </w:r>
       <w:r>
@@ -1522,7 +2500,7 @@
                     <pic:cNvPicPr/>
                   </pic:nvPicPr>
                   <pic:blipFill>
-                    <a:blip r:embed="rId19"/>
+                    <a:blip r:embed="rId20"/>
                     <a:stretch>
                       <a:fillRect/>
                     </a:stretch>
@@ -1562,7 +2540,7 @@
                     <pic:cNvPicPr/>
                   </pic:nvPicPr>
                   <pic:blipFill>
-                    <a:blip r:embed="rId20"/>
+                    <a:blip r:embed="rId21"/>
                     <a:stretch>
                       <a:fillRect/>
                     </a:stretch>
@@ -1604,7 +2582,7 @@
                     <pic:cNvPicPr/>
                   </pic:nvPicPr>
                   <pic:blipFill>
-                    <a:blip r:embed="rId21"/>
+                    <a:blip r:embed="rId22"/>
                     <a:stretch>
                       <a:fillRect/>
                     </a:stretch>
@@ -1636,46 +2614,6 @@
             <wp:extent cx="2585854" cy="1704340"/>
             <wp:effectExtent l="0" t="0" r="5080" b="0"/>
             <wp:docPr id="27" name="Imagem 27"/>
-            <wp:cNvGraphicFramePr>
-              <a:graphicFrameLocks xmlns:a="http://schemas.openxmlformats.org/drawingml/2006/main" noChangeAspect="1"/>
-            </wp:cNvGraphicFramePr>
-            <a:graphic xmlns:a="http://schemas.openxmlformats.org/drawingml/2006/main">
-              <a:graphicData uri="http://schemas.openxmlformats.org/drawingml/2006/picture">
-                <pic:pic xmlns:pic="http://schemas.openxmlformats.org/drawingml/2006/picture">
-                  <pic:nvPicPr>
-                    <pic:cNvPr id="1" name=""/>
-                    <pic:cNvPicPr/>
-                  </pic:nvPicPr>
-                  <pic:blipFill>
-                    <a:blip r:embed="rId22"/>
-                    <a:stretch>
-                      <a:fillRect/>
-                    </a:stretch>
-                  </pic:blipFill>
-                  <pic:spPr>
-                    <a:xfrm>
-                      <a:off x="0" y="0"/>
-                      <a:ext cx="2621052" cy="1727539"/>
-                    </a:xfrm>
-                    <a:prstGeom prst="rect">
-                      <a:avLst/>
-                    </a:prstGeom>
-                  </pic:spPr>
-                </pic:pic>
-              </a:graphicData>
-            </a:graphic>
-          </wp:inline>
-        </w:drawing>
-      </w:r>
-    </w:p>
-    <w:p/>
-    <w:p>
-      <w:r>
-        <w:drawing>
-          <wp:inline distT="0" distB="0" distL="0" distR="0" wp14:anchorId="38041014" wp14:editId="0AF0EFC2">
-            <wp:extent cx="2439523" cy="1664120"/>
-            <wp:effectExtent l="0" t="0" r="0" b="0"/>
-            <wp:docPr id="28" name="Imagem 28"/>
             <wp:cNvGraphicFramePr>
               <a:graphicFrameLocks xmlns:a="http://schemas.openxmlformats.org/drawingml/2006/main" noChangeAspect="1"/>
             </wp:cNvGraphicFramePr>
@@ -1695,6 +2633,46 @@
                   <pic:spPr>
                     <a:xfrm>
                       <a:off x="0" y="0"/>
+                      <a:ext cx="2621052" cy="1727539"/>
+                    </a:xfrm>
+                    <a:prstGeom prst="rect">
+                      <a:avLst/>
+                    </a:prstGeom>
+                  </pic:spPr>
+                </pic:pic>
+              </a:graphicData>
+            </a:graphic>
+          </wp:inline>
+        </w:drawing>
+      </w:r>
+    </w:p>
+    <w:p/>
+    <w:p>
+      <w:r>
+        <w:drawing>
+          <wp:inline distT="0" distB="0" distL="0" distR="0" wp14:anchorId="38041014" wp14:editId="0AF0EFC2">
+            <wp:extent cx="2439523" cy="1664120"/>
+            <wp:effectExtent l="0" t="0" r="0" b="0"/>
+            <wp:docPr id="28" name="Imagem 28"/>
+            <wp:cNvGraphicFramePr>
+              <a:graphicFrameLocks xmlns:a="http://schemas.openxmlformats.org/drawingml/2006/main" noChangeAspect="1"/>
+            </wp:cNvGraphicFramePr>
+            <a:graphic xmlns:a="http://schemas.openxmlformats.org/drawingml/2006/main">
+              <a:graphicData uri="http://schemas.openxmlformats.org/drawingml/2006/picture">
+                <pic:pic xmlns:pic="http://schemas.openxmlformats.org/drawingml/2006/picture">
+                  <pic:nvPicPr>
+                    <pic:cNvPr id="1" name=""/>
+                    <pic:cNvPicPr/>
+                  </pic:nvPicPr>
+                  <pic:blipFill>
+                    <a:blip r:embed="rId24"/>
+                    <a:stretch>
+                      <a:fillRect/>
+                    </a:stretch>
+                  </pic:blipFill>
+                  <pic:spPr>
+                    <a:xfrm>
+                      <a:off x="0" y="0"/>
                       <a:ext cx="2477643" cy="1690124"/>
                     </a:xfrm>
                     <a:prstGeom prst="rect">
@@ -1713,7 +2691,15 @@
         <w:tab/>
       </w:r>
       <w:r>
-        <w:t>Ora, como se pode verificar neste conjunto de screesnhots, o atacante obteve como resposta todas as “frases” que existem no ficheiro auth.log (inclusive a repetição da linha associada à password), mas é notável que em vez de aparecer o código PHP, aparece o resultado do comando introduzido!</w:t>
+        <w:t xml:space="preserve">Ora, como se pode verificar neste conjunto de </w:t>
+      </w:r>
+      <w:proofErr w:type="spellStart"/>
+      <w:r>
+        <w:t>screesnhots</w:t>
+      </w:r>
+      <w:proofErr w:type="spellEnd"/>
+      <w:r>
+        <w:t>, o atacante obteve como resposta todas as “frases” que existem no ficheiro auth.log (inclusive a repetição da linha associada à password), mas é notável que em vez de aparecer o código PHP, aparece o resultado do comando introduzido!</w:t>
       </w:r>
     </w:p>
     <w:p/>
@@ -1726,7 +2712,23 @@
         </w:numPr>
       </w:pPr>
       <w:r>
-        <w:t xml:space="preserve">Parâmetro lang de GET display.php e recurso a web Shell e ficheiro </w:t>
+        <w:t xml:space="preserve">Parâmetro </w:t>
+      </w:r>
+      <w:proofErr w:type="spellStart"/>
+      <w:r>
+        <w:t>lang</w:t>
+      </w:r>
+      <w:proofErr w:type="spellEnd"/>
+      <w:r>
+        <w:t xml:space="preserve"> de GET </w:t>
+      </w:r>
+      <w:proofErr w:type="spellStart"/>
+      <w:r>
+        <w:t>display.php</w:t>
+      </w:r>
+      <w:proofErr w:type="spellEnd"/>
+      <w:r>
+        <w:t xml:space="preserve"> e recurso a web Shell e ficheiro </w:t>
       </w:r>
       <w:r>
         <w:t>access</w:t>
@@ -1738,7 +2740,23 @@
     <w:p>
       <w:r>
         <w:tab/>
-        <w:t>Desta vez, o atacante realizou um GET do index.php, mas note-se um pequeno pormenor verificado no whireshark (ficheiro da captação da firewall) e no ficheiro access.log:</w:t>
+        <w:t xml:space="preserve">Desta vez, o atacante realizou um GET do </w:t>
+      </w:r>
+      <w:proofErr w:type="spellStart"/>
+      <w:r>
+        <w:t>index.php</w:t>
+      </w:r>
+      <w:proofErr w:type="spellEnd"/>
+      <w:r>
+        <w:t xml:space="preserve">, mas note-se um pequeno pormenor verificado no </w:t>
+      </w:r>
+      <w:proofErr w:type="spellStart"/>
+      <w:r>
+        <w:t>whireshark</w:t>
+      </w:r>
+      <w:proofErr w:type="spellEnd"/>
+      <w:r>
+        <w:t xml:space="preserve"> (ficheiro da captação da firewall) e no ficheiro access.log:</w:t>
       </w:r>
     </w:p>
     <w:p>
@@ -1762,7 +2780,7 @@
                     <pic:cNvPicPr/>
                   </pic:nvPicPr>
                   <pic:blipFill>
-                    <a:blip r:embed="rId24"/>
+                    <a:blip r:embed="rId25"/>
                     <a:stretch>
                       <a:fillRect/>
                     </a:stretch>
@@ -1788,7 +2806,6 @@
         <w:rPr>
           <w:noProof/>
         </w:rPr>
-        <w:lastRenderedPageBreak/>
         <w:drawing>
           <wp:inline distT="0" distB="0" distL="0" distR="0" wp14:anchorId="368CBE67" wp14:editId="72D769B1">
             <wp:extent cx="5400040" cy="183515"/>
@@ -1805,7 +2822,7 @@
                     <pic:cNvPicPr/>
                   </pic:nvPicPr>
                   <pic:blipFill>
-                    <a:blip r:embed="rId25"/>
+                    <a:blip r:embed="rId26"/>
                     <a:stretch>
                       <a:fillRect/>
                     </a:stretch>
@@ -1829,7 +2846,15 @@
     <w:p>
       <w:r>
         <w:tab/>
-        <w:t xml:space="preserve">O atacante conseguiu modificar o user-agent! </w:t>
+        <w:t xml:space="preserve">O atacante conseguiu modificar o </w:t>
+      </w:r>
+      <w:proofErr w:type="spellStart"/>
+      <w:r>
+        <w:t>user-agent</w:t>
+      </w:r>
+      <w:proofErr w:type="spellEnd"/>
+      <w:r>
+        <w:t xml:space="preserve">! </w:t>
       </w:r>
     </w:p>
     <w:p>
@@ -1861,7 +2886,7 @@
                     <pic:cNvPicPr/>
                   </pic:nvPicPr>
                   <pic:blipFill>
-                    <a:blip r:embed="rId26">
+                    <a:blip r:embed="rId27">
                       <a:extLst>
                         <a:ext uri="{28A0092B-C50C-407E-A947-70E740481C1C}">
                           <a14:useLocalDpi xmlns:a14="http://schemas.microsoft.com/office/drawing/2010/main" val="0"/>
@@ -1902,10 +2927,74 @@
     <w:p>
       <w:r>
         <w:tab/>
-        <w:t>No campo destinado ao parâmetro “lang”, ele carregou o ficheiro de log de acessos que, como sabemos, tem neste momento como última linha a mostrada anteriormente, isto é, um GET do index.php com um user-agent igual a uma web shell; Ora, como existe um campo que irá ler o GET do “cmd”, ele pode então dar da mesma forma um “cmd” e, assim, sempre que for verificar os resultados, irá sempre aparecer a mesma linha do ficheiro access.log, mas no lugar do user-agent, aparece o resultado do comando colocado como parâmetro e posteriormente executado</w:t>
-      </w:r>
-      <w:r>
-        <w:t xml:space="preserve"> (caso do comando ls, já se viu estes resultados anteriormente!)</w:t>
+        <w:t>No campo destinado ao parâmetro “</w:t>
+      </w:r>
+      <w:proofErr w:type="spellStart"/>
+      <w:r>
+        <w:t>lang</w:t>
+      </w:r>
+      <w:proofErr w:type="spellEnd"/>
+      <w:r>
+        <w:t xml:space="preserve">”, ele carregou o ficheiro de log de acessos que, como sabemos, tem neste momento como última linha a mostrada anteriormente, isto é, um GET do </w:t>
+      </w:r>
+      <w:proofErr w:type="spellStart"/>
+      <w:r>
+        <w:t>index.php</w:t>
+      </w:r>
+      <w:proofErr w:type="spellEnd"/>
+      <w:r>
+        <w:t xml:space="preserve"> com um </w:t>
+      </w:r>
+      <w:proofErr w:type="spellStart"/>
+      <w:r>
+        <w:t>user-agent</w:t>
+      </w:r>
+      <w:proofErr w:type="spellEnd"/>
+      <w:r>
+        <w:t xml:space="preserve"> igual a uma web </w:t>
+      </w:r>
+      <w:proofErr w:type="spellStart"/>
+      <w:r>
+        <w:t>shell</w:t>
+      </w:r>
+      <w:proofErr w:type="spellEnd"/>
+      <w:r>
+        <w:t>; Ora, como existe um campo que irá ler o GET do “</w:t>
+      </w:r>
+      <w:proofErr w:type="spellStart"/>
+      <w:r>
+        <w:t>cmd</w:t>
+      </w:r>
+      <w:proofErr w:type="spellEnd"/>
+      <w:r>
+        <w:t>”, ele pode então dar da mesma forma um “</w:t>
+      </w:r>
+      <w:proofErr w:type="spellStart"/>
+      <w:r>
+        <w:t>cmd</w:t>
+      </w:r>
+      <w:proofErr w:type="spellEnd"/>
+      <w:r>
+        <w:t xml:space="preserve">” e, assim, sempre que for verificar os resultados, irá sempre aparecer a mesma linha do ficheiro access.log, mas no lugar do </w:t>
+      </w:r>
+      <w:proofErr w:type="spellStart"/>
+      <w:r>
+        <w:t>user-agent</w:t>
+      </w:r>
+      <w:proofErr w:type="spellEnd"/>
+      <w:r>
+        <w:t>, aparece o resultado do comando colocado como parâmetro e posteriormente executado</w:t>
+      </w:r>
+      <w:r>
+        <w:t xml:space="preserve"> (caso do comando </w:t>
+      </w:r>
+      <w:proofErr w:type="spellStart"/>
+      <w:r>
+        <w:t>ls</w:t>
+      </w:r>
+      <w:proofErr w:type="spellEnd"/>
+      <w:r>
+        <w:t>, já se viu estes resultados anteriormente!)</w:t>
       </w:r>
       <w:r>
         <w:t>:</w:t>
@@ -1932,7 +3021,7 @@
                     <pic:cNvPicPr/>
                   </pic:nvPicPr>
                   <pic:blipFill>
-                    <a:blip r:embed="rId27"/>
+                    <a:blip r:embed="rId28"/>
                     <a:stretch>
                       <a:fillRect/>
                     </a:stretch>
@@ -1954,10 +3043,204 @@
       </w:r>
     </w:p>
     <w:p/>
+    <w:p>
+      <w:r>
+        <w:t>Vulnerabilidades barradas</w:t>
+      </w:r>
+    </w:p>
+    <w:p>
+      <w:r>
+        <w:tab/>
+        <w:t>Como já foi dito anteriormente, o indivíduo tentou criar um ficheiro x.txt no servidor, mas este privilégio foi-lhe negado por diversas vezes; assim, este foi um dos processos barrados pelo sistema.</w:t>
+      </w:r>
+    </w:p>
+    <w:p>
+      <w:r>
+        <w:lastRenderedPageBreak/>
+        <w:tab/>
+        <w:t xml:space="preserve">Posteriormente, o indivíduo tentou listar os containers de </w:t>
+      </w:r>
+      <w:proofErr w:type="spellStart"/>
+      <w:r>
+        <w:t>docker</w:t>
+      </w:r>
+      <w:proofErr w:type="spellEnd"/>
+      <w:r>
+        <w:t xml:space="preserve"> que estivessem a correr naquele determinado momento, mas como podemos verificar, ele não obteve nenhum resultado:</w:t>
+      </w:r>
+    </w:p>
+    <w:p>
+      <w:r>
+        <w:rPr>
+          <w:noProof/>
+        </w:rPr>
+        <w:drawing>
+          <wp:inline distT="0" distB="0" distL="0" distR="0" wp14:anchorId="00E152C8" wp14:editId="56D16745">
+            <wp:extent cx="5400040" cy="143510"/>
+            <wp:effectExtent l="0" t="0" r="0" b="8890"/>
+            <wp:docPr id="44" name="Imagem 44"/>
+            <wp:cNvGraphicFramePr>
+              <a:graphicFrameLocks xmlns:a="http://schemas.openxmlformats.org/drawingml/2006/main" noChangeAspect="1"/>
+            </wp:cNvGraphicFramePr>
+            <a:graphic xmlns:a="http://schemas.openxmlformats.org/drawingml/2006/main">
+              <a:graphicData uri="http://schemas.openxmlformats.org/drawingml/2006/picture">
+                <pic:pic xmlns:pic="http://schemas.openxmlformats.org/drawingml/2006/picture">
+                  <pic:nvPicPr>
+                    <pic:cNvPr id="1" name=""/>
+                    <pic:cNvPicPr/>
+                  </pic:nvPicPr>
+                  <pic:blipFill>
+                    <a:blip r:embed="rId29"/>
+                    <a:stretch>
+                      <a:fillRect/>
+                    </a:stretch>
+                  </pic:blipFill>
+                  <pic:spPr>
+                    <a:xfrm>
+                      <a:off x="0" y="0"/>
+                      <a:ext cx="5400040" cy="143510"/>
+                    </a:xfrm>
+                    <a:prstGeom prst="rect">
+                      <a:avLst/>
+                    </a:prstGeom>
+                  </pic:spPr>
+                </pic:pic>
+              </a:graphicData>
+            </a:graphic>
+          </wp:inline>
+        </w:drawing>
+      </w:r>
+    </w:p>
+    <w:p>
+      <w:r>
+        <w:drawing>
+          <wp:inline distT="0" distB="0" distL="0" distR="0" wp14:anchorId="1DC599C2" wp14:editId="7AE560CC">
+            <wp:extent cx="5400040" cy="204470"/>
+            <wp:effectExtent l="0" t="0" r="0" b="5080"/>
+            <wp:docPr id="43" name="Imagem 43"/>
+            <wp:cNvGraphicFramePr>
+              <a:graphicFrameLocks xmlns:a="http://schemas.openxmlformats.org/drawingml/2006/main" noChangeAspect="1"/>
+            </wp:cNvGraphicFramePr>
+            <a:graphic xmlns:a="http://schemas.openxmlformats.org/drawingml/2006/main">
+              <a:graphicData uri="http://schemas.openxmlformats.org/drawingml/2006/picture">
+                <pic:pic xmlns:pic="http://schemas.openxmlformats.org/drawingml/2006/picture">
+                  <pic:nvPicPr>
+                    <pic:cNvPr id="1" name=""/>
+                    <pic:cNvPicPr/>
+                  </pic:nvPicPr>
+                  <pic:blipFill>
+                    <a:blip r:embed="rId30"/>
+                    <a:stretch>
+                      <a:fillRect/>
+                    </a:stretch>
+                  </pic:blipFill>
+                  <pic:spPr>
+                    <a:xfrm>
+                      <a:off x="0" y="0"/>
+                      <a:ext cx="5400040" cy="204470"/>
+                    </a:xfrm>
+                    <a:prstGeom prst="rect">
+                      <a:avLst/>
+                    </a:prstGeom>
+                  </pic:spPr>
+                </pic:pic>
+              </a:graphicData>
+            </a:graphic>
+          </wp:inline>
+        </w:drawing>
+      </w:r>
+    </w:p>
+    <w:p>
+      <w:r>
+        <w:tab/>
+      </w:r>
+      <w:r>
+        <w:t xml:space="preserve">Ora, ao examinar este output, ou não existia nenhum container (o que é bastante improvável, tendo em conta a virtualização através de container de Docker ser bastante utilizada para colocar servidores online </w:t>
+      </w:r>
+      <w:proofErr w:type="gramStart"/>
+      <w:r>
+        <w:t>hoje em dia</w:t>
+      </w:r>
+      <w:proofErr w:type="gramEnd"/>
+      <w:r>
+        <w:t xml:space="preserve">), ou o utilizador não teve permissões para tal. Observando o resultado de: </w:t>
+      </w:r>
+      <w:r>
+        <w:rPr>
+          <w:noProof/>
+        </w:rPr>
+        <w:drawing>
+          <wp:inline distT="0" distB="0" distL="0" distR="0" wp14:anchorId="72868500" wp14:editId="149B2327">
+            <wp:extent cx="4938498" cy="135890"/>
+            <wp:effectExtent l="0" t="0" r="0" b="0"/>
+            <wp:docPr id="45" name="Imagem 45"/>
+            <wp:cNvGraphicFramePr>
+              <a:graphicFrameLocks xmlns:a="http://schemas.openxmlformats.org/drawingml/2006/main" noChangeAspect="1"/>
+            </wp:cNvGraphicFramePr>
+            <a:graphic xmlns:a="http://schemas.openxmlformats.org/drawingml/2006/main">
+              <a:graphicData uri="http://schemas.openxmlformats.org/drawingml/2006/picture">
+                <pic:pic xmlns:pic="http://schemas.openxmlformats.org/drawingml/2006/picture">
+                  <pic:nvPicPr>
+                    <pic:cNvPr id="1" name=""/>
+                    <pic:cNvPicPr/>
+                  </pic:nvPicPr>
+                  <pic:blipFill>
+                    <a:blip r:embed="rId31"/>
+                    <a:stretch>
+                      <a:fillRect/>
+                    </a:stretch>
+                  </pic:blipFill>
+                  <pic:spPr>
+                    <a:xfrm>
+                      <a:off x="0" y="0"/>
+                      <a:ext cx="4974494" cy="136880"/>
+                    </a:xfrm>
+                    <a:prstGeom prst="rect">
+                      <a:avLst/>
+                    </a:prstGeom>
+                  </pic:spPr>
+                </pic:pic>
+              </a:graphicData>
+            </a:graphic>
+          </wp:inline>
+        </w:drawing>
+      </w:r>
+      <w:r>
+        <w:t>, podemos verificar que o utilizador é de nome “</w:t>
+      </w:r>
+      <w:proofErr w:type="spellStart"/>
+      <w:r>
+        <w:t>www</w:t>
+      </w:r>
+      <w:proofErr w:type="spellEnd"/>
+      <w:r>
+        <w:t xml:space="preserve">-data” – possivelmente um utilizador do sistema por </w:t>
+      </w:r>
+      <w:proofErr w:type="spellStart"/>
+      <w:r>
+        <w:t>default</w:t>
+      </w:r>
+      <w:proofErr w:type="spellEnd"/>
+      <w:r>
+        <w:t xml:space="preserve"> com poucas permissões </w:t>
+      </w:r>
+      <w:r>
+        <w:t xml:space="preserve">de acesso, </w:t>
+      </w:r>
+      <w:r>
+        <w:t xml:space="preserve">por isso </w:t>
+      </w:r>
+      <w:proofErr w:type="gramStart"/>
+      <w:r>
+        <w:t>este</w:t>
+      </w:r>
+      <w:proofErr w:type="gramEnd"/>
+      <w:r>
+        <w:t xml:space="preserve"> pode ser igualmente um mecanismo de confinamento.</w:t>
+      </w:r>
+    </w:p>
     <w:p/>
     <w:p/>
-    <w:p/>
-    <w:p/>
     <w:p>
       <w:pPr>
         <w:ind w:left="360"/>
@@ -1972,7 +3255,15 @@
       </w:pPr>
       <w:r>
         <w:tab/>
-        <w:t>Em primeiro lugar, o indivíduo tentou entrar no sistema recorrendo a SQL Injection, e após conseguir, modificou a palavra-passe por duas vezes.</w:t>
+        <w:t xml:space="preserve">Em primeiro lugar, o indivíduo tentou entrar no sistema recorrendo a SQL </w:t>
+      </w:r>
+      <w:proofErr w:type="spellStart"/>
+      <w:r>
+        <w:t>Injection</w:t>
+      </w:r>
+      <w:proofErr w:type="spellEnd"/>
+      <w:r>
+        <w:t>, e após conseguir, modificou a palavra-passe por duas vezes.</w:t>
       </w:r>
     </w:p>
     <w:p>
@@ -1981,13 +3272,39 @@
       </w:pPr>
       <w:r>
         <w:tab/>
-        <w:t xml:space="preserve">Depois, andou a navegar entre páginas, entre elas a products.php, </w:t>
-      </w:r>
-      <w:r>
-        <w:t>blog.php e info.php</w:t>
-      </w:r>
-      <w:r>
-        <w:t>, para finalmente tentar descarregar um ficheiro de nome brochure.php, o que não foi possível:</w:t>
+        <w:t xml:space="preserve">Depois, andou a navegar entre páginas, entre elas a </w:t>
+      </w:r>
+      <w:proofErr w:type="spellStart"/>
+      <w:r>
+        <w:t>products.php</w:t>
+      </w:r>
+      <w:proofErr w:type="spellEnd"/>
+      <w:r>
+        <w:t xml:space="preserve">, </w:t>
+      </w:r>
+      <w:proofErr w:type="spellStart"/>
+      <w:r>
+        <w:t>blog.php</w:t>
+      </w:r>
+      <w:proofErr w:type="spellEnd"/>
+      <w:r>
+        <w:t xml:space="preserve"> e </w:t>
+      </w:r>
+      <w:proofErr w:type="spellStart"/>
+      <w:r>
+        <w:t>info.php</w:t>
+      </w:r>
+      <w:proofErr w:type="spellEnd"/>
+      <w:r>
+        <w:t xml:space="preserve">, para finalmente tentar descarregar um ficheiro de nome </w:t>
+      </w:r>
+      <w:proofErr w:type="spellStart"/>
+      <w:r>
+        <w:t>brochure.php</w:t>
+      </w:r>
+      <w:proofErr w:type="spellEnd"/>
+      <w:r>
+        <w:t>, o que não foi possível:</w:t>
       </w:r>
     </w:p>
     <w:p>
@@ -2014,7 +3331,7 @@
                     <pic:cNvPicPr/>
                   </pic:nvPicPr>
                   <pic:blipFill>
-                    <a:blip r:embed="rId28"/>
+                    <a:blip r:embed="rId32"/>
                     <a:stretch>
                       <a:fillRect/>
                     </a:stretch>
@@ -2043,26 +3360,67 @@
         <w:tab/>
       </w:r>
       <w:r>
-        <w:t xml:space="preserve">Pelo erro analisado no ficheiro error.log, deduz-se que este ficheiro não exista, pura e simplesmente; também não parece ter sido criado a partir do download.php, porque o ficheiro </w:t>
-      </w:r>
-      <w:r>
-        <w:t xml:space="preserve">download.php importa o ficheiro getfile.php, e </w:t>
+        <w:t xml:space="preserve">Pelo erro analisado no ficheiro error.log, deduz-se que este ficheiro não exista, pura e simplesmente; também não parece ter sido criado a partir do </w:t>
+      </w:r>
+      <w:proofErr w:type="spellStart"/>
+      <w:r>
+        <w:t>download.php</w:t>
+      </w:r>
+      <w:proofErr w:type="spellEnd"/>
+      <w:r>
+        <w:t xml:space="preserve">, porque o ficheiro </w:t>
+      </w:r>
+      <w:proofErr w:type="spellStart"/>
+      <w:r>
+        <w:t>download.php</w:t>
+      </w:r>
+      <w:proofErr w:type="spellEnd"/>
+      <w:r>
+        <w:t xml:space="preserve"> importa o ficheiro </w:t>
+      </w:r>
+      <w:proofErr w:type="spellStart"/>
+      <w:r>
+        <w:t>getfile.php</w:t>
+      </w:r>
+      <w:proofErr w:type="spellEnd"/>
+      <w:r>
+        <w:t xml:space="preserve">, e </w:t>
       </w:r>
       <w:r>
         <w:t>este</w:t>
       </w:r>
       <w:r>
-        <w:t xml:space="preserve"> é responsável por abrir </w:t>
-      </w:r>
-      <w:r>
-        <w:lastRenderedPageBreak/>
-        <w:t>ficheiros</w:t>
+        <w:t xml:space="preserve"> é responsável por abrir ficheiros</w:t>
       </w:r>
       <w:r>
         <w:t xml:space="preserve"> (em modo de leitura – “r”); </w:t>
       </w:r>
       <w:r>
-        <w:t>deu erro no log de erros que fclose() recebeu como parâmetro um booleano 1 em vez de uma resource, ora, isto só confirma aquilo que já sabíamos, ele tentou abrir o ficheiro com o fopen() e como não</w:t>
+        <w:t xml:space="preserve">deu erro no log de erros que </w:t>
+      </w:r>
+      <w:proofErr w:type="spellStart"/>
+      <w:r>
+        <w:t>fclose</w:t>
+      </w:r>
+      <w:proofErr w:type="spellEnd"/>
+      <w:r>
+        <w:t xml:space="preserve">() recebeu como parâmetro um booleano 1 em vez de uma </w:t>
+      </w:r>
+      <w:proofErr w:type="spellStart"/>
+      <w:r>
+        <w:t>resource</w:t>
+      </w:r>
+      <w:proofErr w:type="spellEnd"/>
+      <w:r>
+        <w:t xml:space="preserve">, ora, isto só confirma aquilo que já sabíamos, ele tentou abrir o ficheiro com o </w:t>
+      </w:r>
+      <w:proofErr w:type="spellStart"/>
+      <w:r>
+        <w:t>fopen</w:t>
+      </w:r>
+      <w:proofErr w:type="spellEnd"/>
+      <w:r>
+        <w:t>() e como não</w:t>
       </w:r>
       <w:r>
         <w:t xml:space="preserve"> </w:t>
@@ -2095,7 +3453,7 @@
                     <pic:cNvPicPr/>
                   </pic:nvPicPr>
                   <pic:blipFill>
-                    <a:blip r:embed="rId29"/>
+                    <a:blip r:embed="rId33"/>
                     <a:stretch>
                       <a:fillRect/>
                     </a:stretch>
@@ -2121,8 +3479,17 @@
         <w:ind w:left="360"/>
       </w:pPr>
       <w:r>
+        <w:lastRenderedPageBreak/>
         <w:tab/>
-        <w:t>Depois, ele tentou obter informações relativas à base de dados que sustém o sistema e escrever um ficheiro malicioso com recurso a SQL Injection.</w:t>
+        <w:t xml:space="preserve">Depois, ele tentou obter informações relativas à base de dados que sustém o sistema e escrever um ficheiro malicioso com recurso a SQL </w:t>
+      </w:r>
+      <w:proofErr w:type="spellStart"/>
+      <w:r>
+        <w:t>Injection</w:t>
+      </w:r>
+      <w:proofErr w:type="spellEnd"/>
+      <w:r>
+        <w:t>.</w:t>
       </w:r>
     </w:p>
     <w:p>
@@ -2145,7 +3512,31 @@
         <w:t>o</w:t>
       </w:r>
       <w:r>
-        <w:t>venientes do sistema, à qual a resposta foi favorável para a grande maioria das tentativas, possibilitando a obtenção de um Brochure.pdf e index.php, entre outros ficheiros, como o config.php, fornecendo informações confidenciais sobre o acesso à base de dados e, inclusive e finalmente, o nome da base de dados utilizada e que sustenta o sistema/servidor: “oldstore”:</w:t>
+        <w:t xml:space="preserve">venientes do sistema, à qual a resposta foi favorável para a grande maioria das tentativas, possibilitando a obtenção de um Brochure.pdf e </w:t>
+      </w:r>
+      <w:proofErr w:type="spellStart"/>
+      <w:r>
+        <w:t>index.php</w:t>
+      </w:r>
+      <w:proofErr w:type="spellEnd"/>
+      <w:r>
+        <w:t xml:space="preserve">, entre outros ficheiros, como o </w:t>
+      </w:r>
+      <w:proofErr w:type="spellStart"/>
+      <w:r>
+        <w:t>config.php</w:t>
+      </w:r>
+      <w:proofErr w:type="spellEnd"/>
+      <w:r>
+        <w:t>, fornecendo informações confidenciais sobre o acesso à base de dados e, inclusive e finalmente, o nome da base de dados utilizada e que sustenta o sistema/servidor: “</w:t>
+      </w:r>
+      <w:proofErr w:type="spellStart"/>
+      <w:r>
+        <w:t>oldstore</w:t>
+      </w:r>
+      <w:proofErr w:type="spellEnd"/>
+      <w:r>
+        <w:t>”:</w:t>
       </w:r>
     </w:p>
     <w:p>
@@ -2172,7 +3563,7 @@
                     <pic:cNvPicPr/>
                   </pic:nvPicPr>
                   <pic:blipFill>
-                    <a:blip r:embed="rId30"/>
+                    <a:blip r:embed="rId34"/>
                     <a:stretch>
                       <a:fillRect/>
                     </a:stretch>
@@ -2199,7 +3590,614 @@
       </w:pPr>
       <w:r>
         <w:tab/>
-        <w:t>Outro dos ficheiros encontrados foi o display.php, que mostra dois parâmetros aos quais se pode efetuar um GET, um type (já anteriormente explorado) e um lang, que poderá dar mais informações ao atacante de como irá proceder a seguir.</w:t>
+        <w:t xml:space="preserve">Outro dos ficheiros encontrados foi o </w:t>
+      </w:r>
+      <w:proofErr w:type="spellStart"/>
+      <w:r>
+        <w:t>display.php</w:t>
+      </w:r>
+      <w:proofErr w:type="spellEnd"/>
+      <w:r>
+        <w:t xml:space="preserve">, que mostra dois parâmetros aos quais se pode efetuar um GET, um </w:t>
+      </w:r>
+      <w:proofErr w:type="spellStart"/>
+      <w:r>
+        <w:t>type</w:t>
+      </w:r>
+      <w:proofErr w:type="spellEnd"/>
+      <w:r>
+        <w:t xml:space="preserve"> (já anteriormente explorado) e um </w:t>
+      </w:r>
+      <w:proofErr w:type="spellStart"/>
+      <w:r>
+        <w:t>lang</w:t>
+      </w:r>
+      <w:proofErr w:type="spellEnd"/>
+      <w:r>
+        <w:t>, que poderá dar mais informações ao atacante de como irá proceder a seguir.</w:t>
+      </w:r>
+    </w:p>
+    <w:p>
+      <w:pPr>
+        <w:ind w:left="360"/>
+      </w:pPr>
+      <w:r>
+        <w:rPr>
+          <w:noProof/>
+        </w:rPr>
+        <w:drawing>
+          <wp:anchor distT="0" distB="0" distL="114300" distR="114300" simplePos="0" relativeHeight="251660288" behindDoc="0" locked="0" layoutInCell="1" allowOverlap="1" wp14:anchorId="5D5E1CEB" wp14:editId="0F99A365">
+            <wp:simplePos x="0" y="0"/>
+            <wp:positionH relativeFrom="column">
+              <wp:posOffset>-292735</wp:posOffset>
+            </wp:positionH>
+            <wp:positionV relativeFrom="paragraph">
+              <wp:posOffset>290830</wp:posOffset>
+            </wp:positionV>
+            <wp:extent cx="5400040" cy="131445"/>
+            <wp:effectExtent l="0" t="0" r="0" b="1905"/>
+            <wp:wrapNone/>
+            <wp:docPr id="37" name="Imagem 37"/>
+            <wp:cNvGraphicFramePr>
+              <a:graphicFrameLocks xmlns:a="http://schemas.openxmlformats.org/drawingml/2006/main" noChangeAspect="1"/>
+            </wp:cNvGraphicFramePr>
+            <a:graphic xmlns:a="http://schemas.openxmlformats.org/drawingml/2006/main">
+              <a:graphicData uri="http://schemas.openxmlformats.org/drawingml/2006/picture">
+                <pic:pic xmlns:pic="http://schemas.openxmlformats.org/drawingml/2006/picture">
+                  <pic:nvPicPr>
+                    <pic:cNvPr id="1" name=""/>
+                    <pic:cNvPicPr/>
+                  </pic:nvPicPr>
+                  <pic:blipFill>
+                    <a:blip r:embed="rId35">
+                      <a:extLst>
+                        <a:ext uri="{28A0092B-C50C-407E-A947-70E740481C1C}">
+                          <a14:useLocalDpi xmlns:a14="http://schemas.microsoft.com/office/drawing/2010/main" val="0"/>
+                        </a:ext>
+                      </a:extLst>
+                    </a:blip>
+                    <a:stretch>
+                      <a:fillRect/>
+                    </a:stretch>
+                  </pic:blipFill>
+                  <pic:spPr>
+                    <a:xfrm>
+                      <a:off x="0" y="0"/>
+                      <a:ext cx="5400040" cy="131445"/>
+                    </a:xfrm>
+                    <a:prstGeom prst="rect">
+                      <a:avLst/>
+                    </a:prstGeom>
+                  </pic:spPr>
+                </pic:pic>
+              </a:graphicData>
+            </a:graphic>
+            <wp14:sizeRelH relativeFrom="page">
+              <wp14:pctWidth>0</wp14:pctWidth>
+            </wp14:sizeRelH>
+            <wp14:sizeRelV relativeFrom="page">
+              <wp14:pctHeight>0</wp14:pctHeight>
+            </wp14:sizeRelV>
+          </wp:anchor>
+        </w:drawing>
+      </w:r>
+      <w:r>
+        <w:tab/>
+        <w:t xml:space="preserve">A seguir, ele </w:t>
+      </w:r>
+      <w:r>
+        <w:t>efetua o GET seguinte:</w:t>
+      </w:r>
+    </w:p>
+    <w:p>
+      <w:pPr>
+        <w:tabs>
+          <w:tab w:val="left" w:pos="708"/>
+          <w:tab w:val="right" w:pos="8504"/>
+        </w:tabs>
+        <w:ind w:left="360"/>
+      </w:pPr>
+      <w:r>
+        <w:tab/>
+        <w:t xml:space="preserve">                                                                                                                                                     - </w:t>
+      </w:r>
+      <w:proofErr w:type="gramStart"/>
+      <w:r>
+        <w:t>repare</w:t>
+      </w:r>
+      <w:proofErr w:type="gramEnd"/>
+      <w:r>
+        <w:t xml:space="preserve"> que um parâmetro colocado foi o de </w:t>
+      </w:r>
+      <w:proofErr w:type="spellStart"/>
+      <w:r>
+        <w:t>resource</w:t>
+      </w:r>
+      <w:proofErr w:type="spellEnd"/>
+      <w:r>
+        <w:t>=</w:t>
+      </w:r>
+      <w:proofErr w:type="spellStart"/>
+      <w:r>
+        <w:t>index.php</w:t>
+      </w:r>
+      <w:proofErr w:type="spellEnd"/>
+      <w:r>
+        <w:t>, ao qual obteve a seguinte resposta:</w:t>
+      </w:r>
+    </w:p>
+    <w:p>
+      <w:pPr>
+        <w:tabs>
+          <w:tab w:val="left" w:pos="708"/>
+          <w:tab w:val="right" w:pos="8504"/>
+        </w:tabs>
+        <w:ind w:left="360"/>
+      </w:pPr>
+      <w:r>
+        <w:rPr>
+          <w:noProof/>
+        </w:rPr>
+        <w:drawing>
+          <wp:inline distT="0" distB="0" distL="0" distR="0" wp14:anchorId="2AD9407F" wp14:editId="66746684">
+            <wp:extent cx="5797736" cy="768350"/>
+            <wp:effectExtent l="0" t="0" r="0" b="0"/>
+            <wp:docPr id="38" name="Imagem 38"/>
+            <wp:cNvGraphicFramePr>
+              <a:graphicFrameLocks xmlns:a="http://schemas.openxmlformats.org/drawingml/2006/main" noChangeAspect="1"/>
+            </wp:cNvGraphicFramePr>
+            <a:graphic xmlns:a="http://schemas.openxmlformats.org/drawingml/2006/main">
+              <a:graphicData uri="http://schemas.openxmlformats.org/drawingml/2006/picture">
+                <pic:pic xmlns:pic="http://schemas.openxmlformats.org/drawingml/2006/picture">
+                  <pic:nvPicPr>
+                    <pic:cNvPr id="1" name=""/>
+                    <pic:cNvPicPr/>
+                  </pic:nvPicPr>
+                  <pic:blipFill>
+                    <a:blip r:embed="rId36"/>
+                    <a:stretch>
+                      <a:fillRect/>
+                    </a:stretch>
+                  </pic:blipFill>
+                  <pic:spPr>
+                    <a:xfrm>
+                      <a:off x="0" y="0"/>
+                      <a:ext cx="5803953" cy="769174"/>
+                    </a:xfrm>
+                    <a:prstGeom prst="rect">
+                      <a:avLst/>
+                    </a:prstGeom>
+                  </pic:spPr>
+                </pic:pic>
+              </a:graphicData>
+            </a:graphic>
+          </wp:inline>
+        </w:drawing>
+      </w:r>
+    </w:p>
+    <w:p>
+      <w:pPr>
+        <w:tabs>
+          <w:tab w:val="left" w:pos="708"/>
+          <w:tab w:val="right" w:pos="8504"/>
+        </w:tabs>
+        <w:ind w:left="360"/>
+      </w:pPr>
+      <w:r>
+        <w:tab/>
+        <w:t xml:space="preserve">Tendo em conta o resultado suspeito, tentou-se analisar este conteúdo e meteu-se a hipótese de estar encriptado. Uma vez que o professor da unidade curricular falou numa aula para se suspeitar que algo codificado que acaba em “=” pudesse estar em base64, recorreu-se ao seguinte descodificador online: </w:t>
+      </w:r>
+      <w:hyperlink r:id="rId37" w:history="1">
+        <w:r>
+          <w:rPr>
+            <w:rStyle w:val="Hiperligao"/>
+          </w:rPr>
+          <w:t>https://www.base64decode.org/</w:t>
+        </w:r>
+      </w:hyperlink>
+    </w:p>
+    <w:p>
+      <w:pPr>
+        <w:tabs>
+          <w:tab w:val="left" w:pos="708"/>
+          <w:tab w:val="right" w:pos="8504"/>
+        </w:tabs>
+        <w:ind w:left="360"/>
+      </w:pPr>
+      <w:r>
+        <w:drawing>
+          <wp:inline distT="0" distB="0" distL="0" distR="0" wp14:anchorId="5E93F2D1" wp14:editId="0F189644">
+            <wp:extent cx="3671096" cy="2602230"/>
+            <wp:effectExtent l="0" t="0" r="5715" b="7620"/>
+            <wp:docPr id="40" name="Imagem 40"/>
+            <wp:cNvGraphicFramePr>
+              <a:graphicFrameLocks xmlns:a="http://schemas.openxmlformats.org/drawingml/2006/main" noChangeAspect="1"/>
+            </wp:cNvGraphicFramePr>
+            <a:graphic xmlns:a="http://schemas.openxmlformats.org/drawingml/2006/main">
+              <a:graphicData uri="http://schemas.openxmlformats.org/drawingml/2006/picture">
+                <pic:pic xmlns:pic="http://schemas.openxmlformats.org/drawingml/2006/picture">
+                  <pic:nvPicPr>
+                    <pic:cNvPr id="1" name=""/>
+                    <pic:cNvPicPr/>
+                  </pic:nvPicPr>
+                  <pic:blipFill>
+                    <a:blip r:embed="rId38"/>
+                    <a:stretch>
+                      <a:fillRect/>
+                    </a:stretch>
+                  </pic:blipFill>
+                  <pic:spPr>
+                    <a:xfrm>
+                      <a:off x="0" y="0"/>
+                      <a:ext cx="3690191" cy="2615765"/>
+                    </a:xfrm>
+                    <a:prstGeom prst="rect">
+                      <a:avLst/>
+                    </a:prstGeom>
+                  </pic:spPr>
+                </pic:pic>
+              </a:graphicData>
+            </a:graphic>
+          </wp:inline>
+        </w:drawing>
+      </w:r>
+    </w:p>
+    <w:p>
+      <w:pPr>
+        <w:tabs>
+          <w:tab w:val="left" w:pos="708"/>
+          <w:tab w:val="right" w:pos="8504"/>
+        </w:tabs>
+        <w:ind w:left="360"/>
+      </w:pPr>
+      <w:r>
+        <w:t xml:space="preserve">Pode-se concluir que o resultado codificado foi o do </w:t>
+      </w:r>
+      <w:proofErr w:type="spellStart"/>
+      <w:r>
+        <w:t>index.php</w:t>
+      </w:r>
+      <w:proofErr w:type="spellEnd"/>
+      <w:r>
+        <w:t>!</w:t>
+      </w:r>
+    </w:p>
+    <w:p>
+      <w:pPr>
+        <w:tabs>
+          <w:tab w:val="left" w:pos="708"/>
+          <w:tab w:val="right" w:pos="8504"/>
+        </w:tabs>
+        <w:ind w:left="360"/>
+      </w:pPr>
+      <w:r>
+        <w:lastRenderedPageBreak/>
+        <w:tab/>
+        <w:t xml:space="preserve">Depois, ele </w:t>
+      </w:r>
+      <w:r>
+        <w:t>conseguiu</w:t>
+      </w:r>
+      <w:r>
+        <w:t xml:space="preserve"> executar comandos na máquina onde se encontra o servidor/sistema, </w:t>
+      </w:r>
+      <w:r>
+        <w:t xml:space="preserve">recorrendo a código PHP presente nos </w:t>
+      </w:r>
+      <w:proofErr w:type="spellStart"/>
+      <w:r>
+        <w:t>logs</w:t>
+      </w:r>
+      <w:proofErr w:type="spellEnd"/>
+      <w:r>
+        <w:t xml:space="preserve"> de autenticação e de acesso</w:t>
+      </w:r>
+      <w:r>
+        <w:t xml:space="preserve">; assim, conseguindo assim, por exemplo, informações sobre o sistema, recorrendo ao comando </w:t>
+      </w:r>
+      <w:proofErr w:type="spellStart"/>
+      <w:r>
+        <w:t>uname</w:t>
+      </w:r>
+      <w:proofErr w:type="spellEnd"/>
+      <w:r>
+        <w:t>:</w:t>
+      </w:r>
+    </w:p>
+    <w:p>
+      <w:pPr>
+        <w:tabs>
+          <w:tab w:val="left" w:pos="708"/>
+          <w:tab w:val="right" w:pos="8504"/>
+        </w:tabs>
+        <w:ind w:left="360"/>
+      </w:pPr>
+      <w:r>
+        <w:rPr>
+          <w:noProof/>
+        </w:rPr>
+        <w:drawing>
+          <wp:inline distT="0" distB="0" distL="0" distR="0" wp14:anchorId="6850A94B" wp14:editId="1CDC695C">
+            <wp:extent cx="5400040" cy="128270"/>
+            <wp:effectExtent l="0" t="0" r="0" b="5080"/>
+            <wp:docPr id="42" name="Imagem 42"/>
+            <wp:cNvGraphicFramePr>
+              <a:graphicFrameLocks xmlns:a="http://schemas.openxmlformats.org/drawingml/2006/main" noChangeAspect="1"/>
+            </wp:cNvGraphicFramePr>
+            <a:graphic xmlns:a="http://schemas.openxmlformats.org/drawingml/2006/main">
+              <a:graphicData uri="http://schemas.openxmlformats.org/drawingml/2006/picture">
+                <pic:pic xmlns:pic="http://schemas.openxmlformats.org/drawingml/2006/picture">
+                  <pic:nvPicPr>
+                    <pic:cNvPr id="1" name=""/>
+                    <pic:cNvPicPr/>
+                  </pic:nvPicPr>
+                  <pic:blipFill>
+                    <a:blip r:embed="rId39"/>
+                    <a:stretch>
+                      <a:fillRect/>
+                    </a:stretch>
+                  </pic:blipFill>
+                  <pic:spPr>
+                    <a:xfrm>
+                      <a:off x="0" y="0"/>
+                      <a:ext cx="5400040" cy="128270"/>
+                    </a:xfrm>
+                    <a:prstGeom prst="rect">
+                      <a:avLst/>
+                    </a:prstGeom>
+                  </pic:spPr>
+                </pic:pic>
+              </a:graphicData>
+            </a:graphic>
+          </wp:inline>
+        </w:drawing>
+      </w:r>
+    </w:p>
+    <w:p>
+      <w:pPr>
+        <w:tabs>
+          <w:tab w:val="left" w:pos="708"/>
+          <w:tab w:val="right" w:pos="8504"/>
+        </w:tabs>
+        <w:ind w:left="360"/>
+      </w:pPr>
+      <w:r>
+        <w:rPr>
+          <w:noProof/>
+        </w:rPr>
+        <w:drawing>
+          <wp:inline distT="0" distB="0" distL="0" distR="0" wp14:anchorId="18BAD634" wp14:editId="57A4D631">
+            <wp:extent cx="5400040" cy="234315"/>
+            <wp:effectExtent l="0" t="0" r="0" b="0"/>
+            <wp:docPr id="41" name="Imagem 41"/>
+            <wp:cNvGraphicFramePr>
+              <a:graphicFrameLocks xmlns:a="http://schemas.openxmlformats.org/drawingml/2006/main" noChangeAspect="1"/>
+            </wp:cNvGraphicFramePr>
+            <a:graphic xmlns:a="http://schemas.openxmlformats.org/drawingml/2006/main">
+              <a:graphicData uri="http://schemas.openxmlformats.org/drawingml/2006/picture">
+                <pic:pic xmlns:pic="http://schemas.openxmlformats.org/drawingml/2006/picture">
+                  <pic:nvPicPr>
+                    <pic:cNvPr id="1" name=""/>
+                    <pic:cNvPicPr/>
+                  </pic:nvPicPr>
+                  <pic:blipFill>
+                    <a:blip r:embed="rId40"/>
+                    <a:stretch>
+                      <a:fillRect/>
+                    </a:stretch>
+                  </pic:blipFill>
+                  <pic:spPr>
+                    <a:xfrm>
+                      <a:off x="0" y="0"/>
+                      <a:ext cx="5400040" cy="234315"/>
+                    </a:xfrm>
+                    <a:prstGeom prst="rect">
+                      <a:avLst/>
+                    </a:prstGeom>
+                  </pic:spPr>
+                </pic:pic>
+              </a:graphicData>
+            </a:graphic>
+          </wp:inline>
+        </w:drawing>
+      </w:r>
+    </w:p>
+    <w:p>
+      <w:pPr>
+        <w:tabs>
+          <w:tab w:val="left" w:pos="708"/>
+          <w:tab w:val="right" w:pos="8504"/>
+        </w:tabs>
+        <w:ind w:left="8504" w:hanging="8144"/>
+      </w:pPr>
+    </w:p>
+    <w:p>
+      <w:pPr>
+        <w:ind w:left="360"/>
+      </w:pPr>
+      <w:r>
+        <w:tab/>
+        <w:t xml:space="preserve">Outro dos comandos que ele executou foi o </w:t>
+      </w:r>
+      <w:proofErr w:type="spellStart"/>
+      <w:r>
+        <w:t>mount</w:t>
+      </w:r>
+      <w:proofErr w:type="spellEnd"/>
+      <w:r>
+        <w:t xml:space="preserve"> e o </w:t>
+      </w:r>
+      <w:proofErr w:type="spellStart"/>
+      <w:r>
+        <w:t>find</w:t>
+      </w:r>
+      <w:proofErr w:type="spellEnd"/>
+      <w:r>
+        <w:t xml:space="preserve"> / -</w:t>
+      </w:r>
+      <w:proofErr w:type="spellStart"/>
+      <w:r>
+        <w:t>mount</w:t>
+      </w:r>
+      <w:proofErr w:type="spellEnd"/>
+      <w:r>
+        <w:t xml:space="preserve"> que</w:t>
+      </w:r>
+      <w:r>
+        <w:t xml:space="preserve"> </w:t>
+      </w:r>
+      <w:r>
+        <w:t>mostram a lista de ficheiros de sistema que foram montados</w:t>
+      </w:r>
+      <w:r>
+        <w:t>.</w:t>
+      </w:r>
+    </w:p>
+    <w:p>
+      <w:pPr>
+        <w:ind w:left="360"/>
+      </w:pPr>
+      <w:r>
+        <w:tab/>
+        <w:t xml:space="preserve">Depois, ele executou o comando </w:t>
+      </w:r>
+      <w:proofErr w:type="spellStart"/>
+      <w:r>
+        <w:t>find</w:t>
+      </w:r>
+      <w:proofErr w:type="spellEnd"/>
+      <w:r>
+        <w:t xml:space="preserve"> </w:t>
+      </w:r>
+      <w:r>
+        <w:t>/</w:t>
+      </w:r>
+      <w:r>
+        <w:t xml:space="preserve"> </w:t>
+      </w:r>
+      <w:r>
+        <w:t>-</w:t>
+      </w:r>
+      <w:proofErr w:type="spellStart"/>
+      <w:r>
+        <w:t>perm</w:t>
+      </w:r>
+      <w:proofErr w:type="spellEnd"/>
+      <w:r>
+        <w:t xml:space="preserve"> </w:t>
+      </w:r>
+      <w:r>
+        <w:t>-4000</w:t>
+      </w:r>
+      <w:r>
+        <w:t>, ou seja, procurou quais os ficheiros e objetos com permissão de superutilizador!</w:t>
+      </w:r>
+    </w:p>
+    <w:p>
+      <w:pPr>
+        <w:ind w:left="360"/>
+      </w:pPr>
+      <w:r>
+        <w:rPr>
+          <w:noProof/>
+        </w:rPr>
+        <w:drawing>
+          <wp:inline distT="0" distB="0" distL="0" distR="0" wp14:anchorId="4F399D64" wp14:editId="37BF404A">
+            <wp:extent cx="5400040" cy="1308735"/>
+            <wp:effectExtent l="0" t="0" r="0" b="5715"/>
+            <wp:docPr id="49" name="Imagem 49"/>
+            <wp:cNvGraphicFramePr>
+              <a:graphicFrameLocks xmlns:a="http://schemas.openxmlformats.org/drawingml/2006/main" noChangeAspect="1"/>
+            </wp:cNvGraphicFramePr>
+            <a:graphic xmlns:a="http://schemas.openxmlformats.org/drawingml/2006/main">
+              <a:graphicData uri="http://schemas.openxmlformats.org/drawingml/2006/picture">
+                <pic:pic xmlns:pic="http://schemas.openxmlformats.org/drawingml/2006/picture">
+                  <pic:nvPicPr>
+                    <pic:cNvPr id="1" name=""/>
+                    <pic:cNvPicPr/>
+                  </pic:nvPicPr>
+                  <pic:blipFill>
+                    <a:blip r:embed="rId41"/>
+                    <a:stretch>
+                      <a:fillRect/>
+                    </a:stretch>
+                  </pic:blipFill>
+                  <pic:spPr>
+                    <a:xfrm>
+                      <a:off x="0" y="0"/>
+                      <a:ext cx="5400040" cy="1308735"/>
+                    </a:xfrm>
+                    <a:prstGeom prst="rect">
+                      <a:avLst/>
+                    </a:prstGeom>
+                  </pic:spPr>
+                </pic:pic>
+              </a:graphicData>
+            </a:graphic>
+          </wp:inline>
+        </w:drawing>
+      </w:r>
+    </w:p>
+    <w:p>
+      <w:pPr>
+        <w:ind w:left="360"/>
+      </w:pPr>
+      <w:r>
+        <w:tab/>
+        <w:t xml:space="preserve">Além disso, também obteve o conteúdo do ficheiro </w:t>
+      </w:r>
+      <w:proofErr w:type="spellStart"/>
+      <w:r>
+        <w:t>sysinfo</w:t>
+      </w:r>
+      <w:proofErr w:type="spellEnd"/>
+      <w:r>
+        <w:t>, permitindo-se informar sobre configurações do sistema da máquina onde se encontra o servidor</w:t>
+      </w:r>
+      <w:r>
+        <w:t>:</w:t>
+      </w:r>
+    </w:p>
+    <w:p>
+      <w:pPr>
+        <w:ind w:left="360"/>
+      </w:pPr>
+      <w:r>
+        <w:drawing>
+          <wp:inline distT="0" distB="0" distL="0" distR="0" wp14:anchorId="40366A1E" wp14:editId="3DD2BD03">
+            <wp:extent cx="5400040" cy="2004060"/>
+            <wp:effectExtent l="0" t="0" r="0" b="0"/>
+            <wp:docPr id="50" name="Imagem 50"/>
+            <wp:cNvGraphicFramePr>
+              <a:graphicFrameLocks xmlns:a="http://schemas.openxmlformats.org/drawingml/2006/main" noChangeAspect="1"/>
+            </wp:cNvGraphicFramePr>
+            <a:graphic xmlns:a="http://schemas.openxmlformats.org/drawingml/2006/main">
+              <a:graphicData uri="http://schemas.openxmlformats.org/drawingml/2006/picture">
+                <pic:pic xmlns:pic="http://schemas.openxmlformats.org/drawingml/2006/picture">
+                  <pic:nvPicPr>
+                    <pic:cNvPr id="1" name=""/>
+                    <pic:cNvPicPr/>
+                  </pic:nvPicPr>
+                  <pic:blipFill>
+                    <a:blip r:embed="rId42"/>
+                    <a:stretch>
+                      <a:fillRect/>
+                    </a:stretch>
+                  </pic:blipFill>
+                  <pic:spPr>
+                    <a:xfrm>
+                      <a:off x="0" y="0"/>
+                      <a:ext cx="5400040" cy="2004060"/>
+                    </a:xfrm>
+                    <a:prstGeom prst="rect">
+                      <a:avLst/>
+                    </a:prstGeom>
+                  </pic:spPr>
+                </pic:pic>
+              </a:graphicData>
+            </a:graphic>
+          </wp:inline>
+        </w:drawing>
       </w:r>
     </w:p>
     <w:p>

</xml_diff>